<commit_message>
Changes to the Cart to restrict the visibility of Tool object. Changed the Holiday object to different package so that all that is in the root package are the Cart and RentalAgreement.
</commit_message>
<xml_diff>
--- a/DD0324/RentalEquipment_ArchitecturalDocument.docx
+++ b/DD0324/RentalEquipment_ArchitecturalDocument.docx
@@ -11,11 +11,7 @@
       </w:pPr>
       <w:r>
         <w:rPr/>
-        <w:t xml:space="preserve">Rental Equipment </w:t>
-      </w:r>
-      <w:r>
-        <w:rPr/>
-        <w:t>Back Office</w:t>
+        <w:t>Rental Equipment Back Office</w:t>
       </w:r>
     </w:p>
     <w:p>
@@ -90,55 +86,31 @@
       </w:pPr>
       <w:r>
         <w:rPr/>
-        <w:t xml:space="preserve">This </w:t>
-      </w:r>
-      <w:r>
-        <w:rPr/>
-        <w:t xml:space="preserve">application </w:t>
-      </w:r>
-      <w:r>
-        <w:rPr/>
-        <w:t xml:space="preserve">is the back office of a rental equipment application designed </w:t>
-      </w:r>
-      <w:r>
-        <w:rPr/>
-        <w:t xml:space="preserve">accept information entered into a front-end application by a user. Once the user enters the rental information in the front-end application the equipment rental data is transferred to this back office application for processing. </w:t>
-      </w:r>
-      <w:r>
-        <w:rPr/>
-        <w:t>Th</w:t>
-      </w:r>
-      <w:r>
-        <w:rPr/>
-        <w:t>is</w:t>
-      </w:r>
-      <w:r>
-        <w:rPr/>
-        <w:t xml:space="preserve"> application </w:t>
-      </w:r>
-      <w:r>
-        <w:rPr/>
-        <w:t xml:space="preserve">then </w:t>
-      </w:r>
-      <w:r>
-        <w:rPr/>
-        <w:t>creates a</w:t>
-      </w:r>
-      <w:r>
-        <w:rPr/>
-        <w:t xml:space="preserve"> rental agreement </w:t>
-      </w:r>
-      <w:r>
-        <w:rPr/>
-        <w:t xml:space="preserve">object that makes the </w:t>
-      </w:r>
-      <w:r>
-        <w:rPr/>
-        <w:t xml:space="preserve">rental </w:t>
-      </w:r>
-      <w:r>
-        <w:rPr/>
-        <w:t xml:space="preserve">information available to a front-end application or the information can be printed to the console. </w:t>
+        <w:t xml:space="preserve">This application is the back office of a rental equipment application designed accept information entered into </w:t>
+      </w:r>
+      <w:r>
+        <w:rPr/>
+        <w:t>a user interface</w:t>
+      </w:r>
+      <w:r>
+        <w:rPr/>
+        <w:t xml:space="preserve"> application by a user. Once the user enters the rental information in the </w:t>
+      </w:r>
+      <w:r>
+        <w:rPr/>
+        <w:t xml:space="preserve">user interface </w:t>
+      </w:r>
+      <w:r>
+        <w:rPr/>
+        <w:t xml:space="preserve">application the equipment rental data is transferred to this back office application for processing. This application then creates a rental agreement object that makes the rental information available to a front-end application </w:t>
+      </w:r>
+      <w:r>
+        <w:rPr/>
+        <w:t xml:space="preserve">or </w:t>
+      </w:r>
+      <w:r>
+        <w:rPr/>
+        <w:t xml:space="preserve">printed to the console. </w:t>
       </w:r>
     </w:p>
     <w:p>
@@ -150,19 +122,606 @@
       </w:pPr>
       <w:r>
         <w:rPr/>
-        <w:t>The back office application has no front-end application or databas</w:t>
-      </w:r>
-      <w:r>
-        <w:rPr/>
-        <w:t>e required to operate.</w:t>
-      </w:r>
-    </w:p>
-    <w:p>
-      <w:pPr>
-        <w:pStyle w:val="BodyText"/>
-        <w:bidi w:val="0"/>
-        <w:spacing w:before="0" w:after="140"/>
-        <w:jc w:val="start"/>
+        <w:t>The back office application has no front-end application or database required to operate.</w:t>
+      </w:r>
+    </w:p>
+    <w:p>
+      <w:pPr>
+        <w:pStyle w:val="Heading1"/>
+        <w:numPr>
+          <w:ilvl w:val="0"/>
+          <w:numId w:val="2"/>
+        </w:numPr>
+        <w:ind w:hanging="0" w:start="0"/>
+        <w:rPr/>
+      </w:pPr>
+      <w:r>
+        <w:rPr/>
+        <w:t>High Level Application</w:t>
+      </w:r>
+    </w:p>
+    <w:p>
+      <w:pPr>
+        <w:pStyle w:val="BodyText"/>
+        <w:rPr/>
+      </w:pPr>
+      <w:r>
+        <w:rPr/>
+        <w:t xml:space="preserve">The application </w:t>
+      </w:r>
+      <w:r>
+        <w:rPr/>
+        <w:t>uses the tool</w:t>
+      </w:r>
+      <w:r>
+        <w:rPr/>
+        <w:t>C</w:t>
+      </w:r>
+      <w:r>
+        <w:rPr/>
+        <w:t xml:space="preserve">ode, number of rental days, discount amount, and checkout date to create a Cart object and </w:t>
+      </w:r>
+      <w:r>
+        <w:rPr/>
+        <w:t xml:space="preserve">then a </w:t>
+      </w:r>
+      <w:r>
+        <w:rPr/>
+        <w:t xml:space="preserve">RentalAgreement </w:t>
+      </w:r>
+      <w:r>
+        <w:rPr/>
+        <w:t>at checkout</w:t>
+      </w:r>
+      <w:r>
+        <w:rPr/>
+        <w:t xml:space="preserve">. This application is the back-end of </w:t>
+      </w:r>
+      <w:r>
+        <w:rPr/>
+        <w:t xml:space="preserve">multiple user interfaces and must be flexible enough to handle different processing methods. </w:t>
+      </w:r>
+    </w:p>
+    <w:p>
+      <w:pPr>
+        <w:pStyle w:val="BodyText"/>
+        <w:rPr/>
+      </w:pPr>
+      <w:r>
+        <w:rPr/>
+        <w:t xml:space="preserve">There are </w:t>
+      </w:r>
+      <w:r>
+        <w:rPr/>
+        <w:t>2</w:t>
+      </w:r>
+      <w:r>
+        <w:rPr/>
+        <w:t xml:space="preserve"> main components in the application. </w:t>
+      </w:r>
+    </w:p>
+    <w:p>
+      <w:pPr>
+        <w:pStyle w:val="BodyText"/>
+        <w:numPr>
+          <w:ilvl w:val="0"/>
+          <w:numId w:val="5"/>
+        </w:numPr>
+        <w:rPr/>
+      </w:pPr>
+      <w:r>
+        <w:rPr/>
+        <w:t xml:space="preserve">Cart – The object that holds the </w:t>
+      </w:r>
+      <w:r>
+        <w:rPr/>
+        <w:t>tool details</w:t>
+      </w:r>
+      <w:r>
+        <w:rPr/>
+        <w:t xml:space="preserve">, rentalDays, discount, and checkoutDate. In addition to holding the main data of the application it also contains the checkout methods that create the RentalAgreement Object. </w:t>
+      </w:r>
+    </w:p>
+    <w:p>
+      <w:pPr>
+        <w:pStyle w:val="BodyText"/>
+        <w:numPr>
+          <w:ilvl w:val="0"/>
+          <w:numId w:val="5"/>
+        </w:numPr>
+        <w:rPr/>
+      </w:pPr>
+      <w:r>
+        <w:rPr/>
+        <w:t xml:space="preserve">RentalAgreement – This is the object that holds the Cart for access to the </w:t>
+      </w:r>
+      <w:r>
+        <w:rPr/>
+        <w:t>tool details</w:t>
+      </w:r>
+      <w:r>
+        <w:rPr/>
+        <w:t>, rentalDays, discount, and checkoutDate. It also calculates the rest of the information for the rental as well as provides a report method that prints the data to the console.</w:t>
+      </w:r>
+    </w:p>
+    <w:p>
+      <w:pPr>
+        <w:pStyle w:val="Heading2"/>
+        <w:ind w:hanging="0" w:start="0"/>
+        <w:rPr/>
+      </w:pPr>
+      <w:r>
+        <w:rPr/>
+        <w:t>Cart</w:t>
+      </w:r>
+    </w:p>
+    <w:p>
+      <w:pPr>
+        <w:pStyle w:val="BodyText"/>
+        <w:rPr/>
+      </w:pPr>
+      <w:r>
+        <w:rPr/>
+        <w:t>There are 3 methods of creating the cart to get to checkout and creating the RentalAgreement. Though there are 3 methods of getting to creating to RentalAgreement all 3 follow the same basic steps.</w:t>
+      </w:r>
+    </w:p>
+    <w:p>
+      <w:pPr>
+        <w:pStyle w:val="BodyText"/>
+        <w:numPr>
+          <w:ilvl w:val="0"/>
+          <w:numId w:val="4"/>
+        </w:numPr>
+        <w:rPr/>
+      </w:pPr>
+      <w:r>
+        <w:rPr/>
+        <w:t>Create a Cart object with the</w:t>
+      </w:r>
+      <w:r>
+        <w:rPr/>
+        <w:t xml:space="preserve"> toolCode</w:t>
+      </w:r>
+      <w:r>
+        <w:rPr/>
+        <w:t>, rental</w:t>
+      </w:r>
+      <w:r>
+        <w:rPr/>
+        <w:t>D</w:t>
+      </w:r>
+      <w:r>
+        <w:rPr/>
+        <w:t>ays, discount, and checkout</w:t>
+      </w:r>
+      <w:r>
+        <w:rPr/>
+        <w:t>D</w:t>
+      </w:r>
+      <w:r>
+        <w:rPr/>
+        <w:t>ate.</w:t>
+      </w:r>
+    </w:p>
+    <w:p>
+      <w:pPr>
+        <w:pStyle w:val="BodyText"/>
+        <w:numPr>
+          <w:ilvl w:val="0"/>
+          <w:numId w:val="4"/>
+        </w:numPr>
+        <w:rPr/>
+      </w:pPr>
+      <w:r>
+        <w:rPr/>
+        <w:t>Ask the Cart object to checkout which then creates a RentalAgreement object to be used for reporting.</w:t>
+      </w:r>
+    </w:p>
+    <w:p>
+      <w:pPr>
+        <w:pStyle w:val="BodyText"/>
+        <w:numPr>
+          <w:ilvl w:val="0"/>
+          <w:numId w:val="4"/>
+        </w:numPr>
+        <w:rPr/>
+      </w:pPr>
+      <w:r>
+        <w:rPr/>
+        <w:t>The RentalAgreement is then used to either pull the agreement details using get</w:t>
+      </w:r>
+      <w:r>
+        <w:rPr/>
+        <w:t>ter</w:t>
+      </w:r>
+      <w:r>
+        <w:rPr/>
+        <w:t xml:space="preserve"> methods or </w:t>
+      </w:r>
+      <w:r>
+        <w:rPr/>
+        <w:t>printing the agreement details to the console.</w:t>
+      </w:r>
+    </w:p>
+    <w:p>
+      <w:pPr>
+        <w:pStyle w:val="BodyText"/>
+        <w:rPr/>
+      </w:pPr>
+      <w:r>
+        <w:rPr/>
+        <w:t xml:space="preserve">The </w:t>
+      </w:r>
+      <w:r>
+        <w:rPr/>
+        <w:t>following are the 3 methods of creating the Cart and checking out.</w:t>
+      </w:r>
+    </w:p>
+    <w:p>
+      <w:pPr>
+        <w:pStyle w:val="Heading3"/>
+        <w:ind w:hanging="0" w:start="0"/>
+        <w:rPr/>
+      </w:pPr>
+      <w:r>
+        <w:rPr/>
+        <w:t>Creating an Empty Cart</w:t>
+      </w:r>
+    </w:p>
+    <w:p>
+      <w:pPr>
+        <w:pStyle w:val="BodyText"/>
+        <w:rPr/>
+      </w:pPr>
+      <w:r>
+        <w:rPr/>
+        <w:t xml:space="preserve">This method is simply creating an empty cart and then filling in the cart details using the setter method. Once the cart is created the checkout() method can be called to create the RentalAgreement. If the required information in the cart is not populated or is incorrect the checkout method will throw a CheckoutException. This method is used in the case where the </w:t>
+      </w:r>
+      <w:r>
+        <w:rPr/>
+        <w:t>user interface</w:t>
+      </w:r>
+      <w:r>
+        <w:rPr/>
+        <w:t xml:space="preserve"> is utilizing this application as the user is walking through the rental process. </w:t>
+      </w:r>
+    </w:p>
+    <w:p>
+      <w:pPr>
+        <w:pStyle w:val="Heading3"/>
+        <w:ind w:hanging="0" w:start="0"/>
+        <w:rPr/>
+      </w:pPr>
+      <w:r>
+        <w:rPr/>
+        <w:t>Creating a Completed Cart</w:t>
+      </w:r>
+    </w:p>
+    <w:p>
+      <w:pPr>
+        <w:pStyle w:val="BodyText"/>
+        <w:rPr/>
+      </w:pPr>
+      <w:r>
+        <w:rPr/>
+        <w:t xml:space="preserve">This method is creating a </w:t>
+      </w:r>
+      <w:r>
+        <w:rPr/>
+        <w:t xml:space="preserve">fully populated cart and allowing the user of the user interface to make changes to the cart before creating the RentalAgreement. Once the user is ready to finalize the cart they call the same checkout() method as when creating the empty cart. As with the creating an empty cart if the information entered in the cart is incomplete or incorrect there will be a CheckoutException thrown. This method is also used when the user interface allows the user to walk through the rental process but will allows it to create </w:t>
+      </w:r>
+      <w:r>
+        <w:rPr/>
+        <w:t xml:space="preserve">a complete </w:t>
+      </w:r>
+      <w:r>
+        <w:rPr/>
+        <w:t xml:space="preserve">Cart with one </w:t>
+      </w:r>
+      <w:r>
+        <w:rPr/>
+        <w:t xml:space="preserve">call </w:t>
+      </w:r>
+      <w:r>
+        <w:rPr/>
+        <w:t>and</w:t>
+      </w:r>
+      <w:r>
+        <w:rPr/>
+        <w:t xml:space="preserve"> make corrections as needed. There </w:t>
+      </w:r>
+      <w:r>
+        <w:rPr/>
+        <w:t>is 1 c</w:t>
+      </w:r>
+      <w:r>
+        <w:rPr/>
+        <w:t xml:space="preserve">onstructor available for creating a completed cart. </w:t>
+      </w:r>
+      <w:r>
+        <w:rPr/>
+        <w:t>It</w:t>
+      </w:r>
+      <w:r>
+        <w:rPr/>
+        <w:t xml:space="preserve"> creates the cart with </w:t>
+      </w:r>
+      <w:r>
+        <w:rPr/>
+        <w:t>the toolCode, rentalDays, discount, and checkoutDate</w:t>
+      </w:r>
+      <w:r>
+        <w:rPr/>
+        <w:t xml:space="preserve">. </w:t>
+      </w:r>
+    </w:p>
+    <w:p>
+      <w:pPr>
+        <w:pStyle w:val="Heading3"/>
+        <w:ind w:hanging="0" w:start="0"/>
+        <w:rPr/>
+      </w:pPr>
+      <w:r>
+        <w:rPr/>
+        <w:t xml:space="preserve">Creating the </w:t>
+      </w:r>
+      <w:r>
+        <w:rPr/>
+        <w:t xml:space="preserve">Cart and </w:t>
+      </w:r>
+      <w:r>
+        <w:rPr/>
+        <w:t xml:space="preserve">RentalAgreement </w:t>
+      </w:r>
+      <w:r>
+        <w:rPr/>
+        <w:t>at Once</w:t>
+      </w:r>
+    </w:p>
+    <w:p>
+      <w:pPr>
+        <w:pStyle w:val="BodyText"/>
+        <w:rPr/>
+      </w:pPr>
+      <w:r>
+        <w:rPr/>
+        <w:t xml:space="preserve">The last method is to create the Cart and RentalAgreement at the same time. This </w:t>
+      </w:r>
+      <w:r>
+        <w:rPr/>
+        <w:t xml:space="preserve">uses a static Cart method </w:t>
+      </w:r>
+      <w:r>
+        <w:rPr/>
+        <w:t xml:space="preserve">checkout(String toolCode, int rentalDays, int discount, Calendar checkoutDate) that creates the cart and then </w:t>
+      </w:r>
+      <w:r>
+        <w:rPr/>
+        <w:t xml:space="preserve">creates a </w:t>
+      </w:r>
+      <w:r>
+        <w:rPr/>
+        <w:t xml:space="preserve">RentalAgreement </w:t>
+      </w:r>
+      <w:r>
+        <w:rPr/>
+        <w:t>object</w:t>
+      </w:r>
+      <w:r>
+        <w:rPr/>
+        <w:t xml:space="preserve">. As with the other 2 methods attempting to checkout without the correct information will throw a CheckoutException. This is used with user interfaces that want to create everything at once </w:t>
+      </w:r>
+      <w:r>
+        <w:rPr/>
+        <w:t>and</w:t>
+      </w:r>
+      <w:r>
+        <w:rPr/>
+        <w:t xml:space="preserve"> for batch processing. </w:t>
+      </w:r>
+    </w:p>
+    <w:p>
+      <w:pPr>
+        <w:pStyle w:val="Heading2"/>
+        <w:ind w:hanging="0" w:start="0"/>
+        <w:rPr/>
+      </w:pPr>
+      <w:r>
+        <w:rPr/>
+        <w:t>RentalAgreement</w:t>
+      </w:r>
+    </w:p>
+    <w:p>
+      <w:pPr>
+        <w:pStyle w:val="BodyText"/>
+        <w:rPr/>
+      </w:pPr>
+      <w:r>
+        <w:rPr/>
+        <w:t xml:space="preserve">The creation of the RentalAgreement is only available to be called to by the Cart object in the checkout method. Once the RentalAgreement is created it can not be updated with new rental details. The RentalAgreement accepts the Cart object which contains the Tool, rentalDays, discount, and checkoutDate. All the other information available in the RentalAgreement is calculated when requested. The RentalAgreement information can be either retrieved using the getter methods or can be printed to the console using the printReport() method. </w:t>
+      </w:r>
+    </w:p>
+    <w:p>
+      <w:pPr>
+        <w:pStyle w:val="Heading1"/>
+        <w:numPr>
+          <w:ilvl w:val="0"/>
+          <w:numId w:val="2"/>
+        </w:numPr>
+        <w:ind w:hanging="0" w:start="0"/>
+        <w:rPr/>
+      </w:pPr>
+      <w:r>
+        <w:rPr/>
+        <w:t>Application Rules</w:t>
+      </w:r>
+    </w:p>
+    <w:p>
+      <w:pPr>
+        <w:pStyle w:val="BodyText"/>
+        <w:rPr/>
+      </w:pPr>
+      <w:r>
+        <w:rPr/>
+        <w:t xml:space="preserve">There are </w:t>
+      </w:r>
+      <w:r>
+        <w:rPr/>
+        <w:t>a</w:t>
+      </w:r>
+      <w:r>
+        <w:rPr/>
+        <w:t xml:space="preserve"> set of rules that must be followed to make sure that the application </w:t>
+      </w:r>
+      <w:r>
+        <w:rPr/>
+        <w:t xml:space="preserve">processes information correctly. </w:t>
+      </w:r>
+    </w:p>
+    <w:p>
+      <w:pPr>
+        <w:pStyle w:val="BodyText"/>
+        <w:numPr>
+          <w:ilvl w:val="0"/>
+          <w:numId w:val="7"/>
+        </w:numPr>
+        <w:rPr/>
+      </w:pPr>
+      <w:r>
+        <w:rPr/>
+        <w:t xml:space="preserve">Application </w:t>
+      </w:r>
+    </w:p>
+    <w:p>
+      <w:pPr>
+        <w:pStyle w:val="BodyText"/>
+        <w:numPr>
+          <w:ilvl w:val="0"/>
+          <w:numId w:val="0"/>
+        </w:numPr>
+        <w:ind w:hanging="0" w:start="720"/>
+        <w:rPr/>
+      </w:pPr>
+      <w:r>
+        <w:rPr/>
+      </w:r>
+    </w:p>
+    <w:p>
+      <w:pPr>
+        <w:pStyle w:val="BodyText"/>
+        <w:numPr>
+          <w:ilvl w:val="0"/>
+          <w:numId w:val="3"/>
+        </w:numPr>
+        <w:rPr/>
+      </w:pPr>
+      <w:r>
+        <w:rPr/>
+        <w:t>The application must calculate the number of days to charge for based on</w:t>
+      </w:r>
+    </w:p>
+    <w:p>
+      <w:pPr>
+        <w:pStyle w:val="BodyText"/>
+        <w:numPr>
+          <w:ilvl w:val="1"/>
+          <w:numId w:val="3"/>
+        </w:numPr>
+        <w:rPr/>
+      </w:pPr>
+      <w:r>
+        <w:rPr/>
+        <w:t>If the tool is charged for renting on the weekends.</w:t>
+      </w:r>
+    </w:p>
+    <w:p>
+      <w:pPr>
+        <w:pStyle w:val="BodyText"/>
+        <w:numPr>
+          <w:ilvl w:val="1"/>
+          <w:numId w:val="3"/>
+        </w:numPr>
+        <w:rPr/>
+      </w:pPr>
+      <w:r>
+        <w:rPr/>
+        <w:t xml:space="preserve">If the tool is charged for renting </w:t>
+      </w:r>
+    </w:p>
+    <w:p>
+      <w:pPr>
+        <w:pStyle w:val="BodyText"/>
+        <w:numPr>
+          <w:ilvl w:val="0"/>
+          <w:numId w:val="3"/>
+        </w:numPr>
+        <w:rPr/>
+      </w:pPr>
+      <w:r>
+        <w:rPr/>
+        <w:t xml:space="preserve">When calculating the number of days The application must check for holidays </w:t>
+      </w:r>
+    </w:p>
+    <w:p>
+      <w:pPr>
+        <w:pStyle w:val="BodyText"/>
+        <w:rPr/>
+      </w:pPr>
+      <w:r>
+        <w:rPr/>
+      </w:r>
+    </w:p>
+    <w:p>
+      <w:pPr>
+        <w:pStyle w:val="Heading1"/>
+        <w:numPr>
+          <w:ilvl w:val="0"/>
+          <w:numId w:val="2"/>
+        </w:numPr>
+        <w:ind w:hanging="0" w:start="0"/>
+        <w:rPr/>
+      </w:pPr>
+      <w:r>
+        <w:rPr/>
+        <w:t>Java Classes</w:t>
+      </w:r>
+    </w:p>
+    <w:p>
+      <w:pPr>
+        <w:pStyle w:val="BodyText"/>
+        <w:rPr/>
+      </w:pPr>
+      <w:r>
+        <w:rPr/>
+      </w:r>
+    </w:p>
+    <w:p>
+      <w:pPr>
+        <w:pStyle w:val="BodyText"/>
+        <w:rPr/>
+      </w:pPr>
+      <w:r>
+        <w:rPr/>
+      </w:r>
+    </w:p>
+    <w:p>
+      <w:pPr>
+        <w:pStyle w:val="BodyText"/>
+        <w:rPr/>
+      </w:pPr>
+      <w:r>
+        <w:rPr/>
+      </w:r>
+    </w:p>
+    <w:p>
+      <w:pPr>
+        <w:pStyle w:val="Heading1"/>
+        <w:numPr>
+          <w:ilvl w:val="0"/>
+          <w:numId w:val="2"/>
+        </w:numPr>
+        <w:spacing w:before="240" w:after="120"/>
+        <w:ind w:hanging="0" w:start="0"/>
         <w:rPr/>
       </w:pPr>
       <w:r>
@@ -175,8 +734,8 @@
       <w:pgMar w:left="1134" w:right="1134" w:gutter="0" w:header="0" w:top="1134" w:footer="0" w:bottom="1134"/>
       <w:pgNumType w:fmt="decimal"/>
       <w:formProt w:val="false"/>
-      <w:titlePg/>
       <w:textDirection w:val="lrTb"/>
+      <w:docGrid w:type="default" w:linePitch="100" w:charSpace="0"/>
     </w:sectPr>
   </w:body>
 </w:document>
@@ -187,7 +746,6 @@
   <w:abstractNum w:abstractNumId="1">
     <w:lvl w:ilvl="0">
       <w:start w:val="1"/>
-      <w:pStyle w:val="Heading1"/>
       <w:numFmt w:val="none"/>
       <w:suff w:val="nothing"/>
       <w:lvlText w:val=""/>
@@ -201,6 +759,7 @@
     </w:lvl>
     <w:lvl w:ilvl="1">
       <w:start w:val="1"/>
+      <w:pStyle w:val="Heading2"/>
       <w:numFmt w:val="none"/>
       <w:suff w:val="nothing"/>
       <w:lvlText w:val=""/>
@@ -214,6 +773,7 @@
     </w:lvl>
     <w:lvl w:ilvl="2">
       <w:start w:val="1"/>
+      <w:pStyle w:val="Heading3"/>
       <w:numFmt w:val="none"/>
       <w:suff w:val="nothing"/>
       <w:lvlText w:val=""/>
@@ -304,8 +864,785 @@
       </w:pPr>
     </w:lvl>
   </w:abstractNum>
+  <w:abstractNum w:abstractNumId="2">
+    <w:lvl w:ilvl="0">
+      <w:start w:val="1"/>
+      <w:numFmt w:val="none"/>
+      <w:suff w:val="nothing"/>
+      <w:lvlText w:val=""/>
+      <w:lvlJc w:val="start"/>
+      <w:pPr>
+        <w:tabs>
+          <w:tab w:val="num" w:pos="0"/>
+        </w:tabs>
+        <w:ind w:start="0" w:hanging="0"/>
+      </w:pPr>
+      <w:rPr/>
+    </w:lvl>
+    <w:lvl w:ilvl="1">
+      <w:start w:val="1"/>
+      <w:numFmt w:val="none"/>
+      <w:suff w:val="nothing"/>
+      <w:lvlText w:val=""/>
+      <w:lvlJc w:val="start"/>
+      <w:pPr>
+        <w:tabs>
+          <w:tab w:val="num" w:pos="0"/>
+        </w:tabs>
+        <w:ind w:start="0" w:hanging="0"/>
+      </w:pPr>
+      <w:rPr/>
+    </w:lvl>
+    <w:lvl w:ilvl="2">
+      <w:start w:val="1"/>
+      <w:numFmt w:val="none"/>
+      <w:suff w:val="nothing"/>
+      <w:lvlText w:val=""/>
+      <w:lvlJc w:val="start"/>
+      <w:pPr>
+        <w:tabs>
+          <w:tab w:val="num" w:pos="0"/>
+        </w:tabs>
+        <w:ind w:start="0" w:hanging="0"/>
+      </w:pPr>
+      <w:rPr/>
+    </w:lvl>
+    <w:lvl w:ilvl="3">
+      <w:start w:val="1"/>
+      <w:numFmt w:val="none"/>
+      <w:suff w:val="nothing"/>
+      <w:lvlText w:val=""/>
+      <w:lvlJc w:val="start"/>
+      <w:pPr>
+        <w:tabs>
+          <w:tab w:val="num" w:pos="0"/>
+        </w:tabs>
+        <w:ind w:start="0" w:hanging="0"/>
+      </w:pPr>
+      <w:rPr/>
+    </w:lvl>
+    <w:lvl w:ilvl="4">
+      <w:start w:val="1"/>
+      <w:numFmt w:val="none"/>
+      <w:suff w:val="nothing"/>
+      <w:lvlText w:val=""/>
+      <w:lvlJc w:val="start"/>
+      <w:pPr>
+        <w:tabs>
+          <w:tab w:val="num" w:pos="0"/>
+        </w:tabs>
+        <w:ind w:start="0" w:hanging="0"/>
+      </w:pPr>
+      <w:rPr/>
+    </w:lvl>
+    <w:lvl w:ilvl="5">
+      <w:start w:val="1"/>
+      <w:numFmt w:val="none"/>
+      <w:suff w:val="nothing"/>
+      <w:lvlText w:val=""/>
+      <w:lvlJc w:val="start"/>
+      <w:pPr>
+        <w:tabs>
+          <w:tab w:val="num" w:pos="0"/>
+        </w:tabs>
+        <w:ind w:start="0" w:hanging="0"/>
+      </w:pPr>
+      <w:rPr/>
+    </w:lvl>
+    <w:lvl w:ilvl="6">
+      <w:start w:val="1"/>
+      <w:numFmt w:val="none"/>
+      <w:suff w:val="nothing"/>
+      <w:lvlText w:val=""/>
+      <w:lvlJc w:val="start"/>
+      <w:pPr>
+        <w:tabs>
+          <w:tab w:val="num" w:pos="0"/>
+        </w:tabs>
+        <w:ind w:start="0" w:hanging="0"/>
+      </w:pPr>
+      <w:rPr/>
+    </w:lvl>
+    <w:lvl w:ilvl="7">
+      <w:start w:val="1"/>
+      <w:numFmt w:val="none"/>
+      <w:suff w:val="nothing"/>
+      <w:lvlText w:val=""/>
+      <w:lvlJc w:val="start"/>
+      <w:pPr>
+        <w:tabs>
+          <w:tab w:val="num" w:pos="0"/>
+        </w:tabs>
+        <w:ind w:start="0" w:hanging="0"/>
+      </w:pPr>
+      <w:rPr/>
+    </w:lvl>
+    <w:lvl w:ilvl="8">
+      <w:start w:val="1"/>
+      <w:numFmt w:val="none"/>
+      <w:suff w:val="nothing"/>
+      <w:lvlText w:val=""/>
+      <w:lvlJc w:val="start"/>
+      <w:pPr>
+        <w:tabs>
+          <w:tab w:val="num" w:pos="0"/>
+        </w:tabs>
+        <w:ind w:start="0" w:hanging="0"/>
+      </w:pPr>
+      <w:rPr/>
+    </w:lvl>
+  </w:abstractNum>
+  <w:abstractNum w:abstractNumId="3">
+    <w:lvl w:ilvl="0">
+      <w:start w:val="1"/>
+      <w:numFmt w:val="bullet"/>
+      <w:lvlText w:val=""/>
+      <w:lvlJc w:val="start"/>
+      <w:pPr>
+        <w:tabs>
+          <w:tab w:val="num" w:pos="720"/>
+        </w:tabs>
+        <w:ind w:start="720" w:hanging="360"/>
+      </w:pPr>
+      <w:rPr>
+        <w:rFonts w:ascii="Symbol" w:hAnsi="Symbol" w:cs="Symbol" w:hint="default"/>
+      </w:rPr>
+    </w:lvl>
+    <w:lvl w:ilvl="1">
+      <w:start w:val="1"/>
+      <w:numFmt w:val="bullet"/>
+      <w:lvlText w:val="◦"/>
+      <w:lvlJc w:val="start"/>
+      <w:pPr>
+        <w:tabs>
+          <w:tab w:val="num" w:pos="1080"/>
+        </w:tabs>
+        <w:ind w:start="1080" w:hanging="360"/>
+      </w:pPr>
+      <w:rPr>
+        <w:rFonts w:ascii="OpenSymbol" w:hAnsi="OpenSymbol" w:cs="OpenSymbol" w:hint="default"/>
+      </w:rPr>
+    </w:lvl>
+    <w:lvl w:ilvl="2">
+      <w:start w:val="1"/>
+      <w:numFmt w:val="bullet"/>
+      <w:lvlText w:val="▪"/>
+      <w:lvlJc w:val="start"/>
+      <w:pPr>
+        <w:tabs>
+          <w:tab w:val="num" w:pos="1440"/>
+        </w:tabs>
+        <w:ind w:start="1440" w:hanging="360"/>
+      </w:pPr>
+      <w:rPr>
+        <w:rFonts w:ascii="OpenSymbol" w:hAnsi="OpenSymbol" w:cs="OpenSymbol" w:hint="default"/>
+      </w:rPr>
+    </w:lvl>
+    <w:lvl w:ilvl="3">
+      <w:start w:val="1"/>
+      <w:numFmt w:val="bullet"/>
+      <w:lvlText w:val=""/>
+      <w:lvlJc w:val="start"/>
+      <w:pPr>
+        <w:tabs>
+          <w:tab w:val="num" w:pos="1800"/>
+        </w:tabs>
+        <w:ind w:start="1800" w:hanging="360"/>
+      </w:pPr>
+      <w:rPr>
+        <w:rFonts w:ascii="Symbol" w:hAnsi="Symbol" w:cs="Symbol" w:hint="default"/>
+      </w:rPr>
+    </w:lvl>
+    <w:lvl w:ilvl="4">
+      <w:start w:val="1"/>
+      <w:numFmt w:val="bullet"/>
+      <w:lvlText w:val="◦"/>
+      <w:lvlJc w:val="start"/>
+      <w:pPr>
+        <w:tabs>
+          <w:tab w:val="num" w:pos="2160"/>
+        </w:tabs>
+        <w:ind w:start="2160" w:hanging="360"/>
+      </w:pPr>
+      <w:rPr>
+        <w:rFonts w:ascii="OpenSymbol" w:hAnsi="OpenSymbol" w:cs="OpenSymbol" w:hint="default"/>
+      </w:rPr>
+    </w:lvl>
+    <w:lvl w:ilvl="5">
+      <w:start w:val="1"/>
+      <w:numFmt w:val="bullet"/>
+      <w:lvlText w:val="▪"/>
+      <w:lvlJc w:val="start"/>
+      <w:pPr>
+        <w:tabs>
+          <w:tab w:val="num" w:pos="2520"/>
+        </w:tabs>
+        <w:ind w:start="2520" w:hanging="360"/>
+      </w:pPr>
+      <w:rPr>
+        <w:rFonts w:ascii="OpenSymbol" w:hAnsi="OpenSymbol" w:cs="OpenSymbol" w:hint="default"/>
+      </w:rPr>
+    </w:lvl>
+    <w:lvl w:ilvl="6">
+      <w:start w:val="1"/>
+      <w:numFmt w:val="bullet"/>
+      <w:lvlText w:val=""/>
+      <w:lvlJc w:val="start"/>
+      <w:pPr>
+        <w:tabs>
+          <w:tab w:val="num" w:pos="2880"/>
+        </w:tabs>
+        <w:ind w:start="2880" w:hanging="360"/>
+      </w:pPr>
+      <w:rPr>
+        <w:rFonts w:ascii="Symbol" w:hAnsi="Symbol" w:cs="Symbol" w:hint="default"/>
+      </w:rPr>
+    </w:lvl>
+    <w:lvl w:ilvl="7">
+      <w:start w:val="1"/>
+      <w:numFmt w:val="bullet"/>
+      <w:lvlText w:val="◦"/>
+      <w:lvlJc w:val="start"/>
+      <w:pPr>
+        <w:tabs>
+          <w:tab w:val="num" w:pos="3240"/>
+        </w:tabs>
+        <w:ind w:start="3240" w:hanging="360"/>
+      </w:pPr>
+      <w:rPr>
+        <w:rFonts w:ascii="OpenSymbol" w:hAnsi="OpenSymbol" w:cs="OpenSymbol" w:hint="default"/>
+      </w:rPr>
+    </w:lvl>
+    <w:lvl w:ilvl="8">
+      <w:start w:val="1"/>
+      <w:numFmt w:val="bullet"/>
+      <w:lvlText w:val="▪"/>
+      <w:lvlJc w:val="start"/>
+      <w:pPr>
+        <w:tabs>
+          <w:tab w:val="num" w:pos="3600"/>
+        </w:tabs>
+        <w:ind w:start="3600" w:hanging="360"/>
+      </w:pPr>
+      <w:rPr>
+        <w:rFonts w:ascii="OpenSymbol" w:hAnsi="OpenSymbol" w:cs="OpenSymbol" w:hint="default"/>
+      </w:rPr>
+    </w:lvl>
+  </w:abstractNum>
+  <w:abstractNum w:abstractNumId="4">
+    <w:lvl w:ilvl="0">
+      <w:start w:val="1"/>
+      <w:numFmt w:val="decimal"/>
+      <w:lvlText w:val="%1."/>
+      <w:lvlJc w:val="start"/>
+      <w:pPr>
+        <w:tabs>
+          <w:tab w:val="num" w:pos="720"/>
+        </w:tabs>
+        <w:ind w:start="720" w:hanging="360"/>
+      </w:pPr>
+      <w:rPr/>
+    </w:lvl>
+    <w:lvl w:ilvl="1">
+      <w:start w:val="1"/>
+      <w:numFmt w:val="decimal"/>
+      <w:lvlText w:val="%2."/>
+      <w:lvlJc w:val="start"/>
+      <w:pPr>
+        <w:tabs>
+          <w:tab w:val="num" w:pos="1080"/>
+        </w:tabs>
+        <w:ind w:start="1080" w:hanging="360"/>
+      </w:pPr>
+      <w:rPr/>
+    </w:lvl>
+    <w:lvl w:ilvl="2">
+      <w:start w:val="1"/>
+      <w:numFmt w:val="decimal"/>
+      <w:lvlText w:val="%3."/>
+      <w:lvlJc w:val="start"/>
+      <w:pPr>
+        <w:tabs>
+          <w:tab w:val="num" w:pos="1440"/>
+        </w:tabs>
+        <w:ind w:start="1440" w:hanging="360"/>
+      </w:pPr>
+      <w:rPr/>
+    </w:lvl>
+    <w:lvl w:ilvl="3">
+      <w:start w:val="1"/>
+      <w:numFmt w:val="decimal"/>
+      <w:lvlText w:val="%4."/>
+      <w:lvlJc w:val="start"/>
+      <w:pPr>
+        <w:tabs>
+          <w:tab w:val="num" w:pos="1800"/>
+        </w:tabs>
+        <w:ind w:start="1800" w:hanging="360"/>
+      </w:pPr>
+      <w:rPr/>
+    </w:lvl>
+    <w:lvl w:ilvl="4">
+      <w:start w:val="1"/>
+      <w:numFmt w:val="decimal"/>
+      <w:lvlText w:val="%5."/>
+      <w:lvlJc w:val="start"/>
+      <w:pPr>
+        <w:tabs>
+          <w:tab w:val="num" w:pos="2160"/>
+        </w:tabs>
+        <w:ind w:start="2160" w:hanging="360"/>
+      </w:pPr>
+      <w:rPr/>
+    </w:lvl>
+    <w:lvl w:ilvl="5">
+      <w:start w:val="1"/>
+      <w:numFmt w:val="decimal"/>
+      <w:lvlText w:val="%6."/>
+      <w:lvlJc w:val="start"/>
+      <w:pPr>
+        <w:tabs>
+          <w:tab w:val="num" w:pos="2520"/>
+        </w:tabs>
+        <w:ind w:start="2520" w:hanging="360"/>
+      </w:pPr>
+      <w:rPr/>
+    </w:lvl>
+    <w:lvl w:ilvl="6">
+      <w:start w:val="1"/>
+      <w:numFmt w:val="decimal"/>
+      <w:lvlText w:val="%7."/>
+      <w:lvlJc w:val="start"/>
+      <w:pPr>
+        <w:tabs>
+          <w:tab w:val="num" w:pos="2880"/>
+        </w:tabs>
+        <w:ind w:start="2880" w:hanging="360"/>
+      </w:pPr>
+      <w:rPr/>
+    </w:lvl>
+    <w:lvl w:ilvl="7">
+      <w:start w:val="1"/>
+      <w:numFmt w:val="decimal"/>
+      <w:lvlText w:val="%8."/>
+      <w:lvlJc w:val="start"/>
+      <w:pPr>
+        <w:tabs>
+          <w:tab w:val="num" w:pos="3240"/>
+        </w:tabs>
+        <w:ind w:start="3240" w:hanging="360"/>
+      </w:pPr>
+      <w:rPr/>
+    </w:lvl>
+    <w:lvl w:ilvl="8">
+      <w:start w:val="1"/>
+      <w:numFmt w:val="decimal"/>
+      <w:lvlText w:val="%9."/>
+      <w:lvlJc w:val="start"/>
+      <w:pPr>
+        <w:tabs>
+          <w:tab w:val="num" w:pos="3600"/>
+        </w:tabs>
+        <w:ind w:start="3600" w:hanging="360"/>
+      </w:pPr>
+      <w:rPr/>
+    </w:lvl>
+  </w:abstractNum>
+  <w:abstractNum w:abstractNumId="5">
+    <w:lvl w:ilvl="0">
+      <w:start w:val="1"/>
+      <w:numFmt w:val="decimal"/>
+      <w:lvlText w:val="%1."/>
+      <w:lvlJc w:val="start"/>
+      <w:pPr>
+        <w:tabs>
+          <w:tab w:val="num" w:pos="720"/>
+        </w:tabs>
+        <w:ind w:start="720" w:hanging="360"/>
+      </w:pPr>
+      <w:rPr/>
+    </w:lvl>
+    <w:lvl w:ilvl="1">
+      <w:start w:val="1"/>
+      <w:numFmt w:val="decimal"/>
+      <w:lvlText w:val="%2."/>
+      <w:lvlJc w:val="start"/>
+      <w:pPr>
+        <w:tabs>
+          <w:tab w:val="num" w:pos="1080"/>
+        </w:tabs>
+        <w:ind w:start="1080" w:hanging="360"/>
+      </w:pPr>
+      <w:rPr/>
+    </w:lvl>
+    <w:lvl w:ilvl="2">
+      <w:start w:val="1"/>
+      <w:numFmt w:val="decimal"/>
+      <w:lvlText w:val="%3."/>
+      <w:lvlJc w:val="start"/>
+      <w:pPr>
+        <w:tabs>
+          <w:tab w:val="num" w:pos="1440"/>
+        </w:tabs>
+        <w:ind w:start="1440" w:hanging="360"/>
+      </w:pPr>
+      <w:rPr/>
+    </w:lvl>
+    <w:lvl w:ilvl="3">
+      <w:start w:val="1"/>
+      <w:numFmt w:val="decimal"/>
+      <w:lvlText w:val="%4."/>
+      <w:lvlJc w:val="start"/>
+      <w:pPr>
+        <w:tabs>
+          <w:tab w:val="num" w:pos="1800"/>
+        </w:tabs>
+        <w:ind w:start="1800" w:hanging="360"/>
+      </w:pPr>
+      <w:rPr/>
+    </w:lvl>
+    <w:lvl w:ilvl="4">
+      <w:start w:val="1"/>
+      <w:numFmt w:val="decimal"/>
+      <w:lvlText w:val="%5."/>
+      <w:lvlJc w:val="start"/>
+      <w:pPr>
+        <w:tabs>
+          <w:tab w:val="num" w:pos="2160"/>
+        </w:tabs>
+        <w:ind w:start="2160" w:hanging="360"/>
+      </w:pPr>
+      <w:rPr/>
+    </w:lvl>
+    <w:lvl w:ilvl="5">
+      <w:start w:val="1"/>
+      <w:numFmt w:val="decimal"/>
+      <w:lvlText w:val="%6."/>
+      <w:lvlJc w:val="start"/>
+      <w:pPr>
+        <w:tabs>
+          <w:tab w:val="num" w:pos="2520"/>
+        </w:tabs>
+        <w:ind w:start="2520" w:hanging="360"/>
+      </w:pPr>
+      <w:rPr/>
+    </w:lvl>
+    <w:lvl w:ilvl="6">
+      <w:start w:val="1"/>
+      <w:numFmt w:val="decimal"/>
+      <w:lvlText w:val="%7."/>
+      <w:lvlJc w:val="start"/>
+      <w:pPr>
+        <w:tabs>
+          <w:tab w:val="num" w:pos="2880"/>
+        </w:tabs>
+        <w:ind w:start="2880" w:hanging="360"/>
+      </w:pPr>
+      <w:rPr/>
+    </w:lvl>
+    <w:lvl w:ilvl="7">
+      <w:start w:val="1"/>
+      <w:numFmt w:val="decimal"/>
+      <w:lvlText w:val="%8."/>
+      <w:lvlJc w:val="start"/>
+      <w:pPr>
+        <w:tabs>
+          <w:tab w:val="num" w:pos="3240"/>
+        </w:tabs>
+        <w:ind w:start="3240" w:hanging="360"/>
+      </w:pPr>
+      <w:rPr/>
+    </w:lvl>
+    <w:lvl w:ilvl="8">
+      <w:start w:val="1"/>
+      <w:numFmt w:val="decimal"/>
+      <w:lvlText w:val="%9."/>
+      <w:lvlJc w:val="start"/>
+      <w:pPr>
+        <w:tabs>
+          <w:tab w:val="num" w:pos="3600"/>
+        </w:tabs>
+        <w:ind w:start="3600" w:hanging="360"/>
+      </w:pPr>
+      <w:rPr/>
+    </w:lvl>
+  </w:abstractNum>
+  <w:abstractNum w:abstractNumId="6">
+    <w:lvl w:ilvl="0">
+      <w:start w:val="1"/>
+      <w:numFmt w:val="decimal"/>
+      <w:lvlText w:val="%1."/>
+      <w:lvlJc w:val="start"/>
+      <w:pPr>
+        <w:tabs>
+          <w:tab w:val="num" w:pos="720"/>
+        </w:tabs>
+        <w:ind w:start="720" w:hanging="360"/>
+      </w:pPr>
+      <w:rPr/>
+    </w:lvl>
+    <w:lvl w:ilvl="1">
+      <w:start w:val="1"/>
+      <w:numFmt w:val="decimal"/>
+      <w:lvlText w:val="%2."/>
+      <w:lvlJc w:val="start"/>
+      <w:pPr>
+        <w:tabs>
+          <w:tab w:val="num" w:pos="1080"/>
+        </w:tabs>
+        <w:ind w:start="1080" w:hanging="360"/>
+      </w:pPr>
+      <w:rPr/>
+    </w:lvl>
+    <w:lvl w:ilvl="2">
+      <w:start w:val="1"/>
+      <w:numFmt w:val="decimal"/>
+      <w:lvlText w:val="%3."/>
+      <w:lvlJc w:val="start"/>
+      <w:pPr>
+        <w:tabs>
+          <w:tab w:val="num" w:pos="1440"/>
+        </w:tabs>
+        <w:ind w:start="1440" w:hanging="360"/>
+      </w:pPr>
+      <w:rPr/>
+    </w:lvl>
+    <w:lvl w:ilvl="3">
+      <w:start w:val="1"/>
+      <w:numFmt w:val="decimal"/>
+      <w:lvlText w:val="%4."/>
+      <w:lvlJc w:val="start"/>
+      <w:pPr>
+        <w:tabs>
+          <w:tab w:val="num" w:pos="1800"/>
+        </w:tabs>
+        <w:ind w:start="1800" w:hanging="360"/>
+      </w:pPr>
+      <w:rPr/>
+    </w:lvl>
+    <w:lvl w:ilvl="4">
+      <w:start w:val="1"/>
+      <w:numFmt w:val="decimal"/>
+      <w:lvlText w:val="%5."/>
+      <w:lvlJc w:val="start"/>
+      <w:pPr>
+        <w:tabs>
+          <w:tab w:val="num" w:pos="2160"/>
+        </w:tabs>
+        <w:ind w:start="2160" w:hanging="360"/>
+      </w:pPr>
+      <w:rPr/>
+    </w:lvl>
+    <w:lvl w:ilvl="5">
+      <w:start w:val="1"/>
+      <w:numFmt w:val="decimal"/>
+      <w:lvlText w:val="%6."/>
+      <w:lvlJc w:val="start"/>
+      <w:pPr>
+        <w:tabs>
+          <w:tab w:val="num" w:pos="2520"/>
+        </w:tabs>
+        <w:ind w:start="2520" w:hanging="360"/>
+      </w:pPr>
+      <w:rPr/>
+    </w:lvl>
+    <w:lvl w:ilvl="6">
+      <w:start w:val="1"/>
+      <w:numFmt w:val="decimal"/>
+      <w:lvlText w:val="%7."/>
+      <w:lvlJc w:val="start"/>
+      <w:pPr>
+        <w:tabs>
+          <w:tab w:val="num" w:pos="2880"/>
+        </w:tabs>
+        <w:ind w:start="2880" w:hanging="360"/>
+      </w:pPr>
+      <w:rPr/>
+    </w:lvl>
+    <w:lvl w:ilvl="7">
+      <w:start w:val="1"/>
+      <w:numFmt w:val="decimal"/>
+      <w:lvlText w:val="%8."/>
+      <w:lvlJc w:val="start"/>
+      <w:pPr>
+        <w:tabs>
+          <w:tab w:val="num" w:pos="3240"/>
+        </w:tabs>
+        <w:ind w:start="3240" w:hanging="360"/>
+      </w:pPr>
+      <w:rPr/>
+    </w:lvl>
+    <w:lvl w:ilvl="8">
+      <w:start w:val="1"/>
+      <w:numFmt w:val="decimal"/>
+      <w:lvlText w:val="%9."/>
+      <w:lvlJc w:val="start"/>
+      <w:pPr>
+        <w:tabs>
+          <w:tab w:val="num" w:pos="3600"/>
+        </w:tabs>
+        <w:ind w:start="3600" w:hanging="360"/>
+      </w:pPr>
+      <w:rPr/>
+    </w:lvl>
+  </w:abstractNum>
+  <w:abstractNum w:abstractNumId="7">
+    <w:lvl w:ilvl="0">
+      <w:start w:val="1"/>
+      <w:numFmt w:val="bullet"/>
+      <w:lvlText w:val=""/>
+      <w:lvlJc w:val="start"/>
+      <w:pPr>
+        <w:tabs>
+          <w:tab w:val="num" w:pos="720"/>
+        </w:tabs>
+        <w:ind w:start="720" w:hanging="360"/>
+      </w:pPr>
+      <w:rPr>
+        <w:rFonts w:ascii="Symbol" w:hAnsi="Symbol" w:cs="Symbol" w:hint="default"/>
+      </w:rPr>
+    </w:lvl>
+    <w:lvl w:ilvl="1">
+      <w:start w:val="1"/>
+      <w:numFmt w:val="bullet"/>
+      <w:lvlText w:val="◦"/>
+      <w:lvlJc w:val="start"/>
+      <w:pPr>
+        <w:tabs>
+          <w:tab w:val="num" w:pos="1080"/>
+        </w:tabs>
+        <w:ind w:start="1080" w:hanging="360"/>
+      </w:pPr>
+      <w:rPr>
+        <w:rFonts w:ascii="OpenSymbol" w:hAnsi="OpenSymbol" w:cs="OpenSymbol" w:hint="default"/>
+      </w:rPr>
+    </w:lvl>
+    <w:lvl w:ilvl="2">
+      <w:start w:val="1"/>
+      <w:numFmt w:val="bullet"/>
+      <w:lvlText w:val="▪"/>
+      <w:lvlJc w:val="start"/>
+      <w:pPr>
+        <w:tabs>
+          <w:tab w:val="num" w:pos="1440"/>
+        </w:tabs>
+        <w:ind w:start="1440" w:hanging="360"/>
+      </w:pPr>
+      <w:rPr>
+        <w:rFonts w:ascii="OpenSymbol" w:hAnsi="OpenSymbol" w:cs="OpenSymbol" w:hint="default"/>
+      </w:rPr>
+    </w:lvl>
+    <w:lvl w:ilvl="3">
+      <w:start w:val="1"/>
+      <w:numFmt w:val="bullet"/>
+      <w:lvlText w:val=""/>
+      <w:lvlJc w:val="start"/>
+      <w:pPr>
+        <w:tabs>
+          <w:tab w:val="num" w:pos="1800"/>
+        </w:tabs>
+        <w:ind w:start="1800" w:hanging="360"/>
+      </w:pPr>
+      <w:rPr>
+        <w:rFonts w:ascii="Symbol" w:hAnsi="Symbol" w:cs="Symbol" w:hint="default"/>
+      </w:rPr>
+    </w:lvl>
+    <w:lvl w:ilvl="4">
+      <w:start w:val="1"/>
+      <w:numFmt w:val="bullet"/>
+      <w:lvlText w:val="◦"/>
+      <w:lvlJc w:val="start"/>
+      <w:pPr>
+        <w:tabs>
+          <w:tab w:val="num" w:pos="2160"/>
+        </w:tabs>
+        <w:ind w:start="2160" w:hanging="360"/>
+      </w:pPr>
+      <w:rPr>
+        <w:rFonts w:ascii="OpenSymbol" w:hAnsi="OpenSymbol" w:cs="OpenSymbol" w:hint="default"/>
+      </w:rPr>
+    </w:lvl>
+    <w:lvl w:ilvl="5">
+      <w:start w:val="1"/>
+      <w:numFmt w:val="bullet"/>
+      <w:lvlText w:val="▪"/>
+      <w:lvlJc w:val="start"/>
+      <w:pPr>
+        <w:tabs>
+          <w:tab w:val="num" w:pos="2520"/>
+        </w:tabs>
+        <w:ind w:start="2520" w:hanging="360"/>
+      </w:pPr>
+      <w:rPr>
+        <w:rFonts w:ascii="OpenSymbol" w:hAnsi="OpenSymbol" w:cs="OpenSymbol" w:hint="default"/>
+      </w:rPr>
+    </w:lvl>
+    <w:lvl w:ilvl="6">
+      <w:start w:val="1"/>
+      <w:numFmt w:val="bullet"/>
+      <w:lvlText w:val=""/>
+      <w:lvlJc w:val="start"/>
+      <w:pPr>
+        <w:tabs>
+          <w:tab w:val="num" w:pos="2880"/>
+        </w:tabs>
+        <w:ind w:start="2880" w:hanging="360"/>
+      </w:pPr>
+      <w:rPr>
+        <w:rFonts w:ascii="Symbol" w:hAnsi="Symbol" w:cs="Symbol" w:hint="default"/>
+      </w:rPr>
+    </w:lvl>
+    <w:lvl w:ilvl="7">
+      <w:start w:val="1"/>
+      <w:numFmt w:val="bullet"/>
+      <w:lvlText w:val="◦"/>
+      <w:lvlJc w:val="start"/>
+      <w:pPr>
+        <w:tabs>
+          <w:tab w:val="num" w:pos="3240"/>
+        </w:tabs>
+        <w:ind w:start="3240" w:hanging="360"/>
+      </w:pPr>
+      <w:rPr>
+        <w:rFonts w:ascii="OpenSymbol" w:hAnsi="OpenSymbol" w:cs="OpenSymbol" w:hint="default"/>
+      </w:rPr>
+    </w:lvl>
+    <w:lvl w:ilvl="8">
+      <w:start w:val="1"/>
+      <w:numFmt w:val="bullet"/>
+      <w:lvlText w:val="▪"/>
+      <w:lvlJc w:val="start"/>
+      <w:pPr>
+        <w:tabs>
+          <w:tab w:val="num" w:pos="3600"/>
+        </w:tabs>
+        <w:ind w:start="3600" w:hanging="360"/>
+      </w:pPr>
+      <w:rPr>
+        <w:rFonts w:ascii="OpenSymbol" w:hAnsi="OpenSymbol" w:cs="OpenSymbol" w:hint="default"/>
+      </w:rPr>
+    </w:lvl>
+  </w:abstractNum>
   <w:num w:numId="1">
     <w:abstractNumId w:val="1"/>
+  </w:num>
+  <w:num w:numId="2">
+    <w:abstractNumId w:val="2"/>
+  </w:num>
+  <w:num w:numId="3">
+    <w:abstractNumId w:val="3"/>
+  </w:num>
+  <w:num w:numId="4">
+    <w:abstractNumId w:val="4"/>
+  </w:num>
+  <w:num w:numId="5">
+    <w:abstractNumId w:val="5"/>
+  </w:num>
+  <w:num w:numId="6">
+    <w:abstractNumId w:val="6"/>
+  </w:num>
+  <w:num w:numId="7">
+    <w:abstractNumId w:val="7"/>
   </w:num>
 </w:numbering>
 </file>
@@ -324,7 +1661,6 @@
     </w:rPrDefault>
     <w:pPrDefault>
       <w:pPr>
-        <w:widowControl/>
         <w:suppressAutoHyphens w:val="true"/>
       </w:pPr>
     </w:pPrDefault>
@@ -334,7 +1670,10 @@
     <w:qFormat/>
     <w:pPr>
       <w:widowControl/>
+      <w:suppressAutoHyphens w:val="true"/>
       <w:bidi w:val="0"/>
+      <w:spacing w:before="0" w:after="0"/>
+      <w:jc w:val="start"/>
     </w:pPr>
     <w:rPr>
       <w:rFonts w:ascii="Liberation Serif" w:hAnsi="Liberation Serif" w:eastAsia="NSimSun" w:cs="Lucida Sans"/>
@@ -353,7 +1692,7 @@
     <w:pPr>
       <w:numPr>
         <w:ilvl w:val="0"/>
-        <w:numId w:val="1"/>
+        <w:numId w:val="2"/>
       </w:numPr>
       <w:spacing w:before="240" w:after="120"/>
       <w:outlineLvl w:val="0"/>
@@ -364,6 +1703,58 @@
       <w:sz w:val="36"/>
       <w:szCs w:val="36"/>
     </w:rPr>
+  </w:style>
+  <w:style w:type="paragraph" w:styleId="Heading2">
+    <w:name w:val="Heading 2"/>
+    <w:basedOn w:val="Heading"/>
+    <w:next w:val="BodyText"/>
+    <w:qFormat/>
+    <w:pPr>
+      <w:numPr>
+        <w:ilvl w:val="1"/>
+        <w:numId w:val="1"/>
+      </w:numPr>
+      <w:spacing w:before="200" w:after="120"/>
+      <w:outlineLvl w:val="1"/>
+    </w:pPr>
+    <w:rPr>
+      <w:b/>
+      <w:bCs/>
+      <w:sz w:val="32"/>
+      <w:szCs w:val="32"/>
+    </w:rPr>
+  </w:style>
+  <w:style w:type="paragraph" w:styleId="Heading3">
+    <w:name w:val="Heading 3"/>
+    <w:basedOn w:val="Heading"/>
+    <w:next w:val="BodyText"/>
+    <w:qFormat/>
+    <w:pPr>
+      <w:numPr>
+        <w:ilvl w:val="2"/>
+        <w:numId w:val="1"/>
+      </w:numPr>
+      <w:spacing w:before="140" w:after="120"/>
+      <w:outlineLvl w:val="2"/>
+    </w:pPr>
+    <w:rPr>
+      <w:b/>
+      <w:bCs/>
+      <w:sz w:val="28"/>
+      <w:szCs w:val="28"/>
+    </w:rPr>
+  </w:style>
+  <w:style w:type="character" w:styleId="Bullets">
+    <w:name w:val="Bullets"/>
+    <w:qFormat/>
+    <w:rPr>
+      <w:rFonts w:ascii="OpenSymbol" w:hAnsi="OpenSymbol" w:eastAsia="OpenSymbol" w:cs="OpenSymbol"/>
+    </w:rPr>
+  </w:style>
+  <w:style w:type="character" w:styleId="NumberingSymbols">
+    <w:name w:val="Numbering Symbols"/>
+    <w:qFormat/>
+    <w:rPr/>
   </w:style>
   <w:style w:type="paragraph" w:styleId="Heading">
     <w:name w:val="Heading"/>

</xml_diff>

<commit_message>
Reviewed document and small changes. Also, added a PDF version of the document.
</commit_message>
<xml_diff>
--- a/DD0324/RentalEquipment_ArchitecturalDocument.docx
+++ b/DD0324/RentalEquipment_ArchitecturalDocument.docx
@@ -48,6 +48,466 @@
         <w:t>By: Dru Devore</w:t>
       </w:r>
     </w:p>
+    <w:sdt>
+      <w:sdtPr>
+        <w:docPartObj>
+          <w:docPartGallery w:val="Table of Contents"/>
+          <w:docPartUnique w:val="true"/>
+        </w:docPartObj>
+      </w:sdtPr>
+      <w:sdtContent>
+        <w:p>
+          <w:pPr>
+            <w:pStyle w:val="TOCHeading"/>
+            <w:suppressLineNumbers/>
+            <w:ind w:hanging="0" w:start="0"/>
+            <w:rPr>
+              <w:b/>
+              <w:bCs/>
+              <w:sz w:val="32"/>
+              <w:szCs w:val="32"/>
+            </w:rPr>
+          </w:pPr>
+          <w:r>
+            <w:rPr>
+              <w:b/>
+              <w:bCs/>
+              <w:sz w:val="32"/>
+              <w:szCs w:val="32"/>
+            </w:rPr>
+            <w:t>Table of Contents</w:t>
+          </w:r>
+        </w:p>
+        <w:p>
+          <w:pPr>
+            <w:pStyle w:val="TOC1"/>
+            <w:rPr/>
+          </w:pPr>
+          <w:r>
+            <w:fldChar w:fldCharType="begin"/>
+          </w:r>
+          <w:r>
+            <w:rPr>
+              <w:rStyle w:val="IndexLink"/>
+            </w:rPr>
+            <w:instrText xml:space="preserve"> TOC \f \o "1-9" \h</w:instrText>
+          </w:r>
+          <w:r>
+            <w:rPr>
+              <w:rStyle w:val="IndexLink"/>
+            </w:rPr>
+            <w:fldChar w:fldCharType="separate"/>
+          </w:r>
+          <w:hyperlink w:anchor="__RefHeading___Toc290_2232172971">
+            <w:r>
+              <w:rPr>
+                <w:rStyle w:val="IndexLink"/>
+              </w:rPr>
+              <w:t>Overview</w:t>
+              <w:tab/>
+              <w:t>1</w:t>
+            </w:r>
+          </w:hyperlink>
+        </w:p>
+        <w:p>
+          <w:pPr>
+            <w:pStyle w:val="TOC1"/>
+            <w:rPr/>
+          </w:pPr>
+          <w:hyperlink w:anchor="__RefHeading___Toc292_2232172971">
+            <w:r>
+              <w:rPr>
+                <w:rStyle w:val="IndexLink"/>
+              </w:rPr>
+              <w:t>High Level Architecture</w:t>
+              <w:tab/>
+              <w:t>2</w:t>
+            </w:r>
+          </w:hyperlink>
+        </w:p>
+        <w:p>
+          <w:pPr>
+            <w:pStyle w:val="TOC1"/>
+            <w:rPr/>
+          </w:pPr>
+          <w:hyperlink w:anchor="__RefHeading___Toc294_2232172971">
+            <w:r>
+              <w:rPr>
+                <w:rStyle w:val="IndexLink"/>
+              </w:rPr>
+              <w:t>Application Packages</w:t>
+              <w:tab/>
+              <w:t>2</w:t>
+            </w:r>
+          </w:hyperlink>
+        </w:p>
+        <w:p>
+          <w:pPr>
+            <w:pStyle w:val="TOC2"/>
+            <w:tabs>
+              <w:tab w:val="clear" w:pos="9689"/>
+              <w:tab w:val="right" w:pos="9972" w:leader="dot"/>
+            </w:tabs>
+            <w:rPr/>
+          </w:pPr>
+          <w:hyperlink w:anchor="__RefHeading___Toc296_2232172971">
+            <w:r>
+              <w:rPr>
+                <w:rStyle w:val="IndexLink"/>
+              </w:rPr>
+              <w:t>com.rental.equipment</w:t>
+              <w:tab/>
+              <w:t>2</w:t>
+            </w:r>
+          </w:hyperlink>
+        </w:p>
+        <w:p>
+          <w:pPr>
+            <w:pStyle w:val="TOC2"/>
+            <w:tabs>
+              <w:tab w:val="clear" w:pos="9689"/>
+              <w:tab w:val="right" w:pos="9972" w:leader="dot"/>
+            </w:tabs>
+            <w:rPr/>
+          </w:pPr>
+          <w:hyperlink w:anchor="__RefHeading___Toc298_2232172971">
+            <w:r>
+              <w:rPr>
+                <w:rStyle w:val="IndexLink"/>
+              </w:rPr>
+              <w:t>com.rental.equipment.data</w:t>
+              <w:tab/>
+              <w:t>3</w:t>
+            </w:r>
+          </w:hyperlink>
+        </w:p>
+        <w:p>
+          <w:pPr>
+            <w:pStyle w:val="TOC2"/>
+            <w:tabs>
+              <w:tab w:val="clear" w:pos="9689"/>
+              <w:tab w:val="right" w:pos="9972" w:leader="dot"/>
+            </w:tabs>
+            <w:rPr/>
+          </w:pPr>
+          <w:hyperlink w:anchor="__RefHeading___Toc300_2232172971">
+            <w:r>
+              <w:rPr>
+                <w:rStyle w:val="IndexLink"/>
+              </w:rPr>
+              <w:t>com.rental.equipment.exception</w:t>
+              <w:tab/>
+              <w:t>3</w:t>
+            </w:r>
+          </w:hyperlink>
+        </w:p>
+        <w:p>
+          <w:pPr>
+            <w:pStyle w:val="TOC2"/>
+            <w:tabs>
+              <w:tab w:val="clear" w:pos="9689"/>
+              <w:tab w:val="right" w:pos="9972" w:leader="dot"/>
+            </w:tabs>
+            <w:rPr/>
+          </w:pPr>
+          <w:hyperlink w:anchor="__RefHeading___Toc302_2232172971">
+            <w:r>
+              <w:rPr>
+                <w:rStyle w:val="IndexLink"/>
+              </w:rPr>
+              <w:t>com.rental.equipment.utils</w:t>
+              <w:tab/>
+              <w:t>3</w:t>
+            </w:r>
+          </w:hyperlink>
+        </w:p>
+        <w:p>
+          <w:pPr>
+            <w:pStyle w:val="TOC1"/>
+            <w:rPr/>
+          </w:pPr>
+          <w:hyperlink w:anchor="__RefHeading___Toc304_2232172971">
+            <w:r>
+              <w:rPr>
+                <w:rStyle w:val="IndexLink"/>
+              </w:rPr>
+              <w:t>Application Objects</w:t>
+              <w:tab/>
+              <w:t>3</w:t>
+            </w:r>
+          </w:hyperlink>
+        </w:p>
+        <w:p>
+          <w:pPr>
+            <w:pStyle w:val="TOC2"/>
+            <w:tabs>
+              <w:tab w:val="clear" w:pos="9689"/>
+              <w:tab w:val="right" w:pos="9972" w:leader="dot"/>
+            </w:tabs>
+            <w:rPr/>
+          </w:pPr>
+          <w:hyperlink w:anchor="__RefHeading___Toc306_2232172971">
+            <w:r>
+              <w:rPr>
+                <w:rStyle w:val="IndexLink"/>
+              </w:rPr>
+              <w:t>Cart</w:t>
+              <w:tab/>
+              <w:t>3</w:t>
+            </w:r>
+          </w:hyperlink>
+        </w:p>
+        <w:p>
+          <w:pPr>
+            <w:pStyle w:val="TOC2"/>
+            <w:tabs>
+              <w:tab w:val="clear" w:pos="9689"/>
+              <w:tab w:val="right" w:pos="9972" w:leader="dot"/>
+            </w:tabs>
+            <w:rPr/>
+          </w:pPr>
+          <w:hyperlink w:anchor="__RefHeading___Toc308_2232172971">
+            <w:r>
+              <w:rPr>
+                <w:rStyle w:val="IndexLink"/>
+              </w:rPr>
+              <w:t>RentalAgreement</w:t>
+              <w:tab/>
+              <w:t>3</w:t>
+            </w:r>
+          </w:hyperlink>
+        </w:p>
+        <w:p>
+          <w:pPr>
+            <w:pStyle w:val="TOC2"/>
+            <w:tabs>
+              <w:tab w:val="clear" w:pos="9689"/>
+              <w:tab w:val="right" w:pos="9972" w:leader="dot"/>
+            </w:tabs>
+            <w:rPr/>
+          </w:pPr>
+          <w:hyperlink w:anchor="__RefHeading___Toc310_2232172971">
+            <w:r>
+              <w:rPr>
+                <w:rStyle w:val="IndexLink"/>
+              </w:rPr>
+              <w:t>Tool</w:t>
+              <w:tab/>
+              <w:t>4</w:t>
+            </w:r>
+          </w:hyperlink>
+        </w:p>
+        <w:p>
+          <w:pPr>
+            <w:pStyle w:val="TOC2"/>
+            <w:tabs>
+              <w:tab w:val="clear" w:pos="9689"/>
+              <w:tab w:val="right" w:pos="9972" w:leader="dot"/>
+            </w:tabs>
+            <w:rPr/>
+          </w:pPr>
+          <w:hyperlink w:anchor="__RefHeading___Toc312_2232172971">
+            <w:r>
+              <w:rPr>
+                <w:rStyle w:val="IndexLink"/>
+              </w:rPr>
+              <w:t>Tools</w:t>
+              <w:tab/>
+              <w:t>5</w:t>
+            </w:r>
+          </w:hyperlink>
+        </w:p>
+        <w:p>
+          <w:pPr>
+            <w:pStyle w:val="TOC2"/>
+            <w:tabs>
+              <w:tab w:val="clear" w:pos="9689"/>
+              <w:tab w:val="right" w:pos="9972" w:leader="dot"/>
+            </w:tabs>
+            <w:rPr/>
+          </w:pPr>
+          <w:hyperlink w:anchor="__RefHeading___Toc314_2232172971">
+            <w:r>
+              <w:rPr>
+                <w:rStyle w:val="IndexLink"/>
+              </w:rPr>
+              <w:t>ToolCharge</w:t>
+              <w:tab/>
+              <w:t>5</w:t>
+            </w:r>
+          </w:hyperlink>
+        </w:p>
+        <w:p>
+          <w:pPr>
+            <w:pStyle w:val="TOC3"/>
+            <w:tabs>
+              <w:tab w:val="clear" w:pos="9405"/>
+              <w:tab w:val="right" w:pos="9972" w:leader="dot"/>
+            </w:tabs>
+            <w:rPr/>
+          </w:pPr>
+          <w:hyperlink w:anchor="__RefHeading___Toc316_2232172971">
+            <w:r>
+              <w:rPr>
+                <w:rStyle w:val="IndexLink"/>
+              </w:rPr>
+              <w:t>calculateChargeDays</w:t>
+              <w:tab/>
+              <w:t>5</w:t>
+            </w:r>
+          </w:hyperlink>
+        </w:p>
+        <w:p>
+          <w:pPr>
+            <w:pStyle w:val="TOC2"/>
+            <w:tabs>
+              <w:tab w:val="clear" w:pos="9689"/>
+              <w:tab w:val="right" w:pos="9972" w:leader="dot"/>
+            </w:tabs>
+            <w:rPr/>
+          </w:pPr>
+          <w:hyperlink w:anchor="__RefHeading___Toc318_2232172971">
+            <w:r>
+              <w:rPr>
+                <w:rStyle w:val="IndexLink"/>
+              </w:rPr>
+              <w:t>ToolCharges</w:t>
+              <w:tab/>
+              <w:t>5</w:t>
+            </w:r>
+          </w:hyperlink>
+        </w:p>
+        <w:p>
+          <w:pPr>
+            <w:pStyle w:val="TOC2"/>
+            <w:tabs>
+              <w:tab w:val="clear" w:pos="9689"/>
+              <w:tab w:val="right" w:pos="9972" w:leader="dot"/>
+            </w:tabs>
+            <w:rPr/>
+          </w:pPr>
+          <w:hyperlink w:anchor="__RefHeading___Toc320_2232172971">
+            <w:r>
+              <w:rPr>
+                <w:rStyle w:val="IndexLink"/>
+              </w:rPr>
+              <w:t>CheckoutException</w:t>
+              <w:tab/>
+              <w:t>5</w:t>
+            </w:r>
+          </w:hyperlink>
+        </w:p>
+        <w:p>
+          <w:pPr>
+            <w:pStyle w:val="TOC2"/>
+            <w:tabs>
+              <w:tab w:val="clear" w:pos="9689"/>
+              <w:tab w:val="right" w:pos="9972" w:leader="dot"/>
+            </w:tabs>
+            <w:rPr/>
+          </w:pPr>
+          <w:hyperlink w:anchor="__RefHeading___Toc322_2232172971">
+            <w:r>
+              <w:rPr>
+                <w:rStyle w:val="IndexLink"/>
+              </w:rPr>
+              <w:t>Holiday</w:t>
+              <w:tab/>
+              <w:t>6</w:t>
+            </w:r>
+          </w:hyperlink>
+        </w:p>
+        <w:p>
+          <w:pPr>
+            <w:pStyle w:val="TOC1"/>
+            <w:rPr/>
+          </w:pPr>
+          <w:hyperlink w:anchor="__RefHeading___Toc324_2232172971">
+            <w:r>
+              <w:rPr>
+                <w:rStyle w:val="IndexLink"/>
+              </w:rPr>
+              <w:t>Application Data</w:t>
+              <w:tab/>
+              <w:t>6</w:t>
+            </w:r>
+          </w:hyperlink>
+        </w:p>
+        <w:p>
+          <w:pPr>
+            <w:pStyle w:val="TOC2"/>
+            <w:tabs>
+              <w:tab w:val="clear" w:pos="9689"/>
+              <w:tab w:val="right" w:pos="9972" w:leader="dot"/>
+            </w:tabs>
+            <w:rPr/>
+          </w:pPr>
+          <w:hyperlink w:anchor="__RefHeading___Toc326_2232172971">
+            <w:r>
+              <w:rPr>
+                <w:rStyle w:val="IndexLink"/>
+              </w:rPr>
+              <w:t>Tools</w:t>
+              <w:tab/>
+              <w:t>6</w:t>
+            </w:r>
+          </w:hyperlink>
+        </w:p>
+        <w:p>
+          <w:pPr>
+            <w:pStyle w:val="TOC2"/>
+            <w:tabs>
+              <w:tab w:val="clear" w:pos="9689"/>
+              <w:tab w:val="right" w:pos="9972" w:leader="dot"/>
+            </w:tabs>
+            <w:rPr/>
+          </w:pPr>
+          <w:hyperlink w:anchor="__RefHeading___Toc328_2232172971">
+            <w:r>
+              <w:rPr>
+                <w:rStyle w:val="IndexLink"/>
+              </w:rPr>
+              <w:t>ToolCharges</w:t>
+              <w:tab/>
+              <w:t>6</w:t>
+            </w:r>
+          </w:hyperlink>
+        </w:p>
+        <w:p>
+          <w:pPr>
+            <w:pStyle w:val="TOC1"/>
+            <w:rPr/>
+          </w:pPr>
+          <w:hyperlink w:anchor="__RefHeading___Toc330_2232172971">
+            <w:r>
+              <w:rPr>
+                <w:rStyle w:val="IndexLink"/>
+              </w:rPr>
+              <w:t>Simple Sequence Diagram</w:t>
+              <w:tab/>
+              <w:t>7</w:t>
+            </w:r>
+          </w:hyperlink>
+          <w:r>
+            <w:rPr>
+              <w:rStyle w:val="IndexLink"/>
+            </w:rPr>
+            <w:fldChar w:fldCharType="end"/>
+          </w:r>
+        </w:p>
+      </w:sdtContent>
+    </w:sdt>
+    <w:p>
+      <w:pPr>
+        <w:pStyle w:val="Normal"/>
+        <w:bidi w:val="0"/>
+        <w:jc w:val="start"/>
+        <w:rPr/>
+      </w:pPr>
+      <w:r>
+        <w:rPr/>
+      </w:r>
+    </w:p>
     <w:p>
       <w:pPr>
         <w:pStyle w:val="Heading1"/>
@@ -60,6 +520,8 @@
         <w:jc w:val="start"/>
         <w:rPr/>
       </w:pPr>
+      <w:bookmarkStart w:id="0" w:name="__RefHeading___Toc290_2232172971"/>
+      <w:bookmarkEnd w:id="0"/>
       <w:r>
         <w:rPr/>
         <w:t>Overview</w:t>
@@ -74,15 +536,15 @@
       </w:pPr>
       <w:r>
         <w:rPr/>
-        <w:t xml:space="preserve">This document describes the architectural design of the Rental Equipment </w:t>
-      </w:r>
-      <w:r>
-        <w:rPr/>
-        <w:t xml:space="preserve">Back Office </w:t>
-      </w:r>
-      <w:r>
-        <w:rPr/>
-        <w:t>application following the Technical Assessment functional specification provided.</w:t>
+        <w:t xml:space="preserve">This document </w:t>
+      </w:r>
+      <w:r>
+        <w:rPr/>
+        <w:t>defines</w:t>
+      </w:r>
+      <w:r>
+        <w:rPr/>
+        <w:t xml:space="preserve"> the architectural design of the Rental Equipment Back Office application following the Technical Assessment functional specification provided.</w:t>
       </w:r>
     </w:p>
     <w:p>
@@ -94,39 +556,11 @@
       </w:pPr>
       <w:r>
         <w:rPr/>
-        <w:t xml:space="preserve">This application is the back office of a rental equipment application designed accept information entered into </w:t>
-      </w:r>
-      <w:r>
-        <w:rPr/>
-        <w:t>a user interface</w:t>
-      </w:r>
-      <w:r>
-        <w:rPr/>
-        <w:t xml:space="preserve"> application by a user. Once the user enters the rental information in the </w:t>
-      </w:r>
-      <w:r>
-        <w:rPr/>
-        <w:t xml:space="preserve">user interface </w:t>
-      </w:r>
-      <w:r>
-        <w:rPr/>
-        <w:t xml:space="preserve">application the equipment rental data is transferred to this back office application for processing. This application then creates a rental agreement that makes the rental information available to a </w:t>
-      </w:r>
-      <w:r>
-        <w:rPr/>
-        <w:t>user interface</w:t>
-      </w:r>
-      <w:r>
-        <w:rPr/>
-        <w:t xml:space="preserve"> application </w:t>
-      </w:r>
-      <w:r>
-        <w:rPr/>
-        <w:t xml:space="preserve">or </w:t>
-      </w:r>
-      <w:r>
-        <w:rPr/>
-        <w:t xml:space="preserve">printed to the console. </w:t>
+        <w:t xml:space="preserve">This application is the back office of a rental equipment application designed accept information entered into a user interface application by a user. Once the user enters the rental information in the user interface application the equipment rental data is transferred to this back office application for processing. This application then creates a rental agreement that makes the rental information available to a user interface application or printed to the console. </w:t>
+      </w:r>
+      <w:r>
+        <w:rPr/>
+        <w:t>This application has no user interface or database though it is intended to be used with multiple external user interfaces and contains its own data source.</w:t>
       </w:r>
     </w:p>
     <w:p>
@@ -138,19 +572,15 @@
       </w:pPr>
       <w:r>
         <w:rPr/>
-        <w:t>This is a Java application written using the company standards and guidelines. It is written as a back office application with no database though it does have its own data source and is intended to be used with multiple user interfaces.</w:t>
-      </w:r>
-    </w:p>
-    <w:p>
-      <w:pPr>
-        <w:pStyle w:val="BodyText"/>
-        <w:bidi w:val="0"/>
-        <w:jc w:val="start"/>
-        <w:rPr/>
-      </w:pPr>
-      <w:r>
-        <w:rPr/>
-        <w:t>Following the design below will create a functional application that is easily extendable to include more features like tools, rental conditions, and holidays just to name a few.</w:t>
+        <w:t xml:space="preserve">This is a Java application written using the company standards and guidelines. Following the design below will create a functional application that is easily extendable to include features like </w:t>
+      </w:r>
+      <w:r>
+        <w:rPr/>
+        <w:t>more</w:t>
+      </w:r>
+      <w:r>
+        <w:rPr/>
+        <w:t xml:space="preserve"> tools, rental conditions, and holidays just to name a few.</w:t>
       </w:r>
     </w:p>
     <w:p>
@@ -163,107 +593,121 @@
         <w:ind w:hanging="0" w:start="0"/>
         <w:rPr/>
       </w:pPr>
-      <w:r>
-        <w:rPr/>
-        <w:t>High Level A</w:t>
-      </w:r>
-      <w:r>
-        <w:rPr/>
-        <w:t>rchitecture</w:t>
-      </w:r>
-    </w:p>
-    <w:p>
-      <w:pPr>
-        <w:pStyle w:val="BodyText"/>
-        <w:rPr/>
-      </w:pPr>
-      <w:r>
-        <w:rPr/>
-        <w:t xml:space="preserve">The application </w:t>
-      </w:r>
-      <w:r>
-        <w:rPr/>
-        <w:t xml:space="preserve">uses the </w:t>
-      </w:r>
-      <w:r>
-        <w:rPr/>
-        <w:t>tools code</w:t>
-      </w:r>
-      <w:r>
-        <w:rPr/>
-        <w:t xml:space="preserve">, number of rental days, discount amount, and checkout date to create a Cart object. </w:t>
-      </w:r>
-      <w:r>
-        <w:rPr/>
-        <w:t xml:space="preserve">When the Cart object is complete the process will use the checkout function in the Cart to create a RentalAgreement object. The </w:t>
-      </w:r>
-      <w:r>
-        <w:rPr/>
-        <w:t xml:space="preserve">RentalAgreement calculates the remaining fields for the agreement and makes them available to the user interface. The user interface can either pull the individual fields or print an agreement report to the console. </w:t>
-      </w:r>
-    </w:p>
-    <w:p>
-      <w:pPr>
-        <w:pStyle w:val="BodyText"/>
-        <w:rPr/>
-      </w:pPr>
-      <w:r>
-        <w:rPr/>
-        <w:t xml:space="preserve">Though the Cart and RentalAgreement are the only 2 </w:t>
-      </w:r>
-      <w:r>
-        <w:rPr/>
-        <w:t>classes</w:t>
-      </w:r>
-      <w:r>
-        <w:rPr/>
-        <w:t xml:space="preserve"> the user interfaces need to function properly there are 4 other classes that the user interfaces will find useful. The Tool </w:t>
-      </w:r>
-      <w:r>
-        <w:rPr/>
-        <w:t>class</w:t>
-      </w:r>
-      <w:r>
-        <w:rPr/>
-        <w:t xml:space="preserve"> holds the tool data which would be useful to display to a user for selection. The Tools </w:t>
-      </w:r>
-      <w:r>
-        <w:rPr/>
-        <w:t>class</w:t>
-      </w:r>
-      <w:r>
-        <w:rPr/>
-        <w:t xml:space="preserve"> holds an array of tools available to the user. </w:t>
-      </w:r>
-      <w:r>
-        <w:rPr/>
-        <w:t xml:space="preserve">ToolCharge contains the charge information about each tool type. ToolCharges contains an array of tool charges available to the user. </w:t>
-      </w:r>
-    </w:p>
-    <w:p>
-      <w:pPr>
-        <w:pStyle w:val="BodyText"/>
-        <w:rPr/>
-      </w:pPr>
-      <w:r>
-        <w:rPr/>
-        <w:t xml:space="preserve">Besides these </w:t>
-      </w:r>
-      <w:r>
-        <w:rPr/>
-        <w:t>classes</w:t>
-      </w:r>
-      <w:r>
-        <w:rPr/>
-        <w:t xml:space="preserve"> there are 2 other </w:t>
-      </w:r>
-      <w:r>
-        <w:rPr/>
-        <w:t>classes</w:t>
-      </w:r>
-      <w:r>
-        <w:rPr/>
-        <w:t xml:space="preserve">. One is an exception named CheckoutException which is used if there is an error with the data in the cart at checkout time. The other is the Holiday object which is used to calculate holidays when the RentalAgreement is calculating the number of days to charge for. </w:t>
+      <w:bookmarkStart w:id="1" w:name="__RefHeading___Toc292_2232172971"/>
+      <w:bookmarkEnd w:id="1"/>
+      <w:r>
+        <w:rPr/>
+        <w:t>High Level Architecture</w:t>
+      </w:r>
+    </w:p>
+    <w:p>
+      <w:pPr>
+        <w:pStyle w:val="BodyText"/>
+        <w:rPr/>
+      </w:pPr>
+      <w:r>
+        <w:rPr/>
+        <w:t xml:space="preserve">The application uses the tools code </w:t>
+      </w:r>
+      <w:r>
+        <w:rPr/>
+        <w:t>or Tool</w:t>
+      </w:r>
+      <w:r>
+        <w:rPr/>
+        <w:t xml:space="preserve">, number of rental days, discount amount, and checkout date to create a Cart object. When the Cart object is complete the process will use the checkout function in the Cart to create a RentalAgreement object. The RentalAgreement calculates the remaining fields for the agreement and makes them available to the user interface. The user interface can either pull the individual fields </w:t>
+      </w:r>
+      <w:r>
+        <w:rPr/>
+        <w:t xml:space="preserve">from the RentalAgreement </w:t>
+      </w:r>
+      <w:r>
+        <w:rPr/>
+        <w:t xml:space="preserve">or print an agreement report to the console. </w:t>
+      </w:r>
+    </w:p>
+    <w:p>
+      <w:pPr>
+        <w:pStyle w:val="BodyText"/>
+        <w:rPr/>
+      </w:pPr>
+      <w:r>
+        <w:rPr/>
+        <w:t xml:space="preserve">Though the Cart and RentalAgreement are the only 2 classes the user interfaces need to function properly there are 4 other classes that the user interfaces will find useful. The Tool class holds the </w:t>
+      </w:r>
+      <w:r>
+        <w:rPr/>
+        <w:t xml:space="preserve">individual </w:t>
+      </w:r>
+      <w:r>
+        <w:rPr/>
+        <w:t xml:space="preserve">tool data which would be useful to display to a user for selection </w:t>
+      </w:r>
+      <w:r>
+        <w:rPr/>
+        <w:t>with t</w:t>
+      </w:r>
+      <w:r>
+        <w:rPr/>
+        <w:t>he Tools class hold</w:t>
+      </w:r>
+      <w:r>
+        <w:rPr/>
+        <w:t>ing</w:t>
+      </w:r>
+      <w:r>
+        <w:rPr/>
+        <w:t xml:space="preserve"> an array of tools available to the user. ToolCharge contains the charge information about each tool type </w:t>
+      </w:r>
+      <w:r>
+        <w:rPr/>
+        <w:t>and</w:t>
+      </w:r>
+      <w:r>
+        <w:rPr/>
+        <w:t xml:space="preserve"> ToolCharges contains an array of tool charges available to the user. </w:t>
+      </w:r>
+    </w:p>
+    <w:p>
+      <w:pPr>
+        <w:pStyle w:val="BodyText"/>
+        <w:rPr/>
+      </w:pPr>
+      <w:r>
+        <w:rPr/>
+        <w:t xml:space="preserve">Besides these classes there are 2 other classes. One is an exception named CheckoutException which is used </w:t>
+      </w:r>
+      <w:r>
+        <w:rPr/>
+        <w:t>when</w:t>
+      </w:r>
+      <w:r>
+        <w:rPr/>
+        <w:t xml:space="preserve"> there is an error with the data in the cart at checkout time. The other is the Holiday object which is </w:t>
+      </w:r>
+      <w:r>
+        <w:rPr/>
+        <w:t>a utility class</w:t>
+      </w:r>
+      <w:r>
+        <w:rPr/>
+        <w:t xml:space="preserve"> used to calculate holidays when the </w:t>
+      </w:r>
+      <w:r>
+        <w:rPr/>
+        <w:t>ToolCharge object</w:t>
+      </w:r>
+      <w:r>
+        <w:rPr/>
+        <w:t xml:space="preserve"> is calculating the number of days to charge for </w:t>
+      </w:r>
+      <w:r>
+        <w:rPr/>
+        <w:t>the tool</w:t>
+      </w:r>
+      <w:r>
+        <w:rPr/>
+        <w:t xml:space="preserve">. </w:t>
       </w:r>
     </w:p>
     <w:p>
@@ -276,27 +720,37 @@
         <w:ind w:hanging="0" w:start="0"/>
         <w:rPr/>
       </w:pPr>
-      <w:r>
-        <w:rPr/>
-        <w:t xml:space="preserve">Application </w:t>
-      </w:r>
-      <w:r>
-        <w:rPr/>
-        <w:t>Packages</w:t>
-      </w:r>
-    </w:p>
-    <w:p>
-      <w:pPr>
-        <w:pStyle w:val="BodyText"/>
-        <w:rPr/>
-      </w:pPr>
-      <w:r>
-        <w:rPr/>
-        <w:t>Th</w:t>
-      </w:r>
-      <w:r>
-        <w:rPr/>
-        <w:t xml:space="preserve">is application is broken down into a main package com.rental.equipment with 3 sub packages holding different classes. </w:t>
+      <w:bookmarkStart w:id="2" w:name="__RefHeading___Toc294_2232172971"/>
+      <w:bookmarkEnd w:id="2"/>
+      <w:r>
+        <w:rPr/>
+        <w:t>Application Packages</w:t>
+      </w:r>
+    </w:p>
+    <w:p>
+      <w:pPr>
+        <w:pStyle w:val="BodyText"/>
+        <w:rPr/>
+      </w:pPr>
+      <w:r>
+        <w:rPr/>
+        <w:t xml:space="preserve">This application is </w:t>
+      </w:r>
+      <w:r>
+        <w:rPr/>
+        <w:t>organized</w:t>
+      </w:r>
+      <w:r>
+        <w:rPr/>
+        <w:t xml:space="preserve"> into a main package com.rental.equipment with 3 sub packages holding different </w:t>
+      </w:r>
+      <w:r>
+        <w:rPr/>
+        <w:t>functionality</w:t>
+      </w:r>
+      <w:r>
+        <w:rPr/>
+        <w:t xml:space="preserve">. </w:t>
       </w:r>
     </w:p>
     <w:p>
@@ -310,11 +764,7 @@
       </w:pPr>
       <w:r>
         <w:rPr/>
-        <w:t>c</w:t>
-      </w:r>
-      <w:r>
-        <w:rPr/>
-        <w:t>om.rental.equipment</w:t>
+        <w:t>com.rental.equipment</w:t>
       </w:r>
     </w:p>
     <w:p>
@@ -362,9 +812,15 @@
     <w:p>
       <w:pPr>
         <w:pStyle w:val="Heading2"/>
+        <w:numPr>
+          <w:ilvl w:val="1"/>
+          <w:numId w:val="1"/>
+        </w:numPr>
         <w:ind w:hanging="0" w:start="0"/>
         <w:rPr/>
       </w:pPr>
+      <w:bookmarkStart w:id="3" w:name="__RefHeading___Toc296_2232172971"/>
+      <w:bookmarkEnd w:id="3"/>
       <w:r>
         <w:rPr/>
         <w:t>com.rental.equipment</w:t>
@@ -377,31 +833,49 @@
       </w:pPr>
       <w:r>
         <w:rPr/>
-        <w:t xml:space="preserve">Contains the Cart and RentalAgreement </w:t>
-      </w:r>
-      <w:r>
-        <w:rPr/>
-        <w:t>classes</w:t>
-      </w:r>
-      <w:r>
-        <w:rPr/>
-        <w:t xml:space="preserve">. These are the only 2 the user interfaces </w:t>
-      </w:r>
-      <w:r>
-        <w:rPr/>
-        <w:t xml:space="preserve">need to create </w:t>
-      </w:r>
-      <w:r>
-        <w:rPr/>
-        <w:t>a RentalAgreement.</w:t>
+        <w:t>The main package c</w:t>
+      </w:r>
+      <w:r>
+        <w:rPr/>
+        <w:t xml:space="preserve">ontains the Cart and RentalAgreement classes. </w:t>
+      </w:r>
+      <w:r>
+        <w:rPr/>
+        <w:t xml:space="preserve">The user interface application will create the Cart object and when ready it will call the checkout method that will create the RentalAgreement object. </w:t>
+      </w:r>
+      <w:r>
+        <w:rPr/>
+        <w:t xml:space="preserve">These are the only 2 </w:t>
+      </w:r>
+      <w:r>
+        <w:rPr/>
+        <w:t xml:space="preserve">objects </w:t>
+      </w:r>
+      <w:r>
+        <w:rPr/>
+        <w:t xml:space="preserve">the user interfaces need to </w:t>
+      </w:r>
+      <w:r>
+        <w:rPr/>
+        <w:t xml:space="preserve">preform the back office processing for renting equipment </w:t>
+      </w:r>
+      <w:r>
+        <w:rPr/>
+        <w:t>though there are 4 other classes that user interfaces will find useful for processing a rental.</w:t>
       </w:r>
     </w:p>
     <w:p>
       <w:pPr>
         <w:pStyle w:val="Heading2"/>
+        <w:numPr>
+          <w:ilvl w:val="1"/>
+          <w:numId w:val="1"/>
+        </w:numPr>
         <w:ind w:hanging="0" w:start="0"/>
         <w:rPr/>
       </w:pPr>
+      <w:bookmarkStart w:id="4" w:name="__RefHeading___Toc298_2232172971"/>
+      <w:bookmarkEnd w:id="4"/>
       <w:r>
         <w:rPr/>
         <w:t>com.rental.equipment.data</w:t>
@@ -414,23 +888,33 @@
       </w:pPr>
       <w:r>
         <w:rPr/>
-        <w:t xml:space="preserve">This contains the tool data </w:t>
-      </w:r>
-      <w:r>
-        <w:rPr/>
-        <w:t>classes</w:t>
-      </w:r>
-      <w:r>
-        <w:rPr/>
-        <w:t xml:space="preserve"> Tool, Tools, ToolCharge, and ToolCharges. They are the other classes that the user interfaces will find useful to complete their tasks of displaying tool data and rental costs to the user for selection. </w:t>
+        <w:t>Th</w:t>
+      </w:r>
+      <w:r>
+        <w:rPr/>
+        <w:t xml:space="preserve">e data package </w:t>
+      </w:r>
+      <w:r>
+        <w:rPr/>
+        <w:t xml:space="preserve">contains the tool data classes Tool, Tools, ToolCharge, and ToolCharges. They are the other classes that the user interfaces will find useful to complete their tasks. </w:t>
+      </w:r>
+      <w:r>
+        <w:rPr/>
+        <w:t>They will assist the user interfaces in displaying the tool and rental pricing information to the users for selection.</w:t>
       </w:r>
     </w:p>
     <w:p>
       <w:pPr>
         <w:pStyle w:val="Heading2"/>
+        <w:numPr>
+          <w:ilvl w:val="1"/>
+          <w:numId w:val="1"/>
+        </w:numPr>
         <w:ind w:hanging="0" w:start="0"/>
         <w:rPr/>
       </w:pPr>
+      <w:bookmarkStart w:id="5" w:name="__RefHeading___Toc300_2232172971"/>
+      <w:bookmarkEnd w:id="5"/>
       <w:r>
         <w:rPr/>
         <w:t>com.rental.equipment.exception</w:t>
@@ -449,9 +933,15 @@
     <w:p>
       <w:pPr>
         <w:pStyle w:val="Heading2"/>
+        <w:numPr>
+          <w:ilvl w:val="1"/>
+          <w:numId w:val="1"/>
+        </w:numPr>
         <w:ind w:hanging="0" w:start="0"/>
         <w:rPr/>
       </w:pPr>
+      <w:bookmarkStart w:id="6" w:name="__RefHeading___Toc302_2232172971"/>
+      <w:bookmarkEnd w:id="6"/>
       <w:r>
         <w:rPr/>
         <w:t>com.rental.equipment.utils</w:t>
@@ -464,7 +954,19 @@
       </w:pPr>
       <w:r>
         <w:rPr/>
-        <w:t>The utils package holds the Holiday object that is used to calculate if the day is a holiday which is important to calculating the number of days to charge for the rental.</w:t>
+        <w:t xml:space="preserve">The utils package holds the Holiday object that is used to calculate if the </w:t>
+      </w:r>
+      <w:r>
+        <w:rPr/>
+        <w:t>provided</w:t>
+      </w:r>
+      <w:r>
+        <w:rPr/>
+        <w:t xml:space="preserve"> day is a holiday which is important </w:t>
+      </w:r>
+      <w:r>
+        <w:rPr/>
+        <w:t xml:space="preserve">when the ToolCharge object is calculating the number of days to charge for a rental. </w:t>
       </w:r>
     </w:p>
     <w:p>
@@ -477,43 +979,35 @@
         <w:ind w:hanging="0" w:start="0"/>
         <w:rPr/>
       </w:pPr>
-      <w:r>
-        <w:rPr/>
-        <w:t xml:space="preserve">Application </w:t>
-      </w:r>
-      <w:r>
-        <w:rPr/>
-        <w:t>Objects</w:t>
-      </w:r>
-    </w:p>
-    <w:p>
-      <w:pPr>
-        <w:pStyle w:val="BodyText"/>
-        <w:rPr/>
-      </w:pPr>
-      <w:r>
-        <w:rPr/>
-        <w:t>This is the description of the cl</w:t>
-      </w:r>
-      <w:r>
-        <w:rPr/>
-        <w:t>a</w:t>
-      </w:r>
-      <w:r>
-        <w:rPr/>
-        <w:t xml:space="preserve">sses </w:t>
-      </w:r>
-      <w:r>
-        <w:rPr/>
-        <w:t xml:space="preserve">in the application. </w:t>
+      <w:bookmarkStart w:id="7" w:name="__RefHeading___Toc304_2232172971"/>
+      <w:bookmarkEnd w:id="7"/>
+      <w:r>
+        <w:rPr/>
+        <w:t>Application Objects</w:t>
+      </w:r>
+    </w:p>
+    <w:p>
+      <w:pPr>
+        <w:pStyle w:val="BodyText"/>
+        <w:rPr/>
+      </w:pPr>
+      <w:r>
+        <w:rPr/>
+        <w:t xml:space="preserve">This is the description of the classes in the application. </w:t>
       </w:r>
     </w:p>
     <w:p>
       <w:pPr>
         <w:pStyle w:val="Heading2"/>
+        <w:numPr>
+          <w:ilvl w:val="1"/>
+          <w:numId w:val="1"/>
+        </w:numPr>
         <w:ind w:hanging="0" w:start="0"/>
         <w:rPr/>
       </w:pPr>
+      <w:bookmarkStart w:id="8" w:name="__RefHeading___Toc306_2232172971"/>
+      <w:bookmarkEnd w:id="8"/>
       <w:r>
         <w:rPr/>
         <w:t>Cart</w:t>
@@ -526,19 +1020,7 @@
       </w:pPr>
       <w:r>
         <w:rPr/>
-        <w:t xml:space="preserve">The cart object </w:t>
-      </w:r>
-      <w:r>
-        <w:rPr/>
-        <w:t xml:space="preserve">contains </w:t>
-      </w:r>
-      <w:r>
-        <w:rPr/>
-        <w:t>the properties</w:t>
-      </w:r>
-      <w:r>
-        <w:rPr/>
-        <w:t>:</w:t>
+        <w:t>The cart object contains the properties:</w:t>
       </w:r>
     </w:p>
     <w:p>
@@ -604,66 +1086,746 @@
       </w:pPr>
       <w:r>
         <w:rPr/>
-        <w:t xml:space="preserve">The Cart can be created either blank or with all the data require </w:t>
-      </w:r>
-      <w:r>
-        <w:rPr/>
-        <w:t>using either a tool code or a Tool object</w:t>
+        <w:t>The Cart can be created either blank or with all the data require using either a tool code or a Tool object. This gives the user interfaces the flexibility to create the cart in any way needed to satisfy their requirements.</w:t>
+      </w:r>
+    </w:p>
+    <w:p>
+      <w:pPr>
+        <w:pStyle w:val="BodyText"/>
+        <w:rPr/>
+      </w:pPr>
+      <w:r>
+        <w:rPr/>
+        <w:t>The cart also contains getters and setters for all the properties along with a checkout method to create and return the RentalAgreement. As mentioned above if the Cart properties are not populated properly when checkout is called it will throw a CheckoutException.</w:t>
+      </w:r>
+    </w:p>
+    <w:p>
+      <w:pPr>
+        <w:pStyle w:val="Heading2"/>
+        <w:numPr>
+          <w:ilvl w:val="1"/>
+          <w:numId w:val="1"/>
+        </w:numPr>
+        <w:ind w:hanging="0" w:start="0"/>
+        <w:rPr/>
+      </w:pPr>
+      <w:bookmarkStart w:id="9" w:name="__RefHeading___Toc308_2232172971"/>
+      <w:bookmarkEnd w:id="9"/>
+      <w:r>
+        <w:rPr/>
+        <w:t>RentalAgreement</w:t>
+      </w:r>
+    </w:p>
+    <w:p>
+      <w:pPr>
+        <w:pStyle w:val="BodyText"/>
+        <w:rPr/>
+      </w:pPr>
+      <w:r>
+        <w:rPr/>
+        <w:t xml:space="preserve">The creation of the RentalAgreement is only available to the Cart object in the checkout method. Once the RentalAgreement is created it can not be updated with new rental details. If the rental details are incorrect a new RentalAgreement will have to be created. The RentalAgreement </w:t>
+      </w:r>
+      <w:r>
+        <w:rPr/>
+        <w:t xml:space="preserve">constructor </w:t>
+      </w:r>
+      <w:r>
+        <w:rPr/>
+        <w:t xml:space="preserve">accepts </w:t>
+      </w:r>
+      <w:r>
+        <w:rPr/>
+        <w:t>a</w:t>
+      </w:r>
+      <w:r>
+        <w:rPr/>
+        <w:t xml:space="preserve"> Cart object which contains the following properties that are made available through the RentalAgreement:</w:t>
+      </w:r>
+    </w:p>
+    <w:p>
+      <w:pPr>
+        <w:pStyle w:val="BodyText"/>
+        <w:numPr>
+          <w:ilvl w:val="0"/>
+          <w:numId w:val="9"/>
+        </w:numPr>
+        <w:rPr/>
+      </w:pPr>
+      <w:r>
+        <w:rPr/>
+        <w:t>Tool</w:t>
+      </w:r>
+    </w:p>
+    <w:p>
+      <w:pPr>
+        <w:pStyle w:val="BodyText"/>
+        <w:numPr>
+          <w:ilvl w:val="0"/>
+          <w:numId w:val="9"/>
+        </w:numPr>
+        <w:rPr/>
+      </w:pPr>
+      <w:r>
+        <w:rPr/>
+        <w:t>rentalDays</w:t>
+      </w:r>
+    </w:p>
+    <w:p>
+      <w:pPr>
+        <w:pStyle w:val="BodyText"/>
+        <w:numPr>
+          <w:ilvl w:val="0"/>
+          <w:numId w:val="9"/>
+        </w:numPr>
+        <w:rPr/>
+      </w:pPr>
+      <w:r>
+        <w:rPr/>
+        <w:t>discountPercent</w:t>
+      </w:r>
+    </w:p>
+    <w:p>
+      <w:pPr>
+        <w:pStyle w:val="BodyText"/>
+        <w:numPr>
+          <w:ilvl w:val="0"/>
+          <w:numId w:val="9"/>
+        </w:numPr>
+        <w:rPr/>
+      </w:pPr>
+      <w:r>
+        <w:rPr/>
+        <w:t>checkoutDate</w:t>
+      </w:r>
+    </w:p>
+    <w:p>
+      <w:pPr>
+        <w:pStyle w:val="BodyText"/>
+        <w:rPr/>
+      </w:pPr>
+      <w:r>
+        <w:rPr/>
+        <w:t>In addition to this information it holds the following properties that are calculated at creation time:</w:t>
+      </w:r>
+    </w:p>
+    <w:p>
+      <w:pPr>
+        <w:pStyle w:val="BodyText"/>
+        <w:numPr>
+          <w:ilvl w:val="0"/>
+          <w:numId w:val="10"/>
+        </w:numPr>
+        <w:rPr/>
+      </w:pPr>
+      <w:r>
+        <w:rPr/>
+        <w:t>chargeDays – This is calculated by the ToolCharges class and is described below.</w:t>
+      </w:r>
+    </w:p>
+    <w:p>
+      <w:pPr>
+        <w:pStyle w:val="BodyText"/>
+        <w:numPr>
+          <w:ilvl w:val="0"/>
+          <w:numId w:val="10"/>
+        </w:numPr>
+        <w:rPr/>
+      </w:pPr>
+      <w:r>
+        <w:rPr/>
+        <w:t xml:space="preserve">dailyRentalCharge – This is </w:t>
+      </w:r>
+      <w:r>
+        <w:rPr/>
+        <w:t>retrieved</w:t>
+      </w:r>
+      <w:r>
+        <w:rPr/>
+        <w:t xml:space="preserve"> from the ToolCharges class.</w:t>
+      </w:r>
+    </w:p>
+    <w:p>
+      <w:pPr>
+        <w:pStyle w:val="BodyText"/>
+        <w:numPr>
+          <w:ilvl w:val="0"/>
+          <w:numId w:val="10"/>
+        </w:numPr>
+        <w:rPr/>
+      </w:pPr>
+      <w:r>
+        <w:rPr/>
+        <w:t>discountAmount – This is calculated using the preDiscountCharge * the discountPercent converted to a decimal.</w:t>
+      </w:r>
+    </w:p>
+    <w:p>
+      <w:pPr>
+        <w:pStyle w:val="BodyText"/>
+        <w:numPr>
+          <w:ilvl w:val="0"/>
+          <w:numId w:val="10"/>
+        </w:numPr>
+        <w:rPr/>
+      </w:pPr>
+      <w:r>
+        <w:rPr/>
+        <w:t>dueDate – This is calculated by adding the rentalDays to the checkoutDate.</w:t>
+      </w:r>
+    </w:p>
+    <w:p>
+      <w:pPr>
+        <w:pStyle w:val="BodyText"/>
+        <w:numPr>
+          <w:ilvl w:val="0"/>
+          <w:numId w:val="10"/>
+        </w:numPr>
+        <w:rPr/>
+      </w:pPr>
+      <w:r>
+        <w:rPr/>
+        <w:t>finalCharge – This is calculated by subtracting the discountAmount from the preDiscountCharge.</w:t>
+      </w:r>
+    </w:p>
+    <w:p>
+      <w:pPr>
+        <w:pStyle w:val="BodyText"/>
+        <w:numPr>
+          <w:ilvl w:val="0"/>
+          <w:numId w:val="10"/>
+        </w:numPr>
+        <w:rPr/>
+      </w:pPr>
+      <w:r>
+        <w:rPr/>
+        <w:t>preDiscountCharge – This is calculated by using the dailyRentalCharge * chargeDays.</w:t>
+      </w:r>
+    </w:p>
+    <w:p>
+      <w:pPr>
+        <w:pStyle w:val="BodyText"/>
+        <w:rPr/>
+      </w:pPr>
+      <w:r>
+        <w:rPr/>
+        <w:t xml:space="preserve">The RentalAgreement information can be either retrieved using the getter methods or can be printed to the console using the printReport() method. The report must be print all values in the RentalAgreement in the following structure: </w:t>
+      </w:r>
+    </w:p>
+    <w:p>
+      <w:pPr>
+        <w:pStyle w:val="BodyText"/>
+        <w:rPr/>
+      </w:pPr>
+      <w:r>
+        <w:rPr/>
+        <w:t>Tool code:          LADW</w:t>
+      </w:r>
+    </w:p>
+    <w:p>
+      <w:pPr>
+        <w:pStyle w:val="BodyText"/>
+        <w:rPr/>
+      </w:pPr>
+      <w:r>
+        <w:rPr/>
+        <w:t>Tool type:           Ladder</w:t>
+      </w:r>
+    </w:p>
+    <w:p>
+      <w:pPr>
+        <w:pStyle w:val="BodyText"/>
+        <w:rPr/>
+      </w:pPr>
+      <w:r>
+        <w:rPr/>
+        <w:t>…</w:t>
+      </w:r>
+    </w:p>
+    <w:p>
+      <w:pPr>
+        <w:pStyle w:val="BodyText"/>
+        <w:rPr/>
+      </w:pPr>
+      <w:r>
+        <w:rPr/>
+        <w:t>Final charge:      $9.99</w:t>
+      </w:r>
+    </w:p>
+    <w:p>
+      <w:pPr>
+        <w:pStyle w:val="BodyText"/>
+        <w:rPr/>
+      </w:pPr>
+      <w:r>
+        <w:rPr/>
+        <w:t xml:space="preserve">The values </w:t>
+      </w:r>
+      <w:r>
+        <w:rPr/>
+        <w:t xml:space="preserve">in the RentalAgreement report </w:t>
+      </w:r>
+      <w:r>
+        <w:rPr/>
+        <w:t xml:space="preserve">must have the following formats: </w:t>
+      </w:r>
+    </w:p>
+    <w:p>
+      <w:pPr>
+        <w:pStyle w:val="BodyText"/>
+        <w:rPr/>
+      </w:pPr>
+      <w:r>
+        <w:rPr/>
+        <w:t>with formatting as follows:</w:t>
+      </w:r>
+    </w:p>
+    <w:p>
+      <w:pPr>
+        <w:pStyle w:val="BodyText"/>
+        <w:numPr>
+          <w:ilvl w:val="0"/>
+          <w:numId w:val="11"/>
+        </w:numPr>
+        <w:rPr/>
+      </w:pPr>
+      <w:r>
+        <w:rPr/>
+        <w:t>Date mm/dd/yy</w:t>
+      </w:r>
+    </w:p>
+    <w:p>
+      <w:pPr>
+        <w:pStyle w:val="BodyText"/>
+        <w:numPr>
+          <w:ilvl w:val="0"/>
+          <w:numId w:val="11"/>
+        </w:numPr>
+        <w:rPr/>
+      </w:pPr>
+      <w:r>
+        <w:rPr/>
+        <w:t>Currency $9,999.99</w:t>
+      </w:r>
+    </w:p>
+    <w:p>
+      <w:pPr>
+        <w:pStyle w:val="BodyText"/>
+        <w:numPr>
+          <w:ilvl w:val="0"/>
+          <w:numId w:val="11"/>
+        </w:numPr>
+        <w:rPr/>
+      </w:pPr>
+      <w:r>
+        <w:rPr/>
+        <w:t>Percent 99%</w:t>
+      </w:r>
+    </w:p>
+    <w:p>
+      <w:pPr>
+        <w:pStyle w:val="Heading2"/>
+        <w:numPr>
+          <w:ilvl w:val="1"/>
+          <w:numId w:val="1"/>
+        </w:numPr>
+        <w:ind w:hanging="0" w:start="0"/>
+        <w:rPr/>
+      </w:pPr>
+      <w:bookmarkStart w:id="10" w:name="__RefHeading___Toc310_2232172971"/>
+      <w:bookmarkEnd w:id="10"/>
+      <w:r>
+        <w:rPr/>
+        <w:t>Tool</w:t>
+      </w:r>
+    </w:p>
+    <w:p>
+      <w:pPr>
+        <w:pStyle w:val="BodyText"/>
+        <w:rPr/>
+      </w:pPr>
+      <w:r>
+        <w:rPr/>
+        <w:t>The Tool class holds the tool properties:</w:t>
+      </w:r>
+    </w:p>
+    <w:p>
+      <w:pPr>
+        <w:pStyle w:val="BodyText"/>
+        <w:numPr>
+          <w:ilvl w:val="0"/>
+          <w:numId w:val="7"/>
+        </w:numPr>
+        <w:rPr/>
+      </w:pPr>
+      <w:r>
+        <w:rPr/>
+        <w:t>code</w:t>
+      </w:r>
+    </w:p>
+    <w:p>
+      <w:pPr>
+        <w:pStyle w:val="BodyText"/>
+        <w:numPr>
+          <w:ilvl w:val="0"/>
+          <w:numId w:val="7"/>
+        </w:numPr>
+        <w:rPr/>
+      </w:pPr>
+      <w:r>
+        <w:rPr/>
+        <w:t>type</w:t>
+      </w:r>
+    </w:p>
+    <w:p>
+      <w:pPr>
+        <w:pStyle w:val="BodyText"/>
+        <w:numPr>
+          <w:ilvl w:val="0"/>
+          <w:numId w:val="7"/>
+        </w:numPr>
+        <w:rPr/>
+      </w:pPr>
+      <w:r>
+        <w:rPr/>
+        <w:t>brand</w:t>
+      </w:r>
+    </w:p>
+    <w:p>
+      <w:pPr>
+        <w:pStyle w:val="BodyText"/>
+        <w:rPr/>
+      </w:pPr>
+      <w:r>
+        <w:rPr/>
+        <w:t xml:space="preserve">The properties are available through getters. There are no setters because once the Tool is created it cannot be changed. The Tool objects are only created through the Tools class. </w:t>
+      </w:r>
+    </w:p>
+    <w:p>
+      <w:pPr>
+        <w:pStyle w:val="Heading2"/>
+        <w:numPr>
+          <w:ilvl w:val="1"/>
+          <w:numId w:val="1"/>
+        </w:numPr>
+        <w:ind w:hanging="0" w:start="0"/>
+        <w:rPr/>
+      </w:pPr>
+      <w:bookmarkStart w:id="11" w:name="__RefHeading___Toc312_2232172971"/>
+      <w:bookmarkEnd w:id="11"/>
+      <w:r>
+        <w:rPr/>
+        <w:t>Tools</w:t>
+      </w:r>
+    </w:p>
+    <w:p>
+      <w:pPr>
+        <w:pStyle w:val="BodyText"/>
+        <w:rPr/>
+      </w:pPr>
+      <w:r>
+        <w:rPr/>
+        <w:t xml:space="preserve">The Tools class creates an array of Tool objects </w:t>
+      </w:r>
+      <w:r>
+        <w:rPr/>
+        <w:t>in</w:t>
+      </w:r>
+      <w:r>
+        <w:rPr/>
+        <w:t xml:space="preserve"> its static initializeTools method. Besides the initializeTools method it has 3 other static methods. One returns the array of tools and the other 2 allow you to query a tool by either the code or a combination of the type and brand. The tools array must be checked to be not null before attempting to use it or retrieving it. If it is null the initializeTools method must be called before allowing access.  </w:t>
+      </w:r>
+    </w:p>
+    <w:p>
+      <w:pPr>
+        <w:pStyle w:val="Heading2"/>
+        <w:numPr>
+          <w:ilvl w:val="1"/>
+          <w:numId w:val="1"/>
+        </w:numPr>
+        <w:ind w:hanging="0" w:start="0"/>
+        <w:rPr/>
+      </w:pPr>
+      <w:bookmarkStart w:id="12" w:name="__RefHeading___Toc314_2232172971"/>
+      <w:bookmarkEnd w:id="12"/>
+      <w:r>
+        <w:rPr/>
+        <w:t>ToolCharge</w:t>
+      </w:r>
+    </w:p>
+    <w:p>
+      <w:pPr>
+        <w:pStyle w:val="BodyText"/>
+        <w:rPr/>
+      </w:pPr>
+      <w:r>
+        <w:rPr/>
+        <w:t xml:space="preserve">The ToolCharge class holds the properties </w:t>
+      </w:r>
+    </w:p>
+    <w:p>
+      <w:pPr>
+        <w:pStyle w:val="BodyText"/>
+        <w:numPr>
+          <w:ilvl w:val="0"/>
+          <w:numId w:val="5"/>
+        </w:numPr>
+        <w:rPr/>
+      </w:pPr>
+      <w:r>
+        <w:rPr/>
+        <w:t>toolType</w:t>
+      </w:r>
+    </w:p>
+    <w:p>
+      <w:pPr>
+        <w:pStyle w:val="BodyText"/>
+        <w:numPr>
+          <w:ilvl w:val="0"/>
+          <w:numId w:val="5"/>
+        </w:numPr>
+        <w:rPr/>
+      </w:pPr>
+      <w:r>
+        <w:rPr/>
+        <w:t>dailyCharge</w:t>
+      </w:r>
+    </w:p>
+    <w:p>
+      <w:pPr>
+        <w:pStyle w:val="BodyText"/>
+        <w:numPr>
+          <w:ilvl w:val="0"/>
+          <w:numId w:val="5"/>
+        </w:numPr>
+        <w:rPr/>
+      </w:pPr>
+      <w:r>
+        <w:rPr/>
+        <w:t>weekdayCharge</w:t>
+      </w:r>
+    </w:p>
+    <w:p>
+      <w:pPr>
+        <w:pStyle w:val="BodyText"/>
+        <w:numPr>
+          <w:ilvl w:val="0"/>
+          <w:numId w:val="5"/>
+        </w:numPr>
+        <w:rPr/>
+      </w:pPr>
+      <w:r>
+        <w:rPr/>
+        <w:t>weekendCharge</w:t>
+      </w:r>
+    </w:p>
+    <w:p>
+      <w:pPr>
+        <w:pStyle w:val="BodyText"/>
+        <w:numPr>
+          <w:ilvl w:val="0"/>
+          <w:numId w:val="5"/>
+        </w:numPr>
+        <w:rPr/>
+      </w:pPr>
+      <w:r>
+        <w:rPr/>
+        <w:t>holidayCharge</w:t>
+      </w:r>
+    </w:p>
+    <w:p>
+      <w:pPr>
+        <w:pStyle w:val="BodyText"/>
+        <w:rPr/>
+      </w:pPr>
+      <w:r>
+        <w:rPr/>
+        <w:t xml:space="preserve">It is used to provide the </w:t>
+      </w:r>
+      <w:r>
+        <w:rPr/>
+        <w:t xml:space="preserve">tool rental </w:t>
+      </w:r>
+      <w:r>
+        <w:rPr/>
+        <w:t xml:space="preserve">charge information to the user interface and the RentalAgreement. </w:t>
+      </w:r>
+      <w:r>
+        <w:rPr/>
+        <w:t xml:space="preserve">It is also used to </w:t>
+      </w:r>
+      <w:r>
+        <w:rPr/>
+        <w:t xml:space="preserve">calculate the number of days to charge the rental for based on the checkout date and number of days to rent using the calculateChargeDays(Calendar checkout, int rentDays) method. In addition to that it has getters for all the properties </w:t>
+      </w:r>
+      <w:r>
+        <w:rPr/>
+        <w:t>but like the Tools class no setters as the properties cannot be changed once initialized</w:t>
       </w:r>
       <w:r>
         <w:rPr/>
         <w:t xml:space="preserve">. </w:t>
       </w:r>
-      <w:r>
-        <w:rPr/>
-        <w:t xml:space="preserve">This gives the user interfaces the flexibility to create the cart in any </w:t>
-      </w:r>
-      <w:r>
-        <w:rPr/>
-        <w:t xml:space="preserve">way </w:t>
-      </w:r>
-      <w:r>
-        <w:rPr/>
-        <w:t xml:space="preserve">needed to satisfy their </w:t>
-      </w:r>
-      <w:r>
-        <w:rPr/>
-        <w:t>requirements.</w:t>
-      </w:r>
-    </w:p>
-    <w:p>
-      <w:pPr>
-        <w:pStyle w:val="BodyText"/>
-        <w:rPr/>
-      </w:pPr>
-      <w:r>
-        <w:rPr/>
-        <w:t xml:space="preserve">The cart also contains getters and setters for all the properties along with a checkout method to create and return the RentalAgreement. As mentioned above if the Cart properties are not populated properly </w:t>
-      </w:r>
-      <w:r>
-        <w:rPr/>
-        <w:t xml:space="preserve">when checkout is called it will throw a CheckoutException. </w:t>
-      </w:r>
     </w:p>
     <w:p>
       <w:pPr>
         <w:pStyle w:val="Heading3"/>
+        <w:numPr>
+          <w:ilvl w:val="2"/>
+          <w:numId w:val="1"/>
+        </w:numPr>
         <w:ind w:hanging="0" w:start="0"/>
         <w:rPr/>
       </w:pPr>
-      <w:r>
-        <w:rPr/>
-        <w:t>Checkout Exceptions</w:t>
-      </w:r>
-    </w:p>
-    <w:p>
-      <w:pPr>
-        <w:pStyle w:val="BodyText"/>
-        <w:rPr/>
-      </w:pPr>
-      <w:r>
-        <w:rPr/>
-        <w:t>CheckoutException is thrown when the checkout is attempted and the following conditions are not met.</w:t>
+      <w:bookmarkStart w:id="13" w:name="__RefHeading___Toc316_2232172971"/>
+      <w:bookmarkEnd w:id="13"/>
+      <w:r>
+        <w:rPr/>
+        <w:t>calculateChargeDays</w:t>
+      </w:r>
+    </w:p>
+    <w:p>
+      <w:pPr>
+        <w:pStyle w:val="BodyText"/>
+        <w:rPr/>
+      </w:pPr>
+      <w:r>
+        <w:rPr/>
+        <w:t xml:space="preserve">The rules for figuring out the charge days is as follows. </w:t>
+      </w:r>
+    </w:p>
+    <w:p>
+      <w:pPr>
+        <w:pStyle w:val="BodyText"/>
+        <w:numPr>
+          <w:ilvl w:val="0"/>
+          <w:numId w:val="8"/>
+        </w:numPr>
+        <w:rPr/>
+      </w:pPr>
+      <w:r>
+        <w:rPr/>
+        <w:t xml:space="preserve">If weekdayCharge is set to false we don’t charge for weekday rentals. </w:t>
+      </w:r>
+    </w:p>
+    <w:p>
+      <w:pPr>
+        <w:pStyle w:val="BodyText"/>
+        <w:numPr>
+          <w:ilvl w:val="0"/>
+          <w:numId w:val="8"/>
+        </w:numPr>
+        <w:rPr/>
+      </w:pPr>
+      <w:r>
+        <w:rPr/>
+        <w:t>If wekendCharge is set to false we don’t charge for weekend rentals.</w:t>
+      </w:r>
+    </w:p>
+    <w:p>
+      <w:pPr>
+        <w:pStyle w:val="BodyText"/>
+        <w:numPr>
+          <w:ilvl w:val="0"/>
+          <w:numId w:val="8"/>
+        </w:numPr>
+        <w:rPr/>
+      </w:pPr>
+      <w:r>
+        <w:rPr/>
+        <w:t xml:space="preserve">If holidayCharge is set to false we don’t charge for holiday rentals. </w:t>
+      </w:r>
+    </w:p>
+    <w:p>
+      <w:pPr>
+        <w:pStyle w:val="BodyText"/>
+        <w:rPr/>
+      </w:pPr>
+      <w:r>
+        <w:rPr/>
+        <w:t>The calculateChargeDays use</w:t>
+      </w:r>
+      <w:r>
+        <w:rPr/>
+        <w:t>s</w:t>
+      </w:r>
+      <w:r>
+        <w:rPr/>
+        <w:t xml:space="preserve"> the rules above to calculate the days the tool should be charged. </w:t>
+      </w:r>
+    </w:p>
+    <w:p>
+      <w:pPr>
+        <w:pStyle w:val="Heading2"/>
+        <w:numPr>
+          <w:ilvl w:val="1"/>
+          <w:numId w:val="1"/>
+        </w:numPr>
+        <w:ind w:hanging="0" w:start="0"/>
+        <w:rPr/>
+      </w:pPr>
+      <w:bookmarkStart w:id="14" w:name="__RefHeading___Toc318_2232172971"/>
+      <w:bookmarkEnd w:id="14"/>
+      <w:r>
+        <w:rPr/>
+        <w:t>ToolCharges</w:t>
+      </w:r>
+    </w:p>
+    <w:p>
+      <w:pPr>
+        <w:pStyle w:val="BodyText"/>
+        <w:rPr/>
+      </w:pPr>
+      <w:r>
+        <w:rPr/>
+        <w:t xml:space="preserve">The ToolCharges class creates an array or ToolCharge objects during its static initializeToolCharges method. Besides the initializeToolCharges method there are 2 other methods. One to return the array of ToolCharge objects and the other to look up a ToolCharge based on the toolType. The tool charge array must be checked to be not null before attempting to use it or retrieving it. If it is null the initializeToolCharges method must be called before allowing access.  </w:t>
+      </w:r>
+    </w:p>
+    <w:p>
+      <w:pPr>
+        <w:pStyle w:val="Heading2"/>
+        <w:numPr>
+          <w:ilvl w:val="1"/>
+          <w:numId w:val="1"/>
+        </w:numPr>
+        <w:ind w:hanging="0" w:start="0"/>
+        <w:rPr/>
+      </w:pPr>
+      <w:bookmarkStart w:id="15" w:name="__RefHeading___Toc320_2232172971"/>
+      <w:bookmarkEnd w:id="15"/>
+      <w:r>
+        <w:rPr/>
+        <w:t xml:space="preserve">CheckoutException </w:t>
+      </w:r>
+    </w:p>
+    <w:p>
+      <w:pPr>
+        <w:pStyle w:val="BodyText"/>
+        <w:rPr/>
+      </w:pPr>
+      <w:r>
+        <w:rPr/>
+        <w:t xml:space="preserve">The CheckoutException class is a custom exception that extends Exception and implements the CheckoutException(String message) constructor to create a new exception when needed. </w:t>
+      </w:r>
+    </w:p>
+    <w:p>
+      <w:pPr>
+        <w:pStyle w:val="BodyText"/>
+        <w:rPr/>
+      </w:pPr>
+      <w:r>
+        <w:rPr/>
+        <w:t xml:space="preserve">CheckoutException is thrown when the checkout is attempted and </w:t>
+      </w:r>
+      <w:r>
+        <w:rPr/>
+        <w:t xml:space="preserve">one or more of </w:t>
+      </w:r>
+      <w:r>
+        <w:rPr/>
+        <w:t xml:space="preserve">the following conditions </w:t>
+      </w:r>
+      <w:r>
+        <w:rPr/>
+        <w:t>exist.</w:t>
       </w:r>
     </w:p>
     <w:p>
@@ -677,7 +1839,7 @@
       </w:pPr>
       <w:r>
         <w:rPr/>
-        <w:t>Rental day count is not 1 or greater</w:t>
+        <w:t>There is a null tool object.</w:t>
       </w:r>
     </w:p>
     <w:p>
@@ -691,7 +1853,11 @@
       </w:pPr>
       <w:r>
         <w:rPr/>
-        <w:t>Discount percent is not in the range 0-100</w:t>
+        <w:t xml:space="preserve">Rental day count </w:t>
+      </w:r>
+      <w:r>
+        <w:rPr/>
+        <w:t>is less than 1.</w:t>
       </w:r>
     </w:p>
     <w:p>
@@ -705,7 +1871,23 @@
       </w:pPr>
       <w:r>
         <w:rPr/>
-        <w:t>There is not a tool entered in the cart</w:t>
+        <w:t xml:space="preserve">Discount percent is </w:t>
+      </w:r>
+      <w:r>
+        <w:rPr/>
+        <w:t xml:space="preserve">not </w:t>
+      </w:r>
+      <w:r>
+        <w:rPr/>
+        <w:t xml:space="preserve">in the range </w:t>
+      </w:r>
+      <w:r>
+        <w:rPr/>
+        <w:t xml:space="preserve">of </w:t>
+      </w:r>
+      <w:r>
+        <w:rPr/>
+        <w:t>0-100.</w:t>
       </w:r>
     </w:p>
     <w:p>
@@ -719,727 +1901,62 @@
       </w:pPr>
       <w:r>
         <w:rPr/>
-        <w:t>The checkout date cannot be in the past</w:t>
-      </w:r>
-    </w:p>
-    <w:p>
-      <w:pPr>
-        <w:pStyle w:val="BodyText"/>
-        <w:rPr/>
-      </w:pPr>
-      <w:r>
-        <w:rPr/>
-        <w:t>If any of these conditions are not met during checkout a CheckoutException must be thrown.</w:t>
+        <w:t xml:space="preserve">The checkout date </w:t>
+      </w:r>
+      <w:r>
+        <w:rPr/>
+        <w:t>is in the past.</w:t>
       </w:r>
     </w:p>
     <w:p>
       <w:pPr>
         <w:pStyle w:val="Heading2"/>
+        <w:numPr>
+          <w:ilvl w:val="1"/>
+          <w:numId w:val="1"/>
+        </w:numPr>
         <w:ind w:hanging="0" w:start="0"/>
         <w:rPr/>
       </w:pPr>
-      <w:r>
-        <w:rPr/>
-        <w:t>RentalAgreement</w:t>
-      </w:r>
-    </w:p>
-    <w:p>
-      <w:pPr>
-        <w:pStyle w:val="BodyText"/>
-        <w:rPr/>
-      </w:pPr>
-      <w:r>
-        <w:rPr/>
-        <w:t xml:space="preserve">The creation of the RentalAgreement is only available to the Cart object in the checkout method. Once the RentalAgreement is created it can not be updated with new rental details. </w:t>
-      </w:r>
-      <w:r>
-        <w:rPr/>
-        <w:t xml:space="preserve">If the rental details are incorrect a new RentalAgreement will have to be created. </w:t>
-      </w:r>
-      <w:r>
-        <w:rPr/>
-        <w:t xml:space="preserve">The RentalAgreement accepts the Cart object which contains </w:t>
-      </w:r>
-      <w:r>
-        <w:rPr/>
-        <w:t>the following properties that are made available through the RentalAgreement</w:t>
-      </w:r>
-      <w:r>
-        <w:rPr/>
-        <w:t>:</w:t>
-      </w:r>
-    </w:p>
-    <w:p>
-      <w:pPr>
-        <w:pStyle w:val="BodyText"/>
-        <w:numPr>
-          <w:ilvl w:val="0"/>
-          <w:numId w:val="9"/>
-        </w:numPr>
-        <w:rPr/>
-      </w:pPr>
-      <w:r>
-        <w:rPr/>
-        <w:t>Tool</w:t>
-      </w:r>
-    </w:p>
-    <w:p>
-      <w:pPr>
-        <w:pStyle w:val="BodyText"/>
-        <w:numPr>
-          <w:ilvl w:val="0"/>
-          <w:numId w:val="9"/>
-        </w:numPr>
-        <w:rPr/>
-      </w:pPr>
-      <w:r>
-        <w:rPr/>
-        <w:t>rentalDays</w:t>
-      </w:r>
-    </w:p>
-    <w:p>
-      <w:pPr>
-        <w:pStyle w:val="BodyText"/>
-        <w:numPr>
-          <w:ilvl w:val="0"/>
-          <w:numId w:val="9"/>
-        </w:numPr>
-        <w:rPr/>
-      </w:pPr>
-      <w:r>
-        <w:rPr/>
-        <w:t>discount</w:t>
-      </w:r>
-      <w:r>
-        <w:rPr/>
-        <w:t>Percent</w:t>
-      </w:r>
-    </w:p>
-    <w:p>
-      <w:pPr>
-        <w:pStyle w:val="BodyText"/>
-        <w:numPr>
-          <w:ilvl w:val="0"/>
-          <w:numId w:val="9"/>
-        </w:numPr>
-        <w:rPr/>
-      </w:pPr>
-      <w:r>
-        <w:rPr/>
-        <w:t>checkoutDate</w:t>
-      </w:r>
-    </w:p>
-    <w:p>
-      <w:pPr>
-        <w:pStyle w:val="BodyText"/>
-        <w:rPr/>
-      </w:pPr>
-      <w:r>
-        <w:rPr/>
-        <w:t>In addition to this information it holds the following properties that are calculated at creation time:</w:t>
-      </w:r>
-    </w:p>
-    <w:p>
-      <w:pPr>
-        <w:pStyle w:val="BodyText"/>
-        <w:numPr>
-          <w:ilvl w:val="0"/>
-          <w:numId w:val="10"/>
-        </w:numPr>
-        <w:rPr/>
-      </w:pPr>
-      <w:r>
-        <w:rPr/>
-        <w:t xml:space="preserve">chargeDays – </w:t>
-      </w:r>
-      <w:r>
-        <w:rPr/>
-        <w:t>This is calculated by the ToolCharges class and is described below.</w:t>
-      </w:r>
-    </w:p>
-    <w:p>
-      <w:pPr>
-        <w:pStyle w:val="BodyText"/>
-        <w:numPr>
-          <w:ilvl w:val="0"/>
-          <w:numId w:val="10"/>
-        </w:numPr>
-        <w:rPr/>
-      </w:pPr>
-      <w:r>
-        <w:rPr/>
-        <w:t>d</w:t>
-      </w:r>
-      <w:r>
-        <w:rPr/>
-        <w:t xml:space="preserve">ailyRentalCharge – </w:t>
-      </w:r>
-      <w:r>
-        <w:rPr/>
-        <w:t>This is gotten from the ToolCharges class.</w:t>
-      </w:r>
-    </w:p>
-    <w:p>
-      <w:pPr>
-        <w:pStyle w:val="BodyText"/>
-        <w:numPr>
-          <w:ilvl w:val="0"/>
-          <w:numId w:val="10"/>
-        </w:numPr>
-        <w:rPr/>
-      </w:pPr>
-      <w:r>
-        <w:rPr/>
-        <w:t xml:space="preserve">discountAmount – </w:t>
-      </w:r>
-      <w:r>
-        <w:rPr/>
-        <w:t>This is calculated using the preDiscountCharge * the discountPercent converted to a decimal.</w:t>
-      </w:r>
-    </w:p>
-    <w:p>
-      <w:pPr>
-        <w:pStyle w:val="BodyText"/>
-        <w:numPr>
-          <w:ilvl w:val="0"/>
-          <w:numId w:val="10"/>
-        </w:numPr>
-        <w:rPr/>
-      </w:pPr>
-      <w:r>
-        <w:rPr/>
-        <w:t>d</w:t>
-      </w:r>
-      <w:r>
-        <w:rPr/>
-        <w:t xml:space="preserve">ueDate – </w:t>
-      </w:r>
-      <w:r>
-        <w:rPr/>
-        <w:t>This is calculated by adding the rentalDays to the checkoutDate.</w:t>
-      </w:r>
-    </w:p>
-    <w:p>
-      <w:pPr>
-        <w:pStyle w:val="BodyText"/>
-        <w:numPr>
-          <w:ilvl w:val="0"/>
-          <w:numId w:val="10"/>
-        </w:numPr>
-        <w:rPr/>
-      </w:pPr>
-      <w:r>
-        <w:rPr/>
-        <w:t>f</w:t>
-      </w:r>
-      <w:r>
-        <w:rPr/>
-        <w:t xml:space="preserve">inalCharge – </w:t>
-      </w:r>
-      <w:r>
-        <w:rPr/>
-        <w:t>This is calculated by subtracting the discountAmount from the preDiscountCharge.</w:t>
-      </w:r>
-    </w:p>
-    <w:p>
-      <w:pPr>
-        <w:pStyle w:val="BodyText"/>
-        <w:numPr>
-          <w:ilvl w:val="0"/>
-          <w:numId w:val="10"/>
-        </w:numPr>
-        <w:rPr/>
-      </w:pPr>
-      <w:r>
-        <w:rPr/>
-        <w:t>p</w:t>
-      </w:r>
-      <w:r>
-        <w:rPr/>
-        <w:t xml:space="preserve">reDiscountCharge – </w:t>
-      </w:r>
-      <w:r>
-        <w:rPr/>
-        <w:t>This is calculated by using the dailyRentalCharge * chargeDays.</w:t>
-      </w:r>
-    </w:p>
-    <w:p>
-      <w:pPr>
-        <w:pStyle w:val="BodyText"/>
-        <w:rPr/>
-      </w:pPr>
-      <w:r>
-        <w:rPr/>
-        <w:t>T</w:t>
-      </w:r>
-      <w:r>
-        <w:rPr/>
-        <w:t xml:space="preserve">he RentalAgreement information can be either retrieved using the getter methods or can be printed to the console using the printReport() method. </w:t>
-      </w:r>
-      <w:r>
-        <w:rPr/>
-        <w:t xml:space="preserve">The report must be print all values in the RentalAgreement in the following structure: </w:t>
-      </w:r>
-    </w:p>
-    <w:p>
-      <w:pPr>
-        <w:pStyle w:val="BodyText"/>
-        <w:rPr/>
-      </w:pPr>
-      <w:r>
-        <w:rPr/>
-        <w:t>Tool code:          LADW</w:t>
-      </w:r>
-    </w:p>
-    <w:p>
-      <w:pPr>
-        <w:pStyle w:val="BodyText"/>
-        <w:rPr/>
-      </w:pPr>
-      <w:r>
-        <w:rPr/>
-        <w:t>Tool type:           Ladder</w:t>
-      </w:r>
-    </w:p>
-    <w:p>
-      <w:pPr>
-        <w:pStyle w:val="BodyText"/>
-        <w:rPr/>
-      </w:pPr>
-      <w:r>
-        <w:rPr/>
-        <w:t>…</w:t>
-      </w:r>
-    </w:p>
-    <w:p>
-      <w:pPr>
-        <w:pStyle w:val="BodyText"/>
-        <w:rPr/>
-      </w:pPr>
-      <w:r>
-        <w:rPr/>
-        <w:t>Final charge:      $9.99</w:t>
-      </w:r>
-    </w:p>
-    <w:p>
-      <w:pPr>
-        <w:pStyle w:val="BodyText"/>
-        <w:rPr/>
-      </w:pPr>
-      <w:r>
-        <w:rPr/>
-        <w:t xml:space="preserve">The values must have the following formats: </w:t>
-      </w:r>
-    </w:p>
-    <w:p>
-      <w:pPr>
-        <w:pStyle w:val="BodyText"/>
-        <w:rPr/>
-      </w:pPr>
-      <w:r>
-        <w:rPr/>
-        <w:t>with formatting as follows:</w:t>
-      </w:r>
-    </w:p>
-    <w:p>
-      <w:pPr>
-        <w:pStyle w:val="BodyText"/>
-        <w:numPr>
-          <w:ilvl w:val="0"/>
-          <w:numId w:val="11"/>
-        </w:numPr>
-        <w:rPr/>
-      </w:pPr>
-      <w:r>
-        <w:rPr/>
-        <w:t>Date mm/dd/yy</w:t>
-      </w:r>
-    </w:p>
-    <w:p>
-      <w:pPr>
-        <w:pStyle w:val="BodyText"/>
-        <w:numPr>
-          <w:ilvl w:val="0"/>
-          <w:numId w:val="11"/>
-        </w:numPr>
-        <w:rPr/>
-      </w:pPr>
-      <w:r>
-        <w:rPr/>
-        <w:t>Currency $9,999.99</w:t>
-      </w:r>
-    </w:p>
-    <w:p>
-      <w:pPr>
-        <w:pStyle w:val="BodyText"/>
-        <w:numPr>
-          <w:ilvl w:val="0"/>
-          <w:numId w:val="11"/>
-        </w:numPr>
-        <w:rPr/>
-      </w:pPr>
-      <w:r>
-        <w:rPr/>
-        <w:t>Percent 99%</w:t>
-      </w:r>
-    </w:p>
-    <w:p>
-      <w:pPr>
-        <w:pStyle w:val="Heading2"/>
-        <w:ind w:hanging="0" w:start="0"/>
-        <w:rPr/>
-      </w:pPr>
-      <w:r>
-        <w:rPr/>
-        <w:t>Tool</w:t>
-      </w:r>
-    </w:p>
-    <w:p>
-      <w:pPr>
-        <w:pStyle w:val="BodyText"/>
-        <w:rPr/>
-      </w:pPr>
-      <w:r>
-        <w:rPr/>
-        <w:t>The Tool class holds the tool properties:</w:t>
-      </w:r>
-    </w:p>
-    <w:p>
-      <w:pPr>
-        <w:pStyle w:val="BodyText"/>
-        <w:numPr>
-          <w:ilvl w:val="0"/>
-          <w:numId w:val="7"/>
-        </w:numPr>
-        <w:rPr/>
-      </w:pPr>
-      <w:r>
-        <w:rPr/>
-        <w:t>code</w:t>
-      </w:r>
-    </w:p>
-    <w:p>
-      <w:pPr>
-        <w:pStyle w:val="BodyText"/>
-        <w:numPr>
-          <w:ilvl w:val="0"/>
-          <w:numId w:val="7"/>
-        </w:numPr>
-        <w:rPr/>
-      </w:pPr>
-      <w:r>
-        <w:rPr/>
-        <w:t>type</w:t>
-      </w:r>
-    </w:p>
-    <w:p>
-      <w:pPr>
-        <w:pStyle w:val="BodyText"/>
-        <w:numPr>
-          <w:ilvl w:val="0"/>
-          <w:numId w:val="7"/>
-        </w:numPr>
-        <w:rPr/>
-      </w:pPr>
-      <w:r>
-        <w:rPr/>
-        <w:t>brand</w:t>
-      </w:r>
-    </w:p>
-    <w:p>
-      <w:pPr>
-        <w:pStyle w:val="BodyText"/>
-        <w:rPr/>
-      </w:pPr>
-      <w:r>
-        <w:rPr/>
-        <w:t xml:space="preserve">The properties are available </w:t>
-      </w:r>
-      <w:r>
-        <w:rPr/>
-        <w:t xml:space="preserve">through getters. There are no setters because once the Tool is created it cannot be changed. </w:t>
-      </w:r>
-      <w:r>
-        <w:rPr/>
-        <w:t xml:space="preserve">The Tool objects are only created through the Tools class. </w:t>
-      </w:r>
-    </w:p>
-    <w:p>
-      <w:pPr>
-        <w:pStyle w:val="Heading2"/>
-        <w:ind w:hanging="0" w:start="0"/>
-        <w:rPr/>
-      </w:pPr>
-      <w:r>
-        <w:rPr/>
-        <w:t>Tools</w:t>
-      </w:r>
-    </w:p>
-    <w:p>
-      <w:pPr>
-        <w:pStyle w:val="BodyText"/>
-        <w:rPr/>
-      </w:pPr>
-      <w:r>
-        <w:rPr/>
-        <w:t xml:space="preserve">The Tools class creates an array of Tool objects during its static initializeTools method. Besides the initializeTools method it has 3 other static methods. One returns the array of tools and the other 2 allow you to query a tool by either the code or a combination of the type and brand. </w:t>
-      </w:r>
-      <w:r>
-        <w:rPr/>
-        <w:t xml:space="preserve">The tools array must be checked to be not null before attempting to use it or retrieving it. If it is null the initializeTools method must be called before allowing access.  </w:t>
-      </w:r>
-    </w:p>
-    <w:p>
-      <w:pPr>
-        <w:pStyle w:val="Heading2"/>
-        <w:ind w:hanging="0" w:start="0"/>
-        <w:rPr/>
-      </w:pPr>
-      <w:r>
-        <w:rPr/>
-        <w:t>ToolCharge</w:t>
-      </w:r>
-    </w:p>
-    <w:p>
-      <w:pPr>
-        <w:pStyle w:val="BodyText"/>
-        <w:rPr/>
-      </w:pPr>
-      <w:r>
-        <w:rPr/>
-        <w:t xml:space="preserve">The ToolCharge class holds the properties </w:t>
-      </w:r>
-    </w:p>
-    <w:p>
-      <w:pPr>
-        <w:pStyle w:val="BodyText"/>
-        <w:numPr>
-          <w:ilvl w:val="0"/>
-          <w:numId w:val="5"/>
-        </w:numPr>
-        <w:rPr/>
-      </w:pPr>
-      <w:r>
-        <w:rPr/>
-        <w:t>toolType</w:t>
-      </w:r>
-    </w:p>
-    <w:p>
-      <w:pPr>
-        <w:pStyle w:val="BodyText"/>
-        <w:numPr>
-          <w:ilvl w:val="0"/>
-          <w:numId w:val="5"/>
-        </w:numPr>
-        <w:rPr/>
-      </w:pPr>
-      <w:r>
-        <w:rPr/>
-        <w:t>dailyCharge</w:t>
-      </w:r>
-    </w:p>
-    <w:p>
-      <w:pPr>
-        <w:pStyle w:val="BodyText"/>
-        <w:numPr>
-          <w:ilvl w:val="0"/>
-          <w:numId w:val="5"/>
-        </w:numPr>
-        <w:rPr/>
-      </w:pPr>
-      <w:r>
-        <w:rPr/>
-        <w:t>weekdayCharge</w:t>
-      </w:r>
-    </w:p>
-    <w:p>
-      <w:pPr>
-        <w:pStyle w:val="BodyText"/>
-        <w:numPr>
-          <w:ilvl w:val="0"/>
-          <w:numId w:val="5"/>
-        </w:numPr>
-        <w:rPr/>
-      </w:pPr>
-      <w:r>
-        <w:rPr/>
-        <w:t>weekendCharge</w:t>
-      </w:r>
-    </w:p>
-    <w:p>
-      <w:pPr>
-        <w:pStyle w:val="BodyText"/>
-        <w:numPr>
-          <w:ilvl w:val="0"/>
-          <w:numId w:val="5"/>
-        </w:numPr>
-        <w:rPr/>
-      </w:pPr>
-      <w:r>
-        <w:rPr/>
-        <w:t>holidayCharge</w:t>
-      </w:r>
-    </w:p>
-    <w:p>
-      <w:pPr>
-        <w:pStyle w:val="BodyText"/>
-        <w:rPr/>
-      </w:pPr>
-      <w:r>
-        <w:rPr/>
-        <w:t xml:space="preserve">It is used to provide the charge information to the user interface and the RentalAgreement as well as calculate the number of days to be charge the rental for based on the checkout date and number of days to rent </w:t>
-      </w:r>
-      <w:r>
-        <w:rPr/>
-        <w:t>using the calculateChargeDays(Calendar checkout, int rentDays) method</w:t>
+      <w:bookmarkStart w:id="16" w:name="__RefHeading___Toc322_2232172971"/>
+      <w:bookmarkEnd w:id="16"/>
+      <w:r>
+        <w:rPr/>
+        <w:t>Holiday</w:t>
+      </w:r>
+    </w:p>
+    <w:p>
+      <w:pPr>
+        <w:pStyle w:val="BodyText"/>
+        <w:rPr/>
+      </w:pPr>
+      <w:r>
+        <w:rPr/>
+        <w:t xml:space="preserve">Holiday is a helper class that has 1 </w:t>
+      </w:r>
+      <w:r>
+        <w:rPr/>
+        <w:t xml:space="preserve">public </w:t>
+      </w:r>
+      <w:r>
+        <w:rPr/>
+        <w:t xml:space="preserve">static method isHoliday(Calendar day). It has only one purpose which is to answer the question if the day that is represented by </w:t>
+      </w:r>
+      <w:r>
+        <w:rPr/>
+        <w:t xml:space="preserve">the </w:t>
+      </w:r>
+      <w:r>
+        <w:rPr/>
+        <w:t xml:space="preserve">day is considered a holiday </w:t>
+      </w:r>
+      <w:r>
+        <w:rPr/>
+        <w:t>in the application</w:t>
       </w:r>
       <w:r>
         <w:rPr/>
         <w:t xml:space="preserve">. </w:t>
-      </w:r>
-      <w:r>
-        <w:rPr/>
-        <w:t xml:space="preserve">In addition to that it has getters for all the properties. </w:t>
-      </w:r>
-    </w:p>
-    <w:p>
-      <w:pPr>
-        <w:pStyle w:val="Heading3"/>
-        <w:ind w:hanging="0" w:start="0"/>
-        <w:rPr/>
-      </w:pPr>
-      <w:r>
-        <w:rPr/>
-        <w:t>calculateChargeDays</w:t>
-      </w:r>
-    </w:p>
-    <w:p>
-      <w:pPr>
-        <w:pStyle w:val="BodyText"/>
-        <w:rPr/>
-      </w:pPr>
-      <w:r>
-        <w:rPr/>
-        <w:t xml:space="preserve">The rules for figuring out the charge days is as follows. </w:t>
-      </w:r>
-    </w:p>
-    <w:p>
-      <w:pPr>
-        <w:pStyle w:val="BodyText"/>
-        <w:numPr>
-          <w:ilvl w:val="0"/>
-          <w:numId w:val="8"/>
-        </w:numPr>
-        <w:rPr/>
-      </w:pPr>
-      <w:r>
-        <w:rPr/>
-        <w:t xml:space="preserve">If weekdayCharge is set to false we don’t charge for weekday rentals. </w:t>
-      </w:r>
-    </w:p>
-    <w:p>
-      <w:pPr>
-        <w:pStyle w:val="BodyText"/>
-        <w:numPr>
-          <w:ilvl w:val="0"/>
-          <w:numId w:val="8"/>
-        </w:numPr>
-        <w:rPr/>
-      </w:pPr>
-      <w:r>
-        <w:rPr/>
-        <w:t>If wekendCharge is set to false we don’t charge for weekend rentals.</w:t>
-      </w:r>
-    </w:p>
-    <w:p>
-      <w:pPr>
-        <w:pStyle w:val="BodyText"/>
-        <w:numPr>
-          <w:ilvl w:val="0"/>
-          <w:numId w:val="8"/>
-        </w:numPr>
-        <w:rPr/>
-      </w:pPr>
-      <w:r>
-        <w:rPr/>
-        <w:t xml:space="preserve">If holidayCharge is set to false we don’t charge for holiday rentals. </w:t>
-      </w:r>
-    </w:p>
-    <w:p>
-      <w:pPr>
-        <w:pStyle w:val="BodyText"/>
-        <w:rPr/>
-      </w:pPr>
-      <w:r>
-        <w:rPr/>
-        <w:t xml:space="preserve">The calculateChargeDays has to use the rules above to calculate the days the tool should be charged. </w:t>
-      </w:r>
-    </w:p>
-    <w:p>
-      <w:pPr>
-        <w:pStyle w:val="Heading2"/>
-        <w:ind w:hanging="0" w:start="0"/>
-        <w:rPr/>
-      </w:pPr>
-      <w:r>
-        <w:rPr/>
-        <w:t>ToolCharges</w:t>
-      </w:r>
-    </w:p>
-    <w:p>
-      <w:pPr>
-        <w:pStyle w:val="BodyText"/>
-        <w:rPr/>
-      </w:pPr>
-      <w:r>
-        <w:rPr/>
-        <w:t xml:space="preserve">The ToolCharges class creates an array or ToolCharge objects during its static initializeToolCharges method. Besides the initializeToolCharges method there are 2 other methods. One to return the array of ToolCharge objects and the other to look up a ToolCharge based on the toolType. </w:t>
-      </w:r>
-      <w:r>
-        <w:rPr/>
-        <w:t xml:space="preserve">The tool charge array must be checked to be not null before attempting to use it or retrieving it. If it is null the initializeToolCharges method must be called before allowing access.  </w:t>
-      </w:r>
-    </w:p>
-    <w:p>
-      <w:pPr>
-        <w:pStyle w:val="Heading2"/>
-        <w:ind w:hanging="0" w:start="0"/>
-        <w:rPr/>
-      </w:pPr>
-      <w:r>
-        <w:rPr/>
-        <w:t xml:space="preserve">CheckoutException </w:t>
-      </w:r>
-    </w:p>
-    <w:p>
-      <w:pPr>
-        <w:pStyle w:val="BodyText"/>
-        <w:rPr/>
-      </w:pPr>
-      <w:r>
-        <w:rPr/>
-        <w:t xml:space="preserve">The CheckoutException class is simply a custom exception that extends Exception and implements the CheckoutException(String message) constructor to create a new exception when needed. </w:t>
-      </w:r>
-    </w:p>
-    <w:p>
-      <w:pPr>
-        <w:pStyle w:val="Heading2"/>
-        <w:ind w:hanging="0" w:start="0"/>
-        <w:rPr/>
-      </w:pPr>
-      <w:r>
-        <w:rPr/>
-        <w:t>Holiday</w:t>
-      </w:r>
-    </w:p>
-    <w:p>
-      <w:pPr>
-        <w:pStyle w:val="BodyText"/>
-        <w:rPr/>
-      </w:pPr>
-      <w:r>
-        <w:rPr/>
-        <w:t xml:space="preserve">Holiday is a helper class that has 1 static method isHoliday(Calendar day) in it. It has only one purpose which is to answer the question if the day that is represented by day is considered a holiday or not. </w:t>
       </w:r>
     </w:p>
     <w:p>
@@ -1528,6 +2045,8 @@
         <w:ind w:hanging="0" w:start="0"/>
         <w:rPr/>
       </w:pPr>
+      <w:bookmarkStart w:id="17" w:name="__RefHeading___Toc324_2232172971"/>
+      <w:bookmarkEnd w:id="17"/>
       <w:r>
         <w:rPr/>
         <w:t>Application Data</w:t>
@@ -1540,15 +2059,37 @@
       </w:pPr>
       <w:r>
         <w:rPr/>
-        <w:t xml:space="preserve">For the application to function properly there must be data. As mentioned above the Tools and ToolCharges classes create the Tool and ToolCharge objects respectively. Below are tables for what data must be created in the initialization methods of each class. </w:t>
+        <w:t xml:space="preserve">For the application to function properly there must be data </w:t>
+      </w:r>
+      <w:r>
+        <w:rPr/>
+        <w:t>loaded</w:t>
+      </w:r>
+      <w:r>
+        <w:rPr/>
+        <w:t xml:space="preserve">. As mentioned above the Tools and ToolCharges classes create the Tool and ToolCharge objects respectively </w:t>
+      </w:r>
+      <w:r>
+        <w:rPr/>
+        <w:t>using the static initialization methods</w:t>
+      </w:r>
+      <w:r>
+        <w:rPr/>
+        <w:t xml:space="preserve">. Below are tables for what data must be created in the initialization methods of each class. </w:t>
       </w:r>
     </w:p>
     <w:p>
       <w:pPr>
         <w:pStyle w:val="Heading2"/>
+        <w:numPr>
+          <w:ilvl w:val="1"/>
+          <w:numId w:val="1"/>
+        </w:numPr>
         <w:ind w:hanging="0" w:start="0"/>
         <w:rPr/>
       </w:pPr>
+      <w:bookmarkStart w:id="18" w:name="__RefHeading___Toc326_2232172971"/>
+      <w:bookmarkEnd w:id="18"/>
       <w:r>
         <w:rPr/>
         <w:t>Tools</w:t>
@@ -1569,8 +2110,8 @@
       </w:tblPr>
       <w:tblGrid>
         <w:gridCol w:w="2493"/>
-        <w:gridCol w:w="2493"/>
-        <w:gridCol w:w="1998"/>
+        <w:gridCol w:w="2492"/>
+        <w:gridCol w:w="1999"/>
       </w:tblGrid>
       <w:tr>
         <w:trPr>
@@ -1607,7 +2148,7 @@
         </w:tc>
         <w:tc>
           <w:tcPr>
-            <w:tcW w:w="2493" w:type="dxa"/>
+            <w:tcW w:w="2492" w:type="dxa"/>
             <w:tcBorders>
               <w:top w:val="single" w:sz="4" w:space="0" w:color="000000"/>
               <w:start w:val="single" w:sz="4" w:space="0" w:color="000000"/>
@@ -1636,7 +2177,7 @@
         </w:tc>
         <w:tc>
           <w:tcPr>
-            <w:tcW w:w="1998" w:type="dxa"/>
+            <w:tcW w:w="1999" w:type="dxa"/>
             <w:tcBorders>
               <w:top w:val="single" w:sz="4" w:space="0" w:color="000000"/>
               <w:start w:val="single" w:sz="4" w:space="0" w:color="000000"/>
@@ -1688,7 +2229,7 @@
         </w:tc>
         <w:tc>
           <w:tcPr>
-            <w:tcW w:w="2493" w:type="dxa"/>
+            <w:tcW w:w="2492" w:type="dxa"/>
             <w:tcBorders>
               <w:start w:val="single" w:sz="4" w:space="0" w:color="000000"/>
               <w:bottom w:val="single" w:sz="4" w:space="0" w:color="000000"/>
@@ -1707,7 +2248,7 @@
         </w:tc>
         <w:tc>
           <w:tcPr>
-            <w:tcW w:w="1998" w:type="dxa"/>
+            <w:tcW w:w="1999" w:type="dxa"/>
             <w:tcBorders>
               <w:start w:val="single" w:sz="4" w:space="0" w:color="000000"/>
               <w:bottom w:val="single" w:sz="4" w:space="0" w:color="000000"/>
@@ -1749,7 +2290,7 @@
         </w:tc>
         <w:tc>
           <w:tcPr>
-            <w:tcW w:w="2493" w:type="dxa"/>
+            <w:tcW w:w="2492" w:type="dxa"/>
             <w:tcBorders>
               <w:start w:val="single" w:sz="4" w:space="0" w:color="000000"/>
               <w:bottom w:val="single" w:sz="4" w:space="0" w:color="000000"/>
@@ -1768,7 +2309,7 @@
         </w:tc>
         <w:tc>
           <w:tcPr>
-            <w:tcW w:w="1998" w:type="dxa"/>
+            <w:tcW w:w="1999" w:type="dxa"/>
             <w:tcBorders>
               <w:start w:val="single" w:sz="4" w:space="0" w:color="000000"/>
               <w:bottom w:val="single" w:sz="4" w:space="0" w:color="000000"/>
@@ -1810,7 +2351,7 @@
         </w:tc>
         <w:tc>
           <w:tcPr>
-            <w:tcW w:w="2493" w:type="dxa"/>
+            <w:tcW w:w="2492" w:type="dxa"/>
             <w:tcBorders>
               <w:start w:val="single" w:sz="4" w:space="0" w:color="000000"/>
               <w:bottom w:val="single" w:sz="4" w:space="0" w:color="000000"/>
@@ -1829,7 +2370,7 @@
         </w:tc>
         <w:tc>
           <w:tcPr>
-            <w:tcW w:w="1998" w:type="dxa"/>
+            <w:tcW w:w="1999" w:type="dxa"/>
             <w:tcBorders>
               <w:start w:val="single" w:sz="4" w:space="0" w:color="000000"/>
               <w:bottom w:val="single" w:sz="4" w:space="0" w:color="000000"/>
@@ -1871,7 +2412,7 @@
         </w:tc>
         <w:tc>
           <w:tcPr>
-            <w:tcW w:w="2493" w:type="dxa"/>
+            <w:tcW w:w="2492" w:type="dxa"/>
             <w:tcBorders>
               <w:start w:val="single" w:sz="4" w:space="0" w:color="000000"/>
               <w:bottom w:val="single" w:sz="4" w:space="0" w:color="000000"/>
@@ -1890,7 +2431,7 @@
         </w:tc>
         <w:tc>
           <w:tcPr>
-            <w:tcW w:w="1998" w:type="dxa"/>
+            <w:tcW w:w="1999" w:type="dxa"/>
             <w:tcBorders>
               <w:start w:val="single" w:sz="4" w:space="0" w:color="000000"/>
               <w:bottom w:val="single" w:sz="4" w:space="0" w:color="000000"/>
@@ -1913,9 +2454,15 @@
     <w:p>
       <w:pPr>
         <w:pStyle w:val="Heading2"/>
+        <w:numPr>
+          <w:ilvl w:val="1"/>
+          <w:numId w:val="1"/>
+        </w:numPr>
         <w:ind w:hanging="0" w:start="0"/>
         <w:rPr/>
       </w:pPr>
+      <w:bookmarkStart w:id="19" w:name="__RefHeading___Toc328_2232172971"/>
+      <w:bookmarkEnd w:id="19"/>
       <w:r>
         <w:rPr/>
         <w:t>ToolCharges</w:t>
@@ -1936,10 +2483,10 @@
       </w:tblPr>
       <w:tblGrid>
         <w:gridCol w:w="1994"/>
-        <w:gridCol w:w="1994"/>
-        <w:gridCol w:w="1995"/>
-        <w:gridCol w:w="1994"/>
-        <w:gridCol w:w="1995"/>
+        <w:gridCol w:w="1993"/>
+        <w:gridCol w:w="1996"/>
+        <w:gridCol w:w="1993"/>
+        <w:gridCol w:w="1996"/>
       </w:tblGrid>
       <w:tr>
         <w:trPr/>
@@ -1955,16 +2502,23 @@
           <w:p>
             <w:pPr>
               <w:pStyle w:val="TableContents"/>
-              <w:rPr/>
+              <w:rPr>
+                <w:b/>
+                <w:bCs/>
+              </w:rPr>
             </w:pPr>
             <w:r>
-              <w:rPr/>
+              <w:rPr>
+                <w:b/>
+                <w:bCs/>
+              </w:rPr>
+              <w:t>Tool Type</w:t>
             </w:r>
           </w:p>
         </w:tc>
         <w:tc>
           <w:tcPr>
-            <w:tcW w:w="1994" w:type="dxa"/>
+            <w:tcW w:w="1993" w:type="dxa"/>
             <w:tcBorders>
               <w:top w:val="single" w:sz="4" w:space="0" w:color="000000"/>
               <w:start w:val="single" w:sz="4" w:space="0" w:color="000000"/>
@@ -1974,17 +2528,23 @@
           <w:p>
             <w:pPr>
               <w:pStyle w:val="TableContents"/>
-              <w:rPr/>
+              <w:rPr>
+                <w:b/>
+                <w:bCs/>
+              </w:rPr>
             </w:pPr>
             <w:r>
-              <w:rPr/>
+              <w:rPr>
+                <w:b/>
+                <w:bCs/>
+              </w:rPr>
               <w:t>Daily Charge</w:t>
             </w:r>
           </w:p>
         </w:tc>
         <w:tc>
           <w:tcPr>
-            <w:tcW w:w="1995" w:type="dxa"/>
+            <w:tcW w:w="1996" w:type="dxa"/>
             <w:tcBorders>
               <w:top w:val="single" w:sz="4" w:space="0" w:color="000000"/>
               <w:start w:val="single" w:sz="4" w:space="0" w:color="000000"/>
@@ -1994,17 +2554,23 @@
           <w:p>
             <w:pPr>
               <w:pStyle w:val="TableContents"/>
-              <w:rPr/>
+              <w:rPr>
+                <w:b/>
+                <w:bCs/>
+              </w:rPr>
             </w:pPr>
             <w:r>
-              <w:rPr/>
+              <w:rPr>
+                <w:b/>
+                <w:bCs/>
+              </w:rPr>
               <w:t>Weekday Charge</w:t>
             </w:r>
           </w:p>
         </w:tc>
         <w:tc>
           <w:tcPr>
-            <w:tcW w:w="1994" w:type="dxa"/>
+            <w:tcW w:w="1993" w:type="dxa"/>
             <w:tcBorders>
               <w:top w:val="single" w:sz="4" w:space="0" w:color="000000"/>
               <w:start w:val="single" w:sz="4" w:space="0" w:color="000000"/>
@@ -2014,17 +2580,23 @@
           <w:p>
             <w:pPr>
               <w:pStyle w:val="TableContents"/>
-              <w:rPr/>
+              <w:rPr>
+                <w:b/>
+                <w:bCs/>
+              </w:rPr>
             </w:pPr>
             <w:r>
-              <w:rPr/>
+              <w:rPr>
+                <w:b/>
+                <w:bCs/>
+              </w:rPr>
               <w:t>Weekend Charge</w:t>
             </w:r>
           </w:p>
         </w:tc>
         <w:tc>
           <w:tcPr>
-            <w:tcW w:w="1995" w:type="dxa"/>
+            <w:tcW w:w="1996" w:type="dxa"/>
             <w:tcBorders>
               <w:top w:val="single" w:sz="4" w:space="0" w:color="000000"/>
               <w:start w:val="single" w:sz="4" w:space="0" w:color="000000"/>
@@ -2035,10 +2607,16 @@
           <w:p>
             <w:pPr>
               <w:pStyle w:val="TableContents"/>
-              <w:rPr/>
+              <w:rPr>
+                <w:b/>
+                <w:bCs/>
+              </w:rPr>
             </w:pPr>
             <w:r>
-              <w:rPr/>
+              <w:rPr>
+                <w:b/>
+                <w:bCs/>
+              </w:rPr>
               <w:t>Holiday Charge</w:t>
             </w:r>
           </w:p>
@@ -2067,7 +2645,7 @@
         </w:tc>
         <w:tc>
           <w:tcPr>
-            <w:tcW w:w="1994" w:type="dxa"/>
+            <w:tcW w:w="1993" w:type="dxa"/>
             <w:tcBorders>
               <w:start w:val="single" w:sz="4" w:space="0" w:color="000000"/>
               <w:bottom w:val="single" w:sz="4" w:space="0" w:color="000000"/>
@@ -2086,7 +2664,7 @@
         </w:tc>
         <w:tc>
           <w:tcPr>
-            <w:tcW w:w="1995" w:type="dxa"/>
+            <w:tcW w:w="1996" w:type="dxa"/>
             <w:tcBorders>
               <w:start w:val="single" w:sz="4" w:space="0" w:color="000000"/>
               <w:bottom w:val="single" w:sz="4" w:space="0" w:color="000000"/>
@@ -2105,7 +2683,7 @@
         </w:tc>
         <w:tc>
           <w:tcPr>
-            <w:tcW w:w="1994" w:type="dxa"/>
+            <w:tcW w:w="1993" w:type="dxa"/>
             <w:tcBorders>
               <w:start w:val="single" w:sz="4" w:space="0" w:color="000000"/>
               <w:bottom w:val="single" w:sz="4" w:space="0" w:color="000000"/>
@@ -2124,7 +2702,7 @@
         </w:tc>
         <w:tc>
           <w:tcPr>
-            <w:tcW w:w="1995" w:type="dxa"/>
+            <w:tcW w:w="1996" w:type="dxa"/>
             <w:tcBorders>
               <w:start w:val="single" w:sz="4" w:space="0" w:color="000000"/>
               <w:bottom w:val="single" w:sz="4" w:space="0" w:color="000000"/>
@@ -2166,7 +2744,7 @@
         </w:tc>
         <w:tc>
           <w:tcPr>
-            <w:tcW w:w="1994" w:type="dxa"/>
+            <w:tcW w:w="1993" w:type="dxa"/>
             <w:tcBorders>
               <w:start w:val="single" w:sz="4" w:space="0" w:color="000000"/>
               <w:bottom w:val="single" w:sz="4" w:space="0" w:color="000000"/>
@@ -2185,7 +2763,7 @@
         </w:tc>
         <w:tc>
           <w:tcPr>
-            <w:tcW w:w="1995" w:type="dxa"/>
+            <w:tcW w:w="1996" w:type="dxa"/>
             <w:tcBorders>
               <w:start w:val="single" w:sz="4" w:space="0" w:color="000000"/>
               <w:bottom w:val="single" w:sz="4" w:space="0" w:color="000000"/>
@@ -2204,7 +2782,7 @@
         </w:tc>
         <w:tc>
           <w:tcPr>
-            <w:tcW w:w="1994" w:type="dxa"/>
+            <w:tcW w:w="1993" w:type="dxa"/>
             <w:tcBorders>
               <w:start w:val="single" w:sz="4" w:space="0" w:color="000000"/>
               <w:bottom w:val="single" w:sz="4" w:space="0" w:color="000000"/>
@@ -2223,7 +2801,7 @@
         </w:tc>
         <w:tc>
           <w:tcPr>
-            <w:tcW w:w="1995" w:type="dxa"/>
+            <w:tcW w:w="1996" w:type="dxa"/>
             <w:tcBorders>
               <w:start w:val="single" w:sz="4" w:space="0" w:color="000000"/>
               <w:bottom w:val="single" w:sz="4" w:space="0" w:color="000000"/>
@@ -2265,7 +2843,7 @@
         </w:tc>
         <w:tc>
           <w:tcPr>
-            <w:tcW w:w="1994" w:type="dxa"/>
+            <w:tcW w:w="1993" w:type="dxa"/>
             <w:tcBorders>
               <w:start w:val="single" w:sz="4" w:space="0" w:color="000000"/>
               <w:bottom w:val="single" w:sz="4" w:space="0" w:color="000000"/>
@@ -2284,7 +2862,7 @@
         </w:tc>
         <w:tc>
           <w:tcPr>
-            <w:tcW w:w="1995" w:type="dxa"/>
+            <w:tcW w:w="1996" w:type="dxa"/>
             <w:tcBorders>
               <w:start w:val="single" w:sz="4" w:space="0" w:color="000000"/>
               <w:bottom w:val="single" w:sz="4" w:space="0" w:color="000000"/>
@@ -2303,7 +2881,7 @@
         </w:tc>
         <w:tc>
           <w:tcPr>
-            <w:tcW w:w="1994" w:type="dxa"/>
+            <w:tcW w:w="1993" w:type="dxa"/>
             <w:tcBorders>
               <w:start w:val="single" w:sz="4" w:space="0" w:color="000000"/>
               <w:bottom w:val="single" w:sz="4" w:space="0" w:color="000000"/>
@@ -2322,7 +2900,7 @@
         </w:tc>
         <w:tc>
           <w:tcPr>
-            <w:tcW w:w="1995" w:type="dxa"/>
+            <w:tcW w:w="1996" w:type="dxa"/>
             <w:tcBorders>
               <w:start w:val="single" w:sz="4" w:space="0" w:color="000000"/>
               <w:bottom w:val="single" w:sz="4" w:space="0" w:color="000000"/>
@@ -2352,6 +2930,8 @@
         <w:ind w:hanging="0" w:start="0"/>
         <w:rPr/>
       </w:pPr>
+      <w:bookmarkStart w:id="20" w:name="__RefHeading___Toc330_2232172971"/>
+      <w:bookmarkEnd w:id="20"/>
       <w:r>
         <w:rPr/>
         <w:t>Simple Sequence Diagram</w:t>
@@ -2440,10 +3020,10 @@
         </w:tabs>
         <w:ind w:start="0" w:hanging="0"/>
       </w:pPr>
+      <w:rPr/>
     </w:lvl>
     <w:lvl w:ilvl="1">
       <w:start w:val="1"/>
-      <w:pStyle w:val="Heading2"/>
       <w:numFmt w:val="none"/>
       <w:suff w:val="nothing"/>
       <w:lvlText w:val=""/>
@@ -2454,10 +3034,10 @@
         </w:tabs>
         <w:ind w:start="0" w:hanging="0"/>
       </w:pPr>
+      <w:rPr/>
     </w:lvl>
     <w:lvl w:ilvl="2">
       <w:start w:val="1"/>
-      <w:pStyle w:val="Heading3"/>
       <w:numFmt w:val="none"/>
       <w:suff w:val="nothing"/>
       <w:lvlText w:val=""/>
@@ -2468,10 +3048,10 @@
         </w:tabs>
         <w:ind w:start="0" w:hanging="0"/>
       </w:pPr>
+      <w:rPr/>
     </w:lvl>
     <w:lvl w:ilvl="3">
       <w:start w:val="1"/>
-      <w:pStyle w:val="Heading4"/>
       <w:numFmt w:val="none"/>
       <w:suff w:val="nothing"/>
       <w:lvlText w:val=""/>
@@ -2482,6 +3062,7 @@
         </w:tabs>
         <w:ind w:start="0" w:hanging="0"/>
       </w:pPr>
+      <w:rPr/>
     </w:lvl>
     <w:lvl w:ilvl="4">
       <w:start w:val="1"/>
@@ -2495,6 +3076,7 @@
         </w:tabs>
         <w:ind w:start="0" w:hanging="0"/>
       </w:pPr>
+      <w:rPr/>
     </w:lvl>
     <w:lvl w:ilvl="5">
       <w:start w:val="1"/>
@@ -2508,6 +3090,7 @@
         </w:tabs>
         <w:ind w:start="0" w:hanging="0"/>
       </w:pPr>
+      <w:rPr/>
     </w:lvl>
     <w:lvl w:ilvl="6">
       <w:start w:val="1"/>
@@ -2521,6 +3104,7 @@
         </w:tabs>
         <w:ind w:start="0" w:hanging="0"/>
       </w:pPr>
+      <w:rPr/>
     </w:lvl>
     <w:lvl w:ilvl="7">
       <w:start w:val="1"/>
@@ -2534,6 +3118,7 @@
         </w:tabs>
         <w:ind w:start="0" w:hanging="0"/>
       </w:pPr>
+      <w:rPr/>
     </w:lvl>
     <w:lvl w:ilvl="8">
       <w:start w:val="1"/>
@@ -2547,6 +3132,7 @@
         </w:tabs>
         <w:ind w:start="0" w:hanging="0"/>
       </w:pPr>
+      <w:rPr/>
     </w:lvl>
   </w:abstractNum>
   <w:abstractNum w:abstractNumId="2">
@@ -4027,6 +4613,125 @@
       <w:rPr>
         <w:rFonts w:ascii="OpenSymbol" w:hAnsi="OpenSymbol" w:cs="OpenSymbol" w:hint="default"/>
       </w:rPr>
+    </w:lvl>
+  </w:abstractNum>
+  <w:abstractNum w:abstractNumId="13">
+    <w:lvl w:ilvl="0">
+      <w:start w:val="1"/>
+      <w:numFmt w:val="none"/>
+      <w:suff w:val="nothing"/>
+      <w:lvlText w:val=""/>
+      <w:lvlJc w:val="start"/>
+      <w:pPr>
+        <w:tabs>
+          <w:tab w:val="num" w:pos="0"/>
+        </w:tabs>
+        <w:ind w:start="0" w:hanging="0"/>
+      </w:pPr>
+    </w:lvl>
+    <w:lvl w:ilvl="1">
+      <w:start w:val="1"/>
+      <w:numFmt w:val="none"/>
+      <w:suff w:val="nothing"/>
+      <w:lvlText w:val=""/>
+      <w:lvlJc w:val="start"/>
+      <w:pPr>
+        <w:tabs>
+          <w:tab w:val="num" w:pos="0"/>
+        </w:tabs>
+        <w:ind w:start="0" w:hanging="0"/>
+      </w:pPr>
+    </w:lvl>
+    <w:lvl w:ilvl="2">
+      <w:start w:val="1"/>
+      <w:numFmt w:val="none"/>
+      <w:suff w:val="nothing"/>
+      <w:lvlText w:val=""/>
+      <w:lvlJc w:val="start"/>
+      <w:pPr>
+        <w:tabs>
+          <w:tab w:val="num" w:pos="0"/>
+        </w:tabs>
+        <w:ind w:start="0" w:hanging="0"/>
+      </w:pPr>
+    </w:lvl>
+    <w:lvl w:ilvl="3">
+      <w:start w:val="1"/>
+      <w:numFmt w:val="none"/>
+      <w:suff w:val="nothing"/>
+      <w:lvlText w:val=""/>
+      <w:lvlJc w:val="start"/>
+      <w:pPr>
+        <w:tabs>
+          <w:tab w:val="num" w:pos="0"/>
+        </w:tabs>
+        <w:ind w:start="0" w:hanging="0"/>
+      </w:pPr>
+    </w:lvl>
+    <w:lvl w:ilvl="4">
+      <w:start w:val="1"/>
+      <w:numFmt w:val="none"/>
+      <w:suff w:val="nothing"/>
+      <w:lvlText w:val=""/>
+      <w:lvlJc w:val="start"/>
+      <w:pPr>
+        <w:tabs>
+          <w:tab w:val="num" w:pos="0"/>
+        </w:tabs>
+        <w:ind w:start="0" w:hanging="0"/>
+      </w:pPr>
+    </w:lvl>
+    <w:lvl w:ilvl="5">
+      <w:start w:val="1"/>
+      <w:numFmt w:val="none"/>
+      <w:suff w:val="nothing"/>
+      <w:lvlText w:val=""/>
+      <w:lvlJc w:val="start"/>
+      <w:pPr>
+        <w:tabs>
+          <w:tab w:val="num" w:pos="0"/>
+        </w:tabs>
+        <w:ind w:start="0" w:hanging="0"/>
+      </w:pPr>
+    </w:lvl>
+    <w:lvl w:ilvl="6">
+      <w:start w:val="1"/>
+      <w:numFmt w:val="none"/>
+      <w:suff w:val="nothing"/>
+      <w:lvlText w:val=""/>
+      <w:lvlJc w:val="start"/>
+      <w:pPr>
+        <w:tabs>
+          <w:tab w:val="num" w:pos="0"/>
+        </w:tabs>
+        <w:ind w:start="0" w:hanging="0"/>
+      </w:pPr>
+    </w:lvl>
+    <w:lvl w:ilvl="7">
+      <w:start w:val="1"/>
+      <w:numFmt w:val="none"/>
+      <w:suff w:val="nothing"/>
+      <w:lvlText w:val=""/>
+      <w:lvlJc w:val="start"/>
+      <w:pPr>
+        <w:tabs>
+          <w:tab w:val="num" w:pos="0"/>
+        </w:tabs>
+        <w:ind w:start="0" w:hanging="0"/>
+      </w:pPr>
+    </w:lvl>
+    <w:lvl w:ilvl="8">
+      <w:start w:val="1"/>
+      <w:numFmt w:val="none"/>
+      <w:suff w:val="nothing"/>
+      <w:lvlText w:val=""/>
+      <w:lvlJc w:val="start"/>
+      <w:pPr>
+        <w:tabs>
+          <w:tab w:val="num" w:pos="0"/>
+        </w:tabs>
+        <w:ind w:start="0" w:hanging="0"/>
+      </w:pPr>
     </w:lvl>
   </w:abstractNum>
   <w:num w:numId="1">
@@ -4064,6 +4769,9 @@
   </w:num>
   <w:num w:numId="12">
     <w:abstractNumId w:val="12"/>
+  </w:num>
+  <w:num w:numId="13">
+    <w:abstractNumId w:val="13"/>
   </w:num>
 </w:numbering>
 </file>
@@ -4199,6 +4907,18 @@
     <w:qFormat/>
     <w:rPr/>
   </w:style>
+  <w:style w:type="character" w:styleId="Hyperlink">
+    <w:name w:val="Hyperlink"/>
+    <w:rPr>
+      <w:color w:val="000080"/>
+      <w:u w:val="single"/>
+    </w:rPr>
+  </w:style>
+  <w:style w:type="character" w:styleId="IndexLink">
+    <w:name w:val="Index Link"/>
+    <w:qFormat/>
+    <w:rPr/>
+  </w:style>
   <w:style w:type="paragraph" w:styleId="Heading">
     <w:name w:val="Heading"/>
     <w:basedOn w:val="Normal"/>
@@ -4293,6 +5013,71 @@
     <w:pPr>
       <w:widowControl w:val="false"/>
       <w:suppressLineNumbers/>
+    </w:pPr>
+    <w:rPr/>
+  </w:style>
+  <w:style w:type="paragraph" w:styleId="IndexHeading">
+    <w:name w:val="Index Heading"/>
+    <w:basedOn w:val="Heading"/>
+    <w:pPr>
+      <w:suppressLineNumbers/>
+      <w:ind w:hanging="0" w:start="0"/>
+    </w:pPr>
+    <w:rPr>
+      <w:b/>
+      <w:bCs/>
+      <w:sz w:val="32"/>
+      <w:szCs w:val="32"/>
+    </w:rPr>
+  </w:style>
+  <w:style w:type="paragraph" w:styleId="TOCHeading">
+    <w:name w:val="TOC Heading"/>
+    <w:basedOn w:val="IndexHeading"/>
+    <w:qFormat/>
+    <w:pPr>
+      <w:suppressLineNumbers/>
+      <w:ind w:hanging="0" w:start="0"/>
+    </w:pPr>
+    <w:rPr>
+      <w:b/>
+      <w:bCs/>
+      <w:sz w:val="32"/>
+      <w:szCs w:val="32"/>
+    </w:rPr>
+  </w:style>
+  <w:style w:type="paragraph" w:styleId="TOC1">
+    <w:name w:val="TOC 1"/>
+    <w:basedOn w:val="Index"/>
+    <w:pPr>
+      <w:tabs>
+        <w:tab w:val="clear" w:pos="709"/>
+        <w:tab w:val="right" w:pos="9972" w:leader="dot"/>
+      </w:tabs>
+      <w:ind w:hanging="0" w:start="0"/>
+    </w:pPr>
+    <w:rPr/>
+  </w:style>
+  <w:style w:type="paragraph" w:styleId="TOC2">
+    <w:name w:val="TOC 2"/>
+    <w:basedOn w:val="Index"/>
+    <w:pPr>
+      <w:tabs>
+        <w:tab w:val="clear" w:pos="709"/>
+        <w:tab w:val="right" w:pos="9689" w:leader="dot"/>
+      </w:tabs>
+      <w:ind w:hanging="0" w:start="283"/>
+    </w:pPr>
+    <w:rPr/>
+  </w:style>
+  <w:style w:type="paragraph" w:styleId="TOC3">
+    <w:name w:val="TOC 3"/>
+    <w:basedOn w:val="Index"/>
+    <w:pPr>
+      <w:tabs>
+        <w:tab w:val="clear" w:pos="709"/>
+        <w:tab w:val="right" w:pos="9405" w:leader="dot"/>
+      </w:tabs>
+      <w:ind w:hanging="0" w:start="567"/>
     </w:pPr>
     <w:rPr/>
   </w:style>

</xml_diff>

<commit_message>
Renamed the sequence diagram Example.
</commit_message>
<xml_diff>
--- a/DD0324/RentalEquipment_ArchitecturalDocument.docx
+++ b/DD0324/RentalEquipment_ArchitecturalDocument.docx
@@ -104,6 +104,11 @@
                 <w:rStyle w:val="IndexLink"/>
               </w:rPr>
               <w:t>Overview</w:t>
+            </w:r>
+            <w:r>
+              <w:rPr>
+                <w:rStyle w:val="IndexLink"/>
+              </w:rPr>
               <w:tab/>
               <w:t>1</w:t>
             </w:r>
@@ -536,15 +541,7 @@
       </w:pPr>
       <w:r>
         <w:rPr/>
-        <w:t xml:space="preserve">This document </w:t>
-      </w:r>
-      <w:r>
-        <w:rPr/>
-        <w:t>defines</w:t>
-      </w:r>
-      <w:r>
-        <w:rPr/>
-        <w:t xml:space="preserve"> the architectural design of the Rental Equipment Back Office application following the Technical Assessment functional specification provided.</w:t>
+        <w:t>This document defines the architectural design of the Rental Equipment Back Office application following the Technical Assessment functional specification provided.</w:t>
       </w:r>
     </w:p>
     <w:p>
@@ -556,11 +553,7 @@
       </w:pPr>
       <w:r>
         <w:rPr/>
-        <w:t xml:space="preserve">This application is the back office of a rental equipment application designed accept information entered into a user interface application by a user. Once the user enters the rental information in the user interface application the equipment rental data is transferred to this back office application for processing. This application then creates a rental agreement that makes the rental information available to a user interface application or printed to the console. </w:t>
-      </w:r>
-      <w:r>
-        <w:rPr/>
-        <w:t>This application has no user interface or database though it is intended to be used with multiple external user interfaces and contains its own data source.</w:t>
+        <w:t>This application is the back office of a rental equipment application designed accept information entered into a user interface application by a user. Once the user enters the rental information in the user interface application the equipment rental data is transferred to this back office application for processing. This application then creates a rental agreement that makes the rental information available to a user interface application or printed to the console. This application has no user interface or database though it is intended to be used with multiple external user interfaces and contains its own data source.</w:t>
       </w:r>
     </w:p>
     <w:p>
@@ -572,15 +565,7 @@
       </w:pPr>
       <w:r>
         <w:rPr/>
-        <w:t xml:space="preserve">This is a Java application written using the company standards and guidelines. Following the design below will create a functional application that is easily extendable to include features like </w:t>
-      </w:r>
-      <w:r>
-        <w:rPr/>
-        <w:t>more</w:t>
-      </w:r>
-      <w:r>
-        <w:rPr/>
-        <w:t xml:space="preserve"> tools, rental conditions, and holidays just to name a few.</w:t>
+        <w:t>This is a Java application written using the company standards and guidelines. Following the design below will create a functional application that is easily extendable to include features like more tools, rental conditions, and holidays just to name a few.</w:t>
       </w:r>
     </w:p>
     <w:p>
@@ -607,107 +592,27 @@
       </w:pPr>
       <w:r>
         <w:rPr/>
-        <w:t xml:space="preserve">The application uses the tools code </w:t>
-      </w:r>
-      <w:r>
-        <w:rPr/>
-        <w:t>or Tool</w:t>
-      </w:r>
-      <w:r>
-        <w:rPr/>
-        <w:t xml:space="preserve">, number of rental days, discount amount, and checkout date to create a Cart object. When the Cart object is complete the process will use the checkout function in the Cart to create a RentalAgreement object. The RentalAgreement calculates the remaining fields for the agreement and makes them available to the user interface. The user interface can either pull the individual fields </w:t>
-      </w:r>
-      <w:r>
-        <w:rPr/>
-        <w:t xml:space="preserve">from the RentalAgreement </w:t>
-      </w:r>
-      <w:r>
-        <w:rPr/>
-        <w:t xml:space="preserve">or print an agreement report to the console. </w:t>
-      </w:r>
-    </w:p>
-    <w:p>
-      <w:pPr>
-        <w:pStyle w:val="BodyText"/>
-        <w:rPr/>
-      </w:pPr>
-      <w:r>
-        <w:rPr/>
-        <w:t xml:space="preserve">Though the Cart and RentalAgreement are the only 2 classes the user interfaces need to function properly there are 4 other classes that the user interfaces will find useful. The Tool class holds the </w:t>
-      </w:r>
-      <w:r>
-        <w:rPr/>
-        <w:t xml:space="preserve">individual </w:t>
-      </w:r>
-      <w:r>
-        <w:rPr/>
-        <w:t xml:space="preserve">tool data which would be useful to display to a user for selection </w:t>
-      </w:r>
-      <w:r>
-        <w:rPr/>
-        <w:t>with t</w:t>
-      </w:r>
-      <w:r>
-        <w:rPr/>
-        <w:t>he Tools class hold</w:t>
-      </w:r>
-      <w:r>
-        <w:rPr/>
-        <w:t>ing</w:t>
-      </w:r>
-      <w:r>
-        <w:rPr/>
-        <w:t xml:space="preserve"> an array of tools available to the user. ToolCharge contains the charge information about each tool type </w:t>
-      </w:r>
-      <w:r>
-        <w:rPr/>
-        <w:t>and</w:t>
-      </w:r>
-      <w:r>
-        <w:rPr/>
-        <w:t xml:space="preserve"> ToolCharges contains an array of tool charges available to the user. </w:t>
-      </w:r>
-    </w:p>
-    <w:p>
-      <w:pPr>
-        <w:pStyle w:val="BodyText"/>
-        <w:rPr/>
-      </w:pPr>
-      <w:r>
-        <w:rPr/>
-        <w:t xml:space="preserve">Besides these classes there are 2 other classes. One is an exception named CheckoutException which is used </w:t>
-      </w:r>
-      <w:r>
-        <w:rPr/>
-        <w:t>when</w:t>
-      </w:r>
-      <w:r>
-        <w:rPr/>
-        <w:t xml:space="preserve"> there is an error with the data in the cart at checkout time. The other is the Holiday object which is </w:t>
-      </w:r>
-      <w:r>
-        <w:rPr/>
-        <w:t>a utility class</w:t>
-      </w:r>
-      <w:r>
-        <w:rPr/>
-        <w:t xml:space="preserve"> used to calculate holidays when the </w:t>
-      </w:r>
-      <w:r>
-        <w:rPr/>
-        <w:t>ToolCharge object</w:t>
-      </w:r>
-      <w:r>
-        <w:rPr/>
-        <w:t xml:space="preserve"> is calculating the number of days to charge for </w:t>
-      </w:r>
-      <w:r>
-        <w:rPr/>
-        <w:t>the tool</w:t>
-      </w:r>
-      <w:r>
-        <w:rPr/>
-        <w:t xml:space="preserve">. </w:t>
+        <w:t xml:space="preserve">The application uses the tools code or Tool, number of rental days, discount amount, and checkout date to create a Cart object. When the Cart object is complete the process will use the checkout function in the Cart to create a RentalAgreement object. The RentalAgreement calculates the remaining fields for the agreement and makes them available to the user interface. The user interface can either pull the individual fields from the RentalAgreement or print an agreement report to the console. </w:t>
+      </w:r>
+    </w:p>
+    <w:p>
+      <w:pPr>
+        <w:pStyle w:val="BodyText"/>
+        <w:rPr/>
+      </w:pPr>
+      <w:r>
+        <w:rPr/>
+        <w:t xml:space="preserve">Though the Cart and RentalAgreement are the only 2 classes the user interfaces need to function properly there are 4 other classes that the user interfaces will find useful. The Tool class holds the individual tool data which would be useful to display to a user for selection with the Tools class holding an array of tools available to the user. ToolCharge contains the charge information about each tool type and ToolCharges contains an array of tool charges available to the user. </w:t>
+      </w:r>
+    </w:p>
+    <w:p>
+      <w:pPr>
+        <w:pStyle w:val="BodyText"/>
+        <w:rPr/>
+      </w:pPr>
+      <w:r>
+        <w:rPr/>
+        <w:t xml:space="preserve">Besides these classes there are 2 other classes. One is an exception named CheckoutException which is used when there is an error with the data in the cart at checkout time. The other is the Holiday object which is a utility class used to calculate holidays when the ToolCharge object is calculating the number of days to charge for the tool. </w:t>
       </w:r>
     </w:p>
     <w:p>
@@ -734,23 +639,7 @@
       </w:pPr>
       <w:r>
         <w:rPr/>
-        <w:t xml:space="preserve">This application is </w:t>
-      </w:r>
-      <w:r>
-        <w:rPr/>
-        <w:t>organized</w:t>
-      </w:r>
-      <w:r>
-        <w:rPr/>
-        <w:t xml:space="preserve"> into a main package com.rental.equipment with 3 sub packages holding different </w:t>
-      </w:r>
-      <w:r>
-        <w:rPr/>
-        <w:t>functionality</w:t>
-      </w:r>
-      <w:r>
-        <w:rPr/>
-        <w:t xml:space="preserve">. </w:t>
+        <w:t xml:space="preserve">This application is organized into a main package com.rental.equipment with 3 sub packages holding different functionality. </w:t>
       </w:r>
     </w:p>
     <w:p>
@@ -833,35 +722,7 @@
       </w:pPr>
       <w:r>
         <w:rPr/>
-        <w:t>The main package c</w:t>
-      </w:r>
-      <w:r>
-        <w:rPr/>
-        <w:t xml:space="preserve">ontains the Cart and RentalAgreement classes. </w:t>
-      </w:r>
-      <w:r>
-        <w:rPr/>
-        <w:t xml:space="preserve">The user interface application will create the Cart object and when ready it will call the checkout method that will create the RentalAgreement object. </w:t>
-      </w:r>
-      <w:r>
-        <w:rPr/>
-        <w:t xml:space="preserve">These are the only 2 </w:t>
-      </w:r>
-      <w:r>
-        <w:rPr/>
-        <w:t xml:space="preserve">objects </w:t>
-      </w:r>
-      <w:r>
-        <w:rPr/>
-        <w:t xml:space="preserve">the user interfaces need to </w:t>
-      </w:r>
-      <w:r>
-        <w:rPr/>
-        <w:t xml:space="preserve">preform the back office processing for renting equipment </w:t>
-      </w:r>
-      <w:r>
-        <w:rPr/>
-        <w:t>though there are 4 other classes that user interfaces will find useful for processing a rental.</w:t>
+        <w:t>The main package contains the Cart and RentalAgreement classes. The user interface application will create the Cart object and when ready it will call the checkout method that will create the RentalAgreement object. These are the only 2 objects the user interfaces need to preform the back office processing for renting equipment though there are 4 other classes that user interfaces will find useful for processing a rental.</w:t>
       </w:r>
     </w:p>
     <w:p>
@@ -888,19 +749,7 @@
       </w:pPr>
       <w:r>
         <w:rPr/>
-        <w:t>Th</w:t>
-      </w:r>
-      <w:r>
-        <w:rPr/>
-        <w:t xml:space="preserve">e data package </w:t>
-      </w:r>
-      <w:r>
-        <w:rPr/>
-        <w:t xml:space="preserve">contains the tool data classes Tool, Tools, ToolCharge, and ToolCharges. They are the other classes that the user interfaces will find useful to complete their tasks. </w:t>
-      </w:r>
-      <w:r>
-        <w:rPr/>
-        <w:t>They will assist the user interfaces in displaying the tool and rental pricing information to the users for selection.</w:t>
+        <w:t>The data package contains the tool data classes Tool, Tools, ToolCharge, and ToolCharges. They are the other classes that the user interfaces will find useful to complete their tasks. They will assist the user interfaces in displaying the tool and rental pricing information to the users for selection.</w:t>
       </w:r>
     </w:p>
     <w:p>
@@ -954,19 +803,7 @@
       </w:pPr>
       <w:r>
         <w:rPr/>
-        <w:t xml:space="preserve">The utils package holds the Holiday object that is used to calculate if the </w:t>
-      </w:r>
-      <w:r>
-        <w:rPr/>
-        <w:t>provided</w:t>
-      </w:r>
-      <w:r>
-        <w:rPr/>
-        <w:t xml:space="preserve"> day is a holiday which is important </w:t>
-      </w:r>
-      <w:r>
-        <w:rPr/>
-        <w:t xml:space="preserve">when the ToolCharge object is calculating the number of days to charge for a rental. </w:t>
+        <w:t xml:space="preserve">The utils package holds the Holiday object that is used to calculate if the provided day is a holiday which is important when the ToolCharge object is calculating the number of days to charge for a rental. </w:t>
       </w:r>
     </w:p>
     <w:p>
@@ -1123,23 +960,7 @@
       </w:pPr>
       <w:r>
         <w:rPr/>
-        <w:t xml:space="preserve">The creation of the RentalAgreement is only available to the Cart object in the checkout method. Once the RentalAgreement is created it can not be updated with new rental details. If the rental details are incorrect a new RentalAgreement will have to be created. The RentalAgreement </w:t>
-      </w:r>
-      <w:r>
-        <w:rPr/>
-        <w:t xml:space="preserve">constructor </w:t>
-      </w:r>
-      <w:r>
-        <w:rPr/>
-        <w:t xml:space="preserve">accepts </w:t>
-      </w:r>
-      <w:r>
-        <w:rPr/>
-        <w:t>a</w:t>
-      </w:r>
-      <w:r>
-        <w:rPr/>
-        <w:t xml:space="preserve"> Cart object which contains the following properties that are made available through the RentalAgreement:</w:t>
+        <w:t>The creation of the RentalAgreement is only available to the Cart object in the checkout method. Once the RentalAgreement is created it can not be updated with new rental details. If the rental details are incorrect a new RentalAgreement will have to be created. The RentalAgreement constructor accepts a Cart object which contains the following properties that are made available through the RentalAgreement:</w:t>
       </w:r>
     </w:p>
     <w:p>
@@ -1233,15 +1054,7 @@
       </w:pPr>
       <w:r>
         <w:rPr/>
-        <w:t xml:space="preserve">dailyRentalCharge – This is </w:t>
-      </w:r>
-      <w:r>
-        <w:rPr/>
-        <w:t>retrieved</w:t>
-      </w:r>
-      <w:r>
-        <w:rPr/>
-        <w:t xml:space="preserve"> from the ToolCharges class.</w:t>
+        <w:t>dailyRentalCharge – This is retrieved from the ToolCharges class.</w:t>
       </w:r>
     </w:p>
     <w:p>
@@ -1357,15 +1170,7 @@
       </w:pPr>
       <w:r>
         <w:rPr/>
-        <w:t xml:space="preserve">The values </w:t>
-      </w:r>
-      <w:r>
-        <w:rPr/>
-        <w:t xml:space="preserve">in the RentalAgreement report </w:t>
-      </w:r>
-      <w:r>
-        <w:rPr/>
-        <w:t xml:space="preserve">must have the following formats: </w:t>
+        <w:t xml:space="preserve">The values in the RentalAgreement report must have the following formats: </w:t>
       </w:r>
     </w:p>
     <w:p>
@@ -1523,15 +1328,7 @@
       </w:pPr>
       <w:r>
         <w:rPr/>
-        <w:t xml:space="preserve">The Tools class creates an array of Tool objects </w:t>
-      </w:r>
-      <w:r>
-        <w:rPr/>
-        <w:t>in</w:t>
-      </w:r>
-      <w:r>
-        <w:rPr/>
-        <w:t xml:space="preserve"> its static initializeTools method. Besides the initializeTools method it has 3 other static methods. One returns the array of tools and the other 2 allow you to query a tool by either the code or a combination of the type and brand. The tools array must be checked to be not null before attempting to use it or retrieving it. If it is null the initializeTools method must be called before allowing access.  </w:t>
+        <w:t xml:space="preserve">The Tools class creates an array of Tool objects in its static initializeTools method. Besides the initializeTools method it has 3 other static methods. One returns the array of tools and the other 2 allow you to query a tool by either the code or a combination of the type and brand. The tools array must be checked to be not null before attempting to use it or retrieving it. If it is null the initializeTools method must be called before allowing access.  </w:t>
       </w:r>
     </w:p>
     <w:p>
@@ -1638,31 +1435,7 @@
       </w:pPr>
       <w:r>
         <w:rPr/>
-        <w:t xml:space="preserve">It is used to provide the </w:t>
-      </w:r>
-      <w:r>
-        <w:rPr/>
-        <w:t xml:space="preserve">tool rental </w:t>
-      </w:r>
-      <w:r>
-        <w:rPr/>
-        <w:t xml:space="preserve">charge information to the user interface and the RentalAgreement. </w:t>
-      </w:r>
-      <w:r>
-        <w:rPr/>
-        <w:t xml:space="preserve">It is also used to </w:t>
-      </w:r>
-      <w:r>
-        <w:rPr/>
-        <w:t xml:space="preserve">calculate the number of days to charge the rental for based on the checkout date and number of days to rent using the calculateChargeDays(Calendar checkout, int rentDays) method. In addition to that it has getters for all the properties </w:t>
-      </w:r>
-      <w:r>
-        <w:rPr/>
-        <w:t>but like the Tools class no setters as the properties cannot be changed once initialized</w:t>
-      </w:r>
-      <w:r>
-        <w:rPr/>
-        <w:t xml:space="preserve">. </w:t>
+        <w:t xml:space="preserve">It is used to provide the tool rental charge information to the user interface and the RentalAgreement. It is also used to calculate the number of days to charge the rental for based on the checkout date and number of days to rent using the calculateChargeDays(Calendar checkout, int rentDays) method. In addition to that it has getters for all the properties but like the Tools class no setters as the properties cannot be changed once initialized. </w:t>
       </w:r>
     </w:p>
     <w:p>
@@ -1741,15 +1514,7 @@
       </w:pPr>
       <w:r>
         <w:rPr/>
-        <w:t>The calculateChargeDays use</w:t>
-      </w:r>
-      <w:r>
-        <w:rPr/>
-        <w:t>s</w:t>
-      </w:r>
-      <w:r>
-        <w:rPr/>
-        <w:t xml:space="preserve"> the rules above to calculate the days the tool should be charged. </w:t>
+        <w:t xml:space="preserve">The calculateChargeDays uses the rules above to calculate the days the tool should be charged. </w:t>
       </w:r>
     </w:p>
     <w:p>
@@ -1813,19 +1578,7 @@
       </w:pPr>
       <w:r>
         <w:rPr/>
-        <w:t xml:space="preserve">CheckoutException is thrown when the checkout is attempted and </w:t>
-      </w:r>
-      <w:r>
-        <w:rPr/>
-        <w:t xml:space="preserve">one or more of </w:t>
-      </w:r>
-      <w:r>
-        <w:rPr/>
-        <w:t xml:space="preserve">the following conditions </w:t>
-      </w:r>
-      <w:r>
-        <w:rPr/>
-        <w:t>exist.</w:t>
+        <w:t>CheckoutException is thrown when the checkout is attempted and one or more of the following conditions exist.</w:t>
       </w:r>
     </w:p>
     <w:p>
@@ -1853,11 +1606,7 @@
       </w:pPr>
       <w:r>
         <w:rPr/>
-        <w:t xml:space="preserve">Rental day count </w:t>
-      </w:r>
-      <w:r>
-        <w:rPr/>
-        <w:t>is less than 1.</w:t>
+        <w:t>Rental day count is less than 1.</w:t>
       </w:r>
     </w:p>
     <w:p>
@@ -1871,23 +1620,7 @@
       </w:pPr>
       <w:r>
         <w:rPr/>
-        <w:t xml:space="preserve">Discount percent is </w:t>
-      </w:r>
-      <w:r>
-        <w:rPr/>
-        <w:t xml:space="preserve">not </w:t>
-      </w:r>
-      <w:r>
-        <w:rPr/>
-        <w:t xml:space="preserve">in the range </w:t>
-      </w:r>
-      <w:r>
-        <w:rPr/>
-        <w:t xml:space="preserve">of </w:t>
-      </w:r>
-      <w:r>
-        <w:rPr/>
-        <w:t>0-100.</w:t>
+        <w:t>Discount percent is not in the range of 0-100.</w:t>
       </w:r>
     </w:p>
     <w:p>
@@ -1901,11 +1634,7 @@
       </w:pPr>
       <w:r>
         <w:rPr/>
-        <w:t xml:space="preserve">The checkout date </w:t>
-      </w:r>
-      <w:r>
-        <w:rPr/>
-        <w:t>is in the past.</w:t>
+        <w:t>The checkout date is in the past.</w:t>
       </w:r>
     </w:p>
     <w:p>
@@ -1932,31 +1661,7 @@
       </w:pPr>
       <w:r>
         <w:rPr/>
-        <w:t xml:space="preserve">Holiday is a helper class that has 1 </w:t>
-      </w:r>
-      <w:r>
-        <w:rPr/>
-        <w:t xml:space="preserve">public </w:t>
-      </w:r>
-      <w:r>
-        <w:rPr/>
-        <w:t xml:space="preserve">static method isHoliday(Calendar day). It has only one purpose which is to answer the question if the day that is represented by </w:t>
-      </w:r>
-      <w:r>
-        <w:rPr/>
-        <w:t xml:space="preserve">the </w:t>
-      </w:r>
-      <w:r>
-        <w:rPr/>
-        <w:t xml:space="preserve">day is considered a holiday </w:t>
-      </w:r>
-      <w:r>
-        <w:rPr/>
-        <w:t>in the application</w:t>
-      </w:r>
-      <w:r>
-        <w:rPr/>
-        <w:t xml:space="preserve">. </w:t>
+        <w:t xml:space="preserve">Holiday is a helper class that has 1 public static method isHoliday(Calendar day). It has only one purpose which is to answer the question if the day that is represented by the day is considered a holiday in the application. </w:t>
       </w:r>
     </w:p>
     <w:p>
@@ -2059,23 +1764,7 @@
       </w:pPr>
       <w:r>
         <w:rPr/>
-        <w:t xml:space="preserve">For the application to function properly there must be data </w:t>
-      </w:r>
-      <w:r>
-        <w:rPr/>
-        <w:t>loaded</w:t>
-      </w:r>
-      <w:r>
-        <w:rPr/>
-        <w:t xml:space="preserve">. As mentioned above the Tools and ToolCharges classes create the Tool and ToolCharge objects respectively </w:t>
-      </w:r>
-      <w:r>
-        <w:rPr/>
-        <w:t>using the static initialization methods</w:t>
-      </w:r>
-      <w:r>
-        <w:rPr/>
-        <w:t xml:space="preserve">. Below are tables for what data must be created in the initialization methods of each class. </w:t>
+        <w:t xml:space="preserve">For the application to function properly there must be data loaded. As mentioned above the Tools and ToolCharges classes create the Tool and ToolCharge objects respectively using the static initialization methods. Below are tables for what data must be created in the initialization methods of each class. </w:t>
       </w:r>
     </w:p>
     <w:p>
@@ -2483,10 +2172,10 @@
       </w:tblPr>
       <w:tblGrid>
         <w:gridCol w:w="1994"/>
-        <w:gridCol w:w="1993"/>
-        <w:gridCol w:w="1996"/>
-        <w:gridCol w:w="1993"/>
-        <w:gridCol w:w="1996"/>
+        <w:gridCol w:w="1992"/>
+        <w:gridCol w:w="1997"/>
+        <w:gridCol w:w="1992"/>
+        <w:gridCol w:w="1997"/>
       </w:tblGrid>
       <w:tr>
         <w:trPr/>
@@ -2518,7 +2207,7 @@
         </w:tc>
         <w:tc>
           <w:tcPr>
-            <w:tcW w:w="1993" w:type="dxa"/>
+            <w:tcW w:w="1992" w:type="dxa"/>
             <w:tcBorders>
               <w:top w:val="single" w:sz="4" w:space="0" w:color="000000"/>
               <w:start w:val="single" w:sz="4" w:space="0" w:color="000000"/>
@@ -2544,7 +2233,7 @@
         </w:tc>
         <w:tc>
           <w:tcPr>
-            <w:tcW w:w="1996" w:type="dxa"/>
+            <w:tcW w:w="1997" w:type="dxa"/>
             <w:tcBorders>
               <w:top w:val="single" w:sz="4" w:space="0" w:color="000000"/>
               <w:start w:val="single" w:sz="4" w:space="0" w:color="000000"/>
@@ -2570,7 +2259,7 @@
         </w:tc>
         <w:tc>
           <w:tcPr>
-            <w:tcW w:w="1993" w:type="dxa"/>
+            <w:tcW w:w="1992" w:type="dxa"/>
             <w:tcBorders>
               <w:top w:val="single" w:sz="4" w:space="0" w:color="000000"/>
               <w:start w:val="single" w:sz="4" w:space="0" w:color="000000"/>
@@ -2596,7 +2285,7 @@
         </w:tc>
         <w:tc>
           <w:tcPr>
-            <w:tcW w:w="1996" w:type="dxa"/>
+            <w:tcW w:w="1997" w:type="dxa"/>
             <w:tcBorders>
               <w:top w:val="single" w:sz="4" w:space="0" w:color="000000"/>
               <w:start w:val="single" w:sz="4" w:space="0" w:color="000000"/>
@@ -2645,7 +2334,7 @@
         </w:tc>
         <w:tc>
           <w:tcPr>
-            <w:tcW w:w="1993" w:type="dxa"/>
+            <w:tcW w:w="1992" w:type="dxa"/>
             <w:tcBorders>
               <w:start w:val="single" w:sz="4" w:space="0" w:color="000000"/>
               <w:bottom w:val="single" w:sz="4" w:space="0" w:color="000000"/>
@@ -2664,7 +2353,7 @@
         </w:tc>
         <w:tc>
           <w:tcPr>
-            <w:tcW w:w="1996" w:type="dxa"/>
+            <w:tcW w:w="1997" w:type="dxa"/>
             <w:tcBorders>
               <w:start w:val="single" w:sz="4" w:space="0" w:color="000000"/>
               <w:bottom w:val="single" w:sz="4" w:space="0" w:color="000000"/>
@@ -2683,7 +2372,7 @@
         </w:tc>
         <w:tc>
           <w:tcPr>
-            <w:tcW w:w="1993" w:type="dxa"/>
+            <w:tcW w:w="1992" w:type="dxa"/>
             <w:tcBorders>
               <w:start w:val="single" w:sz="4" w:space="0" w:color="000000"/>
               <w:bottom w:val="single" w:sz="4" w:space="0" w:color="000000"/>
@@ -2702,7 +2391,7 @@
         </w:tc>
         <w:tc>
           <w:tcPr>
-            <w:tcW w:w="1996" w:type="dxa"/>
+            <w:tcW w:w="1997" w:type="dxa"/>
             <w:tcBorders>
               <w:start w:val="single" w:sz="4" w:space="0" w:color="000000"/>
               <w:bottom w:val="single" w:sz="4" w:space="0" w:color="000000"/>
@@ -2744,7 +2433,7 @@
         </w:tc>
         <w:tc>
           <w:tcPr>
-            <w:tcW w:w="1993" w:type="dxa"/>
+            <w:tcW w:w="1992" w:type="dxa"/>
             <w:tcBorders>
               <w:start w:val="single" w:sz="4" w:space="0" w:color="000000"/>
               <w:bottom w:val="single" w:sz="4" w:space="0" w:color="000000"/>
@@ -2763,7 +2452,7 @@
         </w:tc>
         <w:tc>
           <w:tcPr>
-            <w:tcW w:w="1996" w:type="dxa"/>
+            <w:tcW w:w="1997" w:type="dxa"/>
             <w:tcBorders>
               <w:start w:val="single" w:sz="4" w:space="0" w:color="000000"/>
               <w:bottom w:val="single" w:sz="4" w:space="0" w:color="000000"/>
@@ -2782,7 +2471,7 @@
         </w:tc>
         <w:tc>
           <w:tcPr>
-            <w:tcW w:w="1993" w:type="dxa"/>
+            <w:tcW w:w="1992" w:type="dxa"/>
             <w:tcBorders>
               <w:start w:val="single" w:sz="4" w:space="0" w:color="000000"/>
               <w:bottom w:val="single" w:sz="4" w:space="0" w:color="000000"/>
@@ -2801,7 +2490,7 @@
         </w:tc>
         <w:tc>
           <w:tcPr>
-            <w:tcW w:w="1996" w:type="dxa"/>
+            <w:tcW w:w="1997" w:type="dxa"/>
             <w:tcBorders>
               <w:start w:val="single" w:sz="4" w:space="0" w:color="000000"/>
               <w:bottom w:val="single" w:sz="4" w:space="0" w:color="000000"/>
@@ -2843,7 +2532,7 @@
         </w:tc>
         <w:tc>
           <w:tcPr>
-            <w:tcW w:w="1993" w:type="dxa"/>
+            <w:tcW w:w="1992" w:type="dxa"/>
             <w:tcBorders>
               <w:start w:val="single" w:sz="4" w:space="0" w:color="000000"/>
               <w:bottom w:val="single" w:sz="4" w:space="0" w:color="000000"/>
@@ -2862,7 +2551,7 @@
         </w:tc>
         <w:tc>
           <w:tcPr>
-            <w:tcW w:w="1996" w:type="dxa"/>
+            <w:tcW w:w="1997" w:type="dxa"/>
             <w:tcBorders>
               <w:start w:val="single" w:sz="4" w:space="0" w:color="000000"/>
               <w:bottom w:val="single" w:sz="4" w:space="0" w:color="000000"/>
@@ -2881,7 +2570,7 @@
         </w:tc>
         <w:tc>
           <w:tcPr>
-            <w:tcW w:w="1993" w:type="dxa"/>
+            <w:tcW w:w="1992" w:type="dxa"/>
             <w:tcBorders>
               <w:start w:val="single" w:sz="4" w:space="0" w:color="000000"/>
               <w:bottom w:val="single" w:sz="4" w:space="0" w:color="000000"/>
@@ -2900,7 +2589,7 @@
         </w:tc>
         <w:tc>
           <w:tcPr>
-            <w:tcW w:w="1996" w:type="dxa"/>
+            <w:tcW w:w="1997" w:type="dxa"/>
             <w:tcBorders>
               <w:start w:val="single" w:sz="4" w:space="0" w:color="000000"/>
               <w:bottom w:val="single" w:sz="4" w:space="0" w:color="000000"/>
@@ -2934,7 +2623,11 @@
       <w:bookmarkEnd w:id="20"/>
       <w:r>
         <w:rPr/>
-        <w:t>Simple Sequence Diagram</w:t>
+        <w:t>Example</w:t>
+      </w:r>
+      <w:r>
+        <w:rPr/>
+        <w:t xml:space="preserve"> Sequence Diagram</w:t>
       </w:r>
     </w:p>
     <w:p>

</xml_diff>